<commit_message>
Final Draft of D2 that will be submitted.
Added screenshot of Trello and made sure document had format corrected.
</commit_message>
<xml_diff>
--- a/Deliverables/TeamAvatar_CS386_D2_Requirements.docx
+++ b/Deliverables/TeamAvatar_CS386_D2_Requirements.docx
@@ -1,6 +1,6 @@
 
 <file path=word/document.xml><?xml version="1.0" encoding="utf-8"?>
-<w:document xmlns:wpc="http://schemas.microsoft.com/office/word/2010/wordprocessingCanvas" xmlns:mo="http://schemas.microsoft.com/office/mac/office/2008/main" xmlns:mc="http://schemas.openxmlformats.org/markup-compatibility/2006" xmlns:mv="urn:schemas-microsoft-com:mac:vml" xmlns:o="urn:schemas-microsoft-com:office:office" xmlns:r="http://schemas.openxmlformats.org/officeDocument/2006/relationships" xmlns:m="http://schemas.openxmlformats.org/officeDocument/2006/math" xmlns:v="urn:schemas-microsoft-com:vml" xmlns:wp14="http://schemas.microsoft.com/office/word/2010/wordprocessingDrawing" xmlns:wp="http://schemas.openxmlformats.org/drawingml/2006/wordprocessingDrawing" xmlns:w10="urn:schemas-microsoft-com:office:word" xmlns:w="http://schemas.openxmlformats.org/wordprocessingml/2006/main" xmlns:w14="http://schemas.microsoft.com/office/word/2010/wordml" xmlns:wpg="http://schemas.microsoft.com/office/word/2010/wordprocessingGroup" xmlns:wpi="http://schemas.microsoft.com/office/word/2010/wordprocessingInk" xmlns:wne="http://schemas.microsoft.com/office/word/2006/wordml" xmlns:wps="http://schemas.microsoft.com/office/word/2010/wordprocessingShape" mc:Ignorable="w14 wp14">
+<w:document xmlns:wpc="http://schemas.microsoft.com/office/word/2010/wordprocessingCanvas" xmlns:cx="http://schemas.microsoft.com/office/drawing/2014/chartex" xmlns:cx1="http://schemas.microsoft.com/office/drawing/2015/9/8/chartex" xmlns:cx2="http://schemas.microsoft.com/office/drawing/2015/10/21/chartex" xmlns:cx3="http://schemas.microsoft.com/office/drawing/2016/5/9/chartex" xmlns:cx4="http://schemas.microsoft.com/office/drawing/2016/5/10/chartex" xmlns:cx5="http://schemas.microsoft.com/office/drawing/2016/5/11/chartex" xmlns:cx6="http://schemas.microsoft.com/office/drawing/2016/5/12/chartex" xmlns:cx7="http://schemas.microsoft.com/office/drawing/2016/5/13/chartex" xmlns:cx8="http://schemas.microsoft.com/office/drawing/2016/5/14/chartex" xmlns:mc="http://schemas.openxmlformats.org/markup-compatibility/2006" xmlns:aink="http://schemas.microsoft.com/office/drawing/2016/ink" xmlns:am3d="http://schemas.microsoft.com/office/drawing/2017/model3d" xmlns:o="urn:schemas-microsoft-com:office:office" xmlns:r="http://schemas.openxmlformats.org/officeDocument/2006/relationships" xmlns:m="http://schemas.openxmlformats.org/officeDocument/2006/math" xmlns:v="urn:schemas-microsoft-com:vml" xmlns:wp14="http://schemas.microsoft.com/office/word/2010/wordprocessingDrawing" xmlns:wp="http://schemas.openxmlformats.org/drawingml/2006/wordprocessingDrawing" xmlns:w10="urn:schemas-microsoft-com:office:word" xmlns:w="http://schemas.openxmlformats.org/wordprocessingml/2006/main" xmlns:w14="http://schemas.microsoft.com/office/word/2010/wordml" xmlns:w15="http://schemas.microsoft.com/office/word/2012/wordml" xmlns:w16cid="http://schemas.microsoft.com/office/word/2016/wordml/cid" xmlns:w16se="http://schemas.microsoft.com/office/word/2015/wordml/symex" xmlns:wpg="http://schemas.microsoft.com/office/word/2010/wordprocessingGroup" xmlns:wpi="http://schemas.microsoft.com/office/word/2010/wordprocessingInk" xmlns:wne="http://schemas.microsoft.com/office/word/2006/wordml" xmlns:wps="http://schemas.microsoft.com/office/word/2010/wordprocessingShape" mc:Ignorable="w14 w15 w16se w16cid wp14">
   <w:body>
     <w:p>
       <w:pPr>
@@ -15,7 +15,7 @@
           <w:noProof/>
         </w:rPr>
         <w:drawing>
-          <wp:inline distT="0" distB="0" distL="0" distR="0" wp14:anchorId="7A53FF1A" wp14:editId="0ED67240">
+          <wp:inline distT="0" distB="0" distL="0" distR="0" wp14:anchorId="7A53FF1A" wp14:editId="47598B0A">
             <wp:extent cx="5943600" cy="1976046"/>
             <wp:effectExtent l="0" t="0" r="0" b="5715"/>
             <wp:docPr id="1" name="Picture 1" descr="https://www.nau.edu/uploadedImages/Academic/SBS/CSI/NAU_PrimH.png"/>
@@ -32,7 +32,7 @@
                     </pic:cNvPicPr>
                   </pic:nvPicPr>
                   <pic:blipFill>
-                    <a:blip r:embed="rId8" cstate="print">
+                    <a:blip r:embed="rId7" cstate="print">
                       <a:extLst>
                         <a:ext uri="{28A0092B-C50C-407E-A947-70E740481C1C}">
                           <a14:useLocalDpi xmlns:a14="http://schemas.microsoft.com/office/drawing/2010/main" val="0"/>
@@ -344,16 +344,6 @@
           <w:sz w:val="24"/>
         </w:rPr>
       </w:pPr>
-    </w:p>
-    <w:p>
-      <w:pPr>
-        <w:pStyle w:val="NoSpacing"/>
-        <w:rPr>
-          <w:rFonts w:ascii="Book Antiqua" w:hAnsi="Book Antiqua"/>
-          <w:b/>
-          <w:sz w:val="24"/>
-        </w:rPr>
-      </w:pPr>
       <w:r>
         <w:rPr>
           <w:rFonts w:ascii="Book Antiqua" w:hAnsi="Book Antiqua"/>
@@ -592,6 +582,33 @@
         </w:rPr>
         <w:t>Players of D&amp;D and other similar roleplaying games</w:t>
       </w:r>
+      <w:r>
+        <w:rPr>
+          <w:rFonts w:ascii="Book Antiqua" w:hAnsi="Book Antiqua"/>
+          <w:sz w:val="24"/>
+        </w:rPr>
+        <w:t>.</w:t>
+      </w:r>
+    </w:p>
+    <w:p>
+      <w:pPr>
+        <w:pStyle w:val="NoSpacing"/>
+        <w:numPr>
+          <w:ilvl w:val="1"/>
+          <w:numId w:val="3"/>
+        </w:numPr>
+        <w:rPr>
+          <w:rFonts w:ascii="Book Antiqua" w:hAnsi="Book Antiqua"/>
+          <w:sz w:val="24"/>
+        </w:rPr>
+      </w:pPr>
+      <w:r>
+        <w:rPr>
+          <w:rFonts w:ascii="Book Antiqua" w:hAnsi="Book Antiqua"/>
+          <w:sz w:val="24"/>
+        </w:rPr>
+        <w:t>These are our target users, we hope they will find our application useful for their needs.</w:t>
+      </w:r>
     </w:p>
     <w:p>
       <w:pPr>
@@ -612,6 +629,33 @@
         </w:rPr>
         <w:t>Dungeon/Game Masters creating campaigns and managing players</w:t>
       </w:r>
+      <w:r>
+        <w:rPr>
+          <w:rFonts w:ascii="Book Antiqua" w:hAnsi="Book Antiqua"/>
+          <w:sz w:val="24"/>
+        </w:rPr>
+        <w:t>.</w:t>
+      </w:r>
+    </w:p>
+    <w:p>
+      <w:pPr>
+        <w:pStyle w:val="NoSpacing"/>
+        <w:numPr>
+          <w:ilvl w:val="1"/>
+          <w:numId w:val="3"/>
+        </w:numPr>
+        <w:rPr>
+          <w:rFonts w:ascii="Book Antiqua" w:hAnsi="Book Antiqua"/>
+          <w:sz w:val="24"/>
+        </w:rPr>
+      </w:pPr>
+      <w:r>
+        <w:rPr>
+          <w:rFonts w:ascii="Book Antiqua" w:hAnsi="Book Antiqua"/>
+          <w:sz w:val="24"/>
+        </w:rPr>
+        <w:t>These are our other primary users of our application. We hope they will find our application useful when DM’ing.</w:t>
+      </w:r>
     </w:p>
     <w:p>
       <w:pPr>
@@ -632,6 +676,13 @@
         </w:rPr>
         <w:t>Team Avatar (development team)</w:t>
       </w:r>
+      <w:r>
+        <w:rPr>
+          <w:rFonts w:ascii="Book Antiqua" w:hAnsi="Book Antiqua"/>
+          <w:sz w:val="24"/>
+        </w:rPr>
+        <w:t>.</w:t>
+      </w:r>
     </w:p>
     <w:p>
       <w:pPr>
@@ -652,15 +703,13 @@
         </w:rPr>
         <w:t>Publishers of roleplaying games</w:t>
       </w:r>
-    </w:p>
-    <w:p>
-      <w:pPr>
-        <w:pStyle w:val="NoSpacing"/>
-        <w:rPr>
-          <w:rFonts w:ascii="Book Antiqua" w:hAnsi="Book Antiqua"/>
-          <w:sz w:val="24"/>
-        </w:rPr>
-      </w:pPr>
+      <w:r>
+        <w:rPr>
+          <w:rFonts w:ascii="Book Antiqua" w:hAnsi="Book Antiqua"/>
+          <w:sz w:val="24"/>
+        </w:rPr>
+        <w:t>.</w:t>
+      </w:r>
     </w:p>
     <w:p>
       <w:pPr>
@@ -819,15 +868,6 @@
     <w:p>
       <w:pPr>
         <w:pStyle w:val="NoSpacing"/>
-        <w:rPr>
-          <w:rFonts w:ascii="Book Antiqua" w:hAnsi="Book Antiqua"/>
-          <w:sz w:val="24"/>
-        </w:rPr>
-      </w:pPr>
-    </w:p>
-    <w:p>
-      <w:pPr>
-        <w:pStyle w:val="NoSpacing"/>
         <w:numPr>
           <w:ilvl w:val="0"/>
           <w:numId w:val="7"/>
@@ -949,6 +989,7 @@
           <w:b/>
           <w:sz w:val="24"/>
         </w:rPr>
+        <w:lastRenderedPageBreak/>
         <w:t>5. Minimum Viable Product (MVP):</w:t>
       </w:r>
     </w:p>
@@ -957,25 +998,14 @@
         <w:pStyle w:val="NoSpacing"/>
         <w:rPr>
           <w:rFonts w:ascii="Book Antiqua" w:hAnsi="Book Antiqua"/>
-          <w:b/>
-          <w:sz w:val="24"/>
-        </w:rPr>
-      </w:pPr>
-    </w:p>
-    <w:p>
-      <w:pPr>
-        <w:pStyle w:val="NoSpacing"/>
-        <w:rPr>
-          <w:rFonts w:ascii="Book Antiqua" w:hAnsi="Book Antiqua"/>
-          <w:sz w:val="24"/>
-        </w:rPr>
-      </w:pPr>
-      <w:r>
-        <w:rPr>
-          <w:rFonts w:ascii="Book Antiqua" w:hAnsi="Book Antiqua"/>
-          <w:sz w:val="24"/>
-        </w:rPr>
-        <w:lastRenderedPageBreak/>
+          <w:sz w:val="24"/>
+        </w:rPr>
+      </w:pPr>
+      <w:r>
+        <w:rPr>
+          <w:rFonts w:ascii="Book Antiqua" w:hAnsi="Book Antiqua"/>
+          <w:sz w:val="24"/>
+        </w:rPr>
         <w:t xml:space="preserve">The strategy that our group is going to work in very small steps. We have decided to start with the database and first creating an app that holds all the material and can be used. We will then take on the editing of the characters next, then the randomizer and if we can develop a server for players then we will create the player lobbies. Extensive testing will be done with users on the app between each creation of the </w:t>
       </w:r>
       <w:r>
@@ -1071,7 +1101,7 @@
                     </pic:cNvPicPr>
                   </pic:nvPicPr>
                   <pic:blipFill>
-                    <a:blip r:embed="rId9">
+                    <a:blip r:embed="rId8">
                       <a:extLst>
                         <a:ext uri="{28A0092B-C50C-407E-A947-70E740481C1C}">
                           <a14:useLocalDpi xmlns:a14="http://schemas.microsoft.com/office/drawing/2010/main" val="0"/>
@@ -1397,47 +1427,66 @@
           <w:sz w:val="24"/>
         </w:rPr>
       </w:pPr>
-      <w:r>
-        <w:rPr>
-          <w:rFonts w:ascii="Book Antiqua" w:hAnsi="Book Antiqua"/>
-          <w:b/>
-          <w:sz w:val="24"/>
-        </w:rPr>
-        <w:t>6.2. Use Case Descriptions:</w:t>
-      </w:r>
-    </w:p>
-    <w:p>
-      <w:pPr>
-        <w:pStyle w:val="NoSpacing"/>
-        <w:rPr>
-          <w:rFonts w:ascii="Book Antiqua" w:hAnsi="Book Antiqua"/>
-          <w:i/>
-          <w:sz w:val="24"/>
-        </w:rPr>
-      </w:pPr>
-      <w:r>
-        <w:rPr>
-          <w:rFonts w:ascii="Book Antiqua" w:hAnsi="Book Antiqua"/>
-          <w:i/>
-          <w:sz w:val="24"/>
-        </w:rPr>
-        <w:t>&lt;One use case description per group member&gt;</w:t>
-      </w:r>
-    </w:p>
-    <w:p>
-      <w:pPr>
-        <w:pStyle w:val="NoSpacing"/>
-        <w:rPr>
-          <w:rFonts w:ascii="Book Antiqua" w:hAnsi="Book Antiqua"/>
-          <w:sz w:val="24"/>
-        </w:rPr>
-      </w:pPr>
-      <w:r>
-        <w:rPr>
-          <w:rFonts w:ascii="Book Antiqua" w:hAnsi="Book Antiqua"/>
-          <w:sz w:val="24"/>
-        </w:rPr>
-        <w:t xml:space="preserve">1. Use Case: </w:t>
+    </w:p>
+    <w:p>
+      <w:pPr>
+        <w:pStyle w:val="NoSpacing"/>
+        <w:rPr>
+          <w:rFonts w:ascii="Book Antiqua" w:hAnsi="Book Antiqua"/>
+          <w:b/>
+          <w:sz w:val="24"/>
+        </w:rPr>
+      </w:pPr>
+      <w:r>
+        <w:rPr>
+          <w:rFonts w:ascii="Book Antiqua" w:hAnsi="Book Antiqua"/>
+          <w:b/>
+          <w:sz w:val="24"/>
+        </w:rPr>
+        <w:lastRenderedPageBreak/>
+        <w:t>6.2. Use C</w:t>
+      </w:r>
+      <w:bookmarkStart w:id="0" w:name="_GoBack"/>
+      <w:bookmarkEnd w:id="0"/>
+      <w:r>
+        <w:rPr>
+          <w:rFonts w:ascii="Book Antiqua" w:hAnsi="Book Antiqua"/>
+          <w:b/>
+          <w:sz w:val="24"/>
+        </w:rPr>
+        <w:t>ase Descriptions:</w:t>
+      </w:r>
+    </w:p>
+    <w:p>
+      <w:pPr>
+        <w:pStyle w:val="NoSpacing"/>
+        <w:rPr>
+          <w:rFonts w:ascii="Book Antiqua" w:hAnsi="Book Antiqua"/>
+          <w:b/>
+          <w:sz w:val="24"/>
+        </w:rPr>
+      </w:pPr>
+      <w:r>
+        <w:rPr>
+          <w:rFonts w:ascii="Book Antiqua" w:hAnsi="Book Antiqua"/>
+          <w:sz w:val="24"/>
+        </w:rPr>
+        <w:t xml:space="preserve">1. </w:t>
+      </w:r>
+      <w:r>
+        <w:rPr>
+          <w:rFonts w:ascii="Book Antiqua" w:hAnsi="Book Antiqua"/>
+          <w:b/>
+          <w:sz w:val="24"/>
+        </w:rPr>
+        <w:t>Use Case:</w:t>
+      </w:r>
+      <w:r>
+        <w:rPr>
+          <w:rFonts w:ascii="Book Antiqua" w:hAnsi="Book Antiqua"/>
+          <w:sz w:val="24"/>
+        </w:rPr>
+        <w:t xml:space="preserve"> </w:t>
       </w:r>
       <w:r>
         <w:rPr>
@@ -1452,101 +1501,1053 @@
         <w:pStyle w:val="NoSpacing"/>
         <w:rPr>
           <w:rFonts w:ascii="Book Antiqua" w:hAnsi="Book Antiqua"/>
-          <w:sz w:val="24"/>
-        </w:rPr>
-      </w:pPr>
-      <w:r>
-        <w:rPr>
-          <w:rFonts w:ascii="Book Antiqua" w:hAnsi="Book Antiqua"/>
+          <w:b/>
+          <w:sz w:val="24"/>
+        </w:rPr>
+      </w:pPr>
+      <w:r>
+        <w:rPr>
+          <w:rFonts w:ascii="Book Antiqua" w:hAnsi="Book Antiqua"/>
+          <w:sz w:val="24"/>
+        </w:rPr>
+        <w:tab/>
+      </w:r>
+      <w:r>
+        <w:rPr>
+          <w:rFonts w:ascii="Book Antiqua" w:hAnsi="Book Antiqua"/>
+          <w:b/>
+          <w:sz w:val="24"/>
+        </w:rPr>
+        <w:t>Actor: Player</w:t>
+      </w:r>
+    </w:p>
+    <w:p>
+      <w:pPr>
+        <w:pStyle w:val="NoSpacing"/>
+        <w:rPr>
+          <w:rFonts w:ascii="Book Antiqua" w:hAnsi="Book Antiqua"/>
+          <w:sz w:val="24"/>
+        </w:rPr>
+      </w:pPr>
+      <w:r>
+        <w:rPr>
+          <w:rFonts w:ascii="Book Antiqua" w:hAnsi="Book Antiqua"/>
+          <w:sz w:val="24"/>
+        </w:rPr>
+        <w:tab/>
+      </w:r>
+      <w:r>
+        <w:rPr>
+          <w:rFonts w:ascii="Book Antiqua" w:hAnsi="Book Antiqua"/>
+          <w:b/>
+          <w:sz w:val="24"/>
+        </w:rPr>
+        <w:t>Description:</w:t>
+      </w:r>
+      <w:r>
+        <w:rPr>
+          <w:rFonts w:ascii="Book Antiqua" w:hAnsi="Book Antiqua"/>
+          <w:sz w:val="24"/>
+        </w:rPr>
+        <w:t xml:space="preserve"> The player hits a button and rolls a certain type of dice.</w:t>
+      </w:r>
+    </w:p>
+    <w:p>
+      <w:pPr>
+        <w:pStyle w:val="NoSpacing"/>
+        <w:rPr>
+          <w:rFonts w:ascii="Book Antiqua" w:hAnsi="Book Antiqua"/>
+          <w:sz w:val="24"/>
+        </w:rPr>
+      </w:pPr>
+      <w:r>
+        <w:rPr>
+          <w:rFonts w:ascii="Book Antiqua" w:hAnsi="Book Antiqua"/>
+          <w:sz w:val="24"/>
+        </w:rPr>
+        <w:tab/>
+      </w:r>
+      <w:r>
+        <w:rPr>
+          <w:rFonts w:ascii="Book Antiqua" w:hAnsi="Book Antiqua"/>
+          <w:b/>
+          <w:sz w:val="24"/>
+        </w:rPr>
+        <w:t>Pre-Conditions:</w:t>
+      </w:r>
+      <w:r>
+        <w:rPr>
+          <w:rFonts w:ascii="Book Antiqua" w:hAnsi="Book Antiqua"/>
+          <w:sz w:val="24"/>
+        </w:rPr>
+        <w:t xml:space="preserve"> The app is open to dice tab.</w:t>
+      </w:r>
+    </w:p>
+    <w:p>
+      <w:pPr>
+        <w:pStyle w:val="NoSpacing"/>
+        <w:rPr>
+          <w:rFonts w:ascii="Book Antiqua" w:hAnsi="Book Antiqua"/>
+          <w:sz w:val="24"/>
+        </w:rPr>
+      </w:pPr>
+      <w:r>
+        <w:rPr>
+          <w:rFonts w:ascii="Book Antiqua" w:hAnsi="Book Antiqua"/>
+          <w:sz w:val="24"/>
+        </w:rPr>
+        <w:tab/>
+      </w:r>
+      <w:r>
+        <w:rPr>
+          <w:rFonts w:ascii="Book Antiqua" w:hAnsi="Book Antiqua"/>
+          <w:b/>
+          <w:sz w:val="24"/>
+        </w:rPr>
+        <w:t>Post-Conditions:</w:t>
+      </w:r>
+      <w:r>
+        <w:rPr>
+          <w:rFonts w:ascii="Book Antiqua" w:hAnsi="Book Antiqua"/>
+          <w:sz w:val="24"/>
+        </w:rPr>
+        <w:t xml:space="preserve"> The player gets a result from the roll.</w:t>
+      </w:r>
+    </w:p>
+    <w:p>
+      <w:pPr>
+        <w:pStyle w:val="NoSpacing"/>
+        <w:ind w:left="720"/>
+        <w:rPr>
+          <w:rFonts w:ascii="Book Antiqua" w:hAnsi="Book Antiqua"/>
+          <w:sz w:val="24"/>
+        </w:rPr>
+      </w:pPr>
+      <w:r>
+        <w:rPr>
+          <w:rFonts w:ascii="Book Antiqua" w:hAnsi="Book Antiqua"/>
+          <w:b/>
+          <w:sz w:val="24"/>
+        </w:rPr>
+        <w:t>Main Flow:</w:t>
+      </w:r>
+      <w:r>
+        <w:rPr>
+          <w:rFonts w:ascii="Book Antiqua" w:hAnsi="Book Antiqua"/>
+          <w:sz w:val="24"/>
+        </w:rPr>
+        <w:t xml:space="preserve"> The player opens the dice roller section of the app. The user selects a type of dice and how many. Then the app calculates the total and returns it to the user. </w:t>
+      </w:r>
+    </w:p>
+    <w:p>
+      <w:pPr>
+        <w:pStyle w:val="NoSpacing"/>
+        <w:rPr>
+          <w:rFonts w:ascii="Book Antiqua" w:hAnsi="Book Antiqua"/>
+          <w:sz w:val="24"/>
+        </w:rPr>
+      </w:pPr>
+      <w:r>
+        <w:rPr>
+          <w:rFonts w:ascii="Book Antiqua" w:hAnsi="Book Antiqua"/>
+          <w:sz w:val="24"/>
+        </w:rPr>
+        <w:t>2.</w:t>
+      </w:r>
+      <w:r>
+        <w:rPr>
+          <w:rFonts w:ascii="Book Antiqua" w:hAnsi="Book Antiqua"/>
+          <w:sz w:val="24"/>
+        </w:rPr>
+        <w:t xml:space="preserve"> </w:t>
+      </w:r>
+      <w:r>
+        <w:rPr>
+          <w:rFonts w:ascii="Book Antiqua" w:hAnsi="Book Antiqua"/>
+          <w:b/>
+          <w:sz w:val="24"/>
+        </w:rPr>
+        <w:t>Use Case:</w:t>
+      </w:r>
+      <w:r>
+        <w:rPr>
+          <w:rFonts w:ascii="Book Antiqua" w:hAnsi="Book Antiqua"/>
+          <w:sz w:val="24"/>
+        </w:rPr>
+        <w:t xml:space="preserve"> User Interface</w:t>
+      </w:r>
+    </w:p>
+    <w:p>
+      <w:pPr>
+        <w:pStyle w:val="NoSpacing"/>
+        <w:rPr>
+          <w:rFonts w:ascii="Book Antiqua" w:hAnsi="Book Antiqua"/>
+          <w:sz w:val="24"/>
+        </w:rPr>
+      </w:pPr>
+      <w:r>
+        <w:rPr>
+          <w:rFonts w:ascii="Book Antiqua" w:hAnsi="Book Antiqua"/>
+          <w:sz w:val="24"/>
+        </w:rPr>
+        <w:tab/>
+      </w:r>
+      <w:r>
+        <w:rPr>
+          <w:rFonts w:ascii="Book Antiqua" w:hAnsi="Book Antiqua"/>
+          <w:b/>
+          <w:sz w:val="24"/>
+        </w:rPr>
+        <w:t xml:space="preserve">Actor: </w:t>
+      </w:r>
+      <w:r>
+        <w:rPr>
+          <w:rFonts w:ascii="Book Antiqua" w:hAnsi="Book Antiqua"/>
+          <w:sz w:val="24"/>
+        </w:rPr>
+        <w:t>Player</w:t>
+      </w:r>
+    </w:p>
+    <w:p>
+      <w:pPr>
+        <w:pStyle w:val="NoSpacing"/>
+        <w:rPr>
+          <w:rFonts w:ascii="Book Antiqua" w:hAnsi="Book Antiqua"/>
+          <w:sz w:val="24"/>
+        </w:rPr>
+      </w:pPr>
+      <w:r>
+        <w:rPr>
+          <w:rFonts w:ascii="Book Antiqua" w:hAnsi="Book Antiqua"/>
+          <w:sz w:val="24"/>
+        </w:rPr>
+        <w:tab/>
+      </w:r>
+      <w:r>
+        <w:rPr>
+          <w:rFonts w:ascii="Book Antiqua" w:hAnsi="Book Antiqua"/>
+          <w:b/>
+          <w:sz w:val="24"/>
+        </w:rPr>
+        <w:t>Description:</w:t>
+      </w:r>
+      <w:r>
+        <w:rPr>
+          <w:rFonts w:ascii="Book Antiqua" w:hAnsi="Book Antiqua"/>
+          <w:sz w:val="24"/>
+        </w:rPr>
+        <w:t xml:space="preserve"> The player interacts with the app and the different functionalities.</w:t>
+      </w:r>
+    </w:p>
+    <w:p>
+      <w:pPr>
+        <w:pStyle w:val="NoSpacing"/>
+        <w:rPr>
+          <w:rFonts w:ascii="Book Antiqua" w:hAnsi="Book Antiqua"/>
+          <w:sz w:val="24"/>
+        </w:rPr>
+      </w:pPr>
+      <w:r>
+        <w:rPr>
+          <w:rFonts w:ascii="Book Antiqua" w:hAnsi="Book Antiqua"/>
+          <w:sz w:val="24"/>
+        </w:rPr>
+        <w:tab/>
+      </w:r>
+      <w:r>
+        <w:rPr>
+          <w:rFonts w:ascii="Book Antiqua" w:hAnsi="Book Antiqua"/>
+          <w:b/>
+          <w:sz w:val="24"/>
+        </w:rPr>
+        <w:t>Pre-Conditions:</w:t>
+      </w:r>
+      <w:r>
+        <w:rPr>
+          <w:rFonts w:ascii="Book Antiqua" w:hAnsi="Book Antiqua"/>
+          <w:sz w:val="24"/>
+        </w:rPr>
+        <w:t xml:space="preserve"> The app is open.</w:t>
+      </w:r>
+    </w:p>
+    <w:p>
+      <w:pPr>
+        <w:pStyle w:val="NoSpacing"/>
+        <w:rPr>
+          <w:rFonts w:ascii="Book Antiqua" w:hAnsi="Book Antiqua"/>
+          <w:sz w:val="24"/>
+        </w:rPr>
+      </w:pPr>
+      <w:r>
+        <w:rPr>
+          <w:rFonts w:ascii="Book Antiqua" w:hAnsi="Book Antiqua"/>
+          <w:sz w:val="24"/>
+        </w:rPr>
+        <w:tab/>
+      </w:r>
+      <w:r>
+        <w:rPr>
+          <w:rFonts w:ascii="Book Antiqua" w:hAnsi="Book Antiqua"/>
+          <w:b/>
+          <w:sz w:val="24"/>
+        </w:rPr>
+        <w:t>Post-Conditions:</w:t>
+      </w:r>
+      <w:r>
+        <w:rPr>
+          <w:rFonts w:ascii="Book Antiqua" w:hAnsi="Book Antiqua"/>
+          <w:sz w:val="24"/>
+        </w:rPr>
+        <w:t xml:space="preserve"> The player interacts with the app.</w:t>
+      </w:r>
+    </w:p>
+    <w:p>
+      <w:pPr>
+        <w:pStyle w:val="NoSpacing"/>
+        <w:ind w:left="720"/>
+        <w:rPr>
+          <w:rFonts w:ascii="Book Antiqua" w:hAnsi="Book Antiqua"/>
+          <w:sz w:val="24"/>
+        </w:rPr>
+      </w:pPr>
+      <w:r>
+        <w:rPr>
+          <w:rFonts w:ascii="Book Antiqua" w:hAnsi="Book Antiqua"/>
+          <w:b/>
+          <w:sz w:val="24"/>
+        </w:rPr>
+        <w:t>Main Flow:</w:t>
+      </w:r>
+      <w:r>
+        <w:rPr>
+          <w:rFonts w:ascii="Book Antiqua" w:hAnsi="Book Antiqua"/>
+          <w:sz w:val="24"/>
+        </w:rPr>
+        <w:t xml:space="preserve"> </w:t>
+      </w:r>
+      <w:r>
+        <w:rPr>
+          <w:rFonts w:ascii="Book Antiqua" w:hAnsi="Book Antiqua"/>
+          <w:sz w:val="24"/>
+        </w:rPr>
+        <w:t>The player interacts with the differe</w:t>
+      </w:r>
+      <w:r>
+        <w:rPr>
+          <w:rFonts w:ascii="Book Antiqua" w:hAnsi="Book Antiqua"/>
+          <w:sz w:val="24"/>
+        </w:rPr>
+        <w:t xml:space="preserve">nt sections of the app. The app’s user interface design </w:t>
+      </w:r>
+      <w:r>
+        <w:rPr>
+          <w:rFonts w:ascii="Book Antiqua" w:hAnsi="Book Antiqua"/>
+          <w:sz w:val="24"/>
+        </w:rPr>
+        <w:t xml:space="preserve">is organized </w:t>
+      </w:r>
+      <w:r>
+        <w:rPr>
+          <w:rFonts w:ascii="Book Antiqua" w:hAnsi="Book Antiqua"/>
+          <w:sz w:val="24"/>
+        </w:rPr>
+        <w:t xml:space="preserve">and responsive while being used. </w:t>
+      </w:r>
+    </w:p>
+    <w:p>
+      <w:pPr>
+        <w:pStyle w:val="NoSpacing"/>
+        <w:rPr>
+          <w:rFonts w:ascii="Book Antiqua" w:hAnsi="Book Antiqua"/>
+          <w:sz w:val="24"/>
+        </w:rPr>
+      </w:pPr>
+    </w:p>
+    <w:p>
+      <w:pPr>
+        <w:pStyle w:val="NoSpacing"/>
+        <w:rPr>
+          <w:rFonts w:ascii="Book Antiqua" w:hAnsi="Book Antiqua"/>
+          <w:sz w:val="24"/>
+        </w:rPr>
+      </w:pPr>
+      <w:r>
+        <w:rPr>
+          <w:rFonts w:ascii="Book Antiqua" w:hAnsi="Book Antiqua"/>
+          <w:sz w:val="24"/>
+        </w:rPr>
+        <w:t>3.</w:t>
+      </w:r>
+      <w:r>
+        <w:rPr>
+          <w:rFonts w:ascii="Book Antiqua" w:hAnsi="Book Antiqua"/>
+          <w:sz w:val="24"/>
+        </w:rPr>
+        <w:t xml:space="preserve"> </w:t>
+      </w:r>
+      <w:r>
+        <w:rPr>
+          <w:rFonts w:ascii="Book Antiqua" w:hAnsi="Book Antiqua"/>
+          <w:b/>
+          <w:sz w:val="24"/>
+        </w:rPr>
+        <w:t>Use Case:</w:t>
+      </w:r>
+      <w:r>
+        <w:rPr>
+          <w:rFonts w:ascii="Book Antiqua" w:hAnsi="Book Antiqua"/>
+          <w:sz w:val="24"/>
+        </w:rPr>
+        <w:t xml:space="preserve"> Chat Board</w:t>
+      </w:r>
+    </w:p>
+    <w:p>
+      <w:pPr>
+        <w:pStyle w:val="NoSpacing"/>
+        <w:rPr>
+          <w:rFonts w:ascii="Book Antiqua" w:hAnsi="Book Antiqua"/>
+          <w:sz w:val="24"/>
+        </w:rPr>
+      </w:pPr>
+      <w:r>
+        <w:rPr>
+          <w:rFonts w:ascii="Book Antiqua" w:hAnsi="Book Antiqua"/>
+          <w:sz w:val="24"/>
+        </w:rPr>
+        <w:tab/>
+      </w:r>
+      <w:r>
+        <w:rPr>
+          <w:rFonts w:ascii="Book Antiqua" w:hAnsi="Book Antiqua"/>
+          <w:b/>
+          <w:sz w:val="24"/>
+        </w:rPr>
+        <w:t>Actor:</w:t>
+      </w:r>
+      <w:r>
+        <w:rPr>
+          <w:rFonts w:ascii="Book Antiqua" w:hAnsi="Book Antiqua"/>
+          <w:sz w:val="24"/>
+        </w:rPr>
+        <w:t xml:space="preserve"> Player</w:t>
+      </w:r>
+    </w:p>
+    <w:p>
+      <w:pPr>
+        <w:pStyle w:val="NoSpacing"/>
+        <w:rPr>
+          <w:rFonts w:ascii="Book Antiqua" w:hAnsi="Book Antiqua"/>
+          <w:sz w:val="24"/>
+        </w:rPr>
+      </w:pPr>
+      <w:r>
+        <w:rPr>
+          <w:rFonts w:ascii="Book Antiqua" w:hAnsi="Book Antiqua"/>
+          <w:sz w:val="24"/>
+        </w:rPr>
+        <w:tab/>
+      </w:r>
+      <w:r>
+        <w:rPr>
+          <w:rFonts w:ascii="Book Antiqua" w:hAnsi="Book Antiqua"/>
+          <w:b/>
+          <w:sz w:val="24"/>
+        </w:rPr>
+        <w:t>Description:</w:t>
+      </w:r>
+      <w:r>
+        <w:rPr>
+          <w:rFonts w:ascii="Book Antiqua" w:hAnsi="Book Antiqua"/>
+          <w:sz w:val="24"/>
+        </w:rPr>
+        <w:t xml:space="preserve"> The player needs to interact with a dungeon master.</w:t>
+      </w:r>
+    </w:p>
+    <w:p>
+      <w:pPr>
+        <w:pStyle w:val="NoSpacing"/>
+        <w:rPr>
+          <w:rFonts w:ascii="Book Antiqua" w:hAnsi="Book Antiqua"/>
+          <w:sz w:val="24"/>
+        </w:rPr>
+      </w:pPr>
+      <w:r>
+        <w:rPr>
+          <w:rFonts w:ascii="Book Antiqua" w:hAnsi="Book Antiqua"/>
+          <w:sz w:val="24"/>
+        </w:rPr>
+        <w:tab/>
+      </w:r>
+      <w:r>
+        <w:rPr>
+          <w:rFonts w:ascii="Book Antiqua" w:hAnsi="Book Antiqua"/>
+          <w:b/>
+          <w:sz w:val="24"/>
+        </w:rPr>
+        <w:t>Pre-Conditions:</w:t>
+      </w:r>
+      <w:r>
+        <w:rPr>
+          <w:rFonts w:ascii="Book Antiqua" w:hAnsi="Book Antiqua"/>
+          <w:sz w:val="24"/>
+        </w:rPr>
+        <w:t xml:space="preserve"> The app open in the messages section.</w:t>
+      </w:r>
+    </w:p>
+    <w:p>
+      <w:pPr>
+        <w:pStyle w:val="NoSpacing"/>
+        <w:rPr>
+          <w:rFonts w:ascii="Book Antiqua" w:hAnsi="Book Antiqua"/>
+          <w:sz w:val="24"/>
+        </w:rPr>
+      </w:pPr>
+      <w:r>
+        <w:rPr>
+          <w:rFonts w:ascii="Book Antiqua" w:hAnsi="Book Antiqua"/>
+          <w:sz w:val="24"/>
+        </w:rPr>
+        <w:tab/>
+      </w:r>
+      <w:r>
+        <w:rPr>
+          <w:rFonts w:ascii="Book Antiqua" w:hAnsi="Book Antiqua"/>
+          <w:b/>
+          <w:sz w:val="24"/>
+        </w:rPr>
+        <w:t>Post-Conditions:</w:t>
+      </w:r>
+      <w:r>
+        <w:rPr>
+          <w:rFonts w:ascii="Book Antiqua" w:hAnsi="Book Antiqua"/>
+          <w:sz w:val="24"/>
+        </w:rPr>
+        <w:t xml:space="preserve"> The sends a message to a dungeon master.</w:t>
+      </w:r>
+    </w:p>
+    <w:p>
+      <w:pPr>
+        <w:pStyle w:val="NoSpacing"/>
+        <w:ind w:left="720"/>
+        <w:rPr>
+          <w:rFonts w:ascii="Book Antiqua" w:hAnsi="Book Antiqua"/>
+          <w:sz w:val="24"/>
+        </w:rPr>
+      </w:pPr>
+      <w:r>
+        <w:rPr>
+          <w:rFonts w:ascii="Book Antiqua" w:hAnsi="Book Antiqua"/>
+          <w:b/>
+          <w:sz w:val="24"/>
+        </w:rPr>
+        <w:t>Main Flow:</w:t>
+      </w:r>
+      <w:r>
+        <w:rPr>
+          <w:rFonts w:ascii="Book Antiqua" w:hAnsi="Book Antiqua"/>
+          <w:sz w:val="24"/>
+        </w:rPr>
+        <w:t xml:space="preserve"> The player needs to interact with the dungeon master. The player opens the app and selects the dungeon master to message. The player sends a message to the dungeon master. The dungeon master receives the message.</w:t>
+      </w:r>
+    </w:p>
+    <w:p>
+      <w:pPr>
+        <w:pStyle w:val="NoSpacing"/>
+        <w:ind w:left="720"/>
+        <w:rPr>
+          <w:rFonts w:ascii="Book Antiqua" w:hAnsi="Book Antiqua"/>
+          <w:sz w:val="24"/>
+        </w:rPr>
+      </w:pPr>
+      <w:r>
+        <w:rPr>
+          <w:rFonts w:ascii="Book Antiqua" w:hAnsi="Book Antiqua"/>
+          <w:sz w:val="24"/>
+        </w:rPr>
+        <w:t xml:space="preserve"> </w:t>
+      </w:r>
+    </w:p>
+    <w:p>
+      <w:pPr>
+        <w:pStyle w:val="NoSpacing"/>
+        <w:rPr>
+          <w:rFonts w:ascii="Book Antiqua" w:hAnsi="Book Antiqua"/>
+          <w:sz w:val="24"/>
+        </w:rPr>
+      </w:pPr>
+      <w:r>
+        <w:rPr>
+          <w:rFonts w:ascii="Book Antiqua" w:hAnsi="Book Antiqua"/>
+          <w:sz w:val="24"/>
+        </w:rPr>
+        <w:t>4.</w:t>
+      </w:r>
+      <w:r>
+        <w:rPr>
+          <w:rFonts w:ascii="Book Antiqua" w:hAnsi="Book Antiqua"/>
+          <w:sz w:val="24"/>
+        </w:rPr>
+        <w:t xml:space="preserve"> </w:t>
+      </w:r>
+      <w:r>
+        <w:rPr>
+          <w:rFonts w:ascii="Book Antiqua" w:hAnsi="Book Antiqua"/>
+          <w:b/>
+          <w:sz w:val="24"/>
+        </w:rPr>
+        <w:t>Use Case:</w:t>
+      </w:r>
+      <w:r>
+        <w:rPr>
+          <w:rFonts w:ascii="Book Antiqua" w:hAnsi="Book Antiqua"/>
+          <w:sz w:val="24"/>
+        </w:rPr>
+        <w:t xml:space="preserve"> </w:t>
+      </w:r>
+      <w:r>
+        <w:rPr>
+          <w:rFonts w:ascii="Book Antiqua" w:hAnsi="Book Antiqua"/>
+          <w:sz w:val="24"/>
+        </w:rPr>
+        <w:t>Character Sheet</w:t>
+      </w:r>
+    </w:p>
+    <w:p>
+      <w:pPr>
+        <w:pStyle w:val="NoSpacing"/>
+        <w:rPr>
+          <w:rFonts w:ascii="Book Antiqua" w:hAnsi="Book Antiqua"/>
+          <w:sz w:val="24"/>
+        </w:rPr>
+      </w:pPr>
+      <w:r>
+        <w:rPr>
+          <w:rFonts w:ascii="Book Antiqua" w:hAnsi="Book Antiqua"/>
+          <w:sz w:val="24"/>
+        </w:rPr>
+        <w:tab/>
+      </w:r>
+      <w:r>
+        <w:rPr>
+          <w:rFonts w:ascii="Book Antiqua" w:hAnsi="Book Antiqua"/>
+          <w:b/>
+          <w:sz w:val="24"/>
+        </w:rPr>
+        <w:t>Actor:</w:t>
+      </w:r>
+      <w:r>
+        <w:rPr>
+          <w:rFonts w:ascii="Book Antiqua" w:hAnsi="Book Antiqua"/>
+          <w:sz w:val="24"/>
+        </w:rPr>
+        <w:t xml:space="preserve"> Player</w:t>
+      </w:r>
+    </w:p>
+    <w:p>
+      <w:pPr>
+        <w:pStyle w:val="NoSpacing"/>
+        <w:rPr>
+          <w:rFonts w:ascii="Book Antiqua" w:hAnsi="Book Antiqua"/>
+          <w:sz w:val="24"/>
+        </w:rPr>
+      </w:pPr>
+      <w:r>
+        <w:rPr>
+          <w:rFonts w:ascii="Book Antiqua" w:hAnsi="Book Antiqua"/>
+          <w:sz w:val="24"/>
+        </w:rPr>
+        <w:tab/>
+      </w:r>
+      <w:r>
+        <w:rPr>
+          <w:rFonts w:ascii="Book Antiqua" w:hAnsi="Book Antiqua"/>
+          <w:b/>
+          <w:sz w:val="24"/>
+        </w:rPr>
+        <w:t>Description:</w:t>
+      </w:r>
+      <w:r>
+        <w:rPr>
+          <w:rFonts w:ascii="Book Antiqua" w:hAnsi="Book Antiqua"/>
+          <w:sz w:val="24"/>
+        </w:rPr>
+        <w:t xml:space="preserve"> The player </w:t>
+      </w:r>
+      <w:r>
+        <w:rPr>
+          <w:rFonts w:ascii="Book Antiqua" w:hAnsi="Book Antiqua"/>
+          <w:sz w:val="24"/>
+        </w:rPr>
+        <w:t>needs to find/create information about their character</w:t>
+      </w:r>
+      <w:r>
+        <w:rPr>
+          <w:rFonts w:ascii="Book Antiqua" w:hAnsi="Book Antiqua"/>
+          <w:sz w:val="24"/>
+        </w:rPr>
+        <w:t>.</w:t>
+      </w:r>
+    </w:p>
+    <w:p>
+      <w:pPr>
+        <w:pStyle w:val="NoSpacing"/>
+        <w:rPr>
+          <w:rFonts w:ascii="Book Antiqua" w:hAnsi="Book Antiqua"/>
+          <w:sz w:val="24"/>
+        </w:rPr>
+      </w:pPr>
+      <w:r>
+        <w:rPr>
+          <w:rFonts w:ascii="Book Antiqua" w:hAnsi="Book Antiqua"/>
+          <w:sz w:val="24"/>
+        </w:rPr>
+        <w:tab/>
+      </w:r>
+      <w:r>
+        <w:rPr>
+          <w:rFonts w:ascii="Book Antiqua" w:hAnsi="Book Antiqua"/>
+          <w:b/>
+          <w:sz w:val="24"/>
+        </w:rPr>
+        <w:t>Pre-Conditions:</w:t>
+      </w:r>
+      <w:r>
+        <w:rPr>
+          <w:rFonts w:ascii="Book Antiqua" w:hAnsi="Book Antiqua"/>
+          <w:sz w:val="24"/>
+        </w:rPr>
+        <w:t xml:space="preserve"> The app is open on the character sheet page</w:t>
+      </w:r>
+      <w:r>
+        <w:rPr>
+          <w:rFonts w:ascii="Book Antiqua" w:hAnsi="Book Antiqua"/>
+          <w:sz w:val="24"/>
+        </w:rPr>
+        <w:t>.</w:t>
+      </w:r>
+    </w:p>
+    <w:p>
+      <w:pPr>
+        <w:pStyle w:val="NoSpacing"/>
+        <w:ind w:left="720"/>
+        <w:rPr>
+          <w:rFonts w:ascii="Book Antiqua" w:hAnsi="Book Antiqua"/>
+          <w:sz w:val="24"/>
+        </w:rPr>
+      </w:pPr>
+      <w:r>
+        <w:rPr>
+          <w:rFonts w:ascii="Book Antiqua" w:hAnsi="Book Antiqua"/>
+          <w:b/>
+          <w:sz w:val="24"/>
+        </w:rPr>
+        <w:t>Post-Conditions:</w:t>
+      </w:r>
+      <w:r>
+        <w:rPr>
+          <w:rFonts w:ascii="Book Antiqua" w:hAnsi="Book Antiqua"/>
+          <w:sz w:val="24"/>
+        </w:rPr>
+        <w:t xml:space="preserve"> The </w:t>
+      </w:r>
+      <w:r>
+        <w:rPr>
+          <w:rFonts w:ascii="Book Antiqua" w:hAnsi="Book Antiqua"/>
+          <w:sz w:val="24"/>
+        </w:rPr>
+        <w:t>player interacts with the character sheet to create or find information about their character</w:t>
+      </w:r>
+      <w:r>
+        <w:rPr>
+          <w:rFonts w:ascii="Book Antiqua" w:hAnsi="Book Antiqua"/>
+          <w:sz w:val="24"/>
+        </w:rPr>
+        <w:t>.</w:t>
+      </w:r>
+    </w:p>
+    <w:p>
+      <w:pPr>
+        <w:pStyle w:val="NoSpacing"/>
+        <w:ind w:left="720"/>
+        <w:rPr>
+          <w:rFonts w:ascii="Book Antiqua" w:hAnsi="Book Antiqua"/>
+          <w:sz w:val="24"/>
+        </w:rPr>
+      </w:pPr>
+      <w:r>
+        <w:rPr>
+          <w:rFonts w:ascii="Book Antiqua" w:hAnsi="Book Antiqua"/>
+          <w:b/>
+          <w:sz w:val="24"/>
+        </w:rPr>
+        <w:t>Main Flow:</w:t>
+      </w:r>
+      <w:r>
+        <w:rPr>
+          <w:rFonts w:ascii="Book Antiqua" w:hAnsi="Book Antiqua"/>
+          <w:sz w:val="24"/>
+        </w:rPr>
+        <w:t xml:space="preserve"> The player </w:t>
+      </w:r>
+      <w:r>
+        <w:rPr>
+          <w:rFonts w:ascii="Book Antiqua" w:hAnsi="Book Antiqua"/>
+          <w:sz w:val="24"/>
+        </w:rPr>
+        <w:t>needs to find out information or create their character</w:t>
+      </w:r>
+      <w:r>
+        <w:rPr>
+          <w:rFonts w:ascii="Book Antiqua" w:hAnsi="Book Antiqua"/>
+          <w:sz w:val="24"/>
+        </w:rPr>
+        <w:t>.</w:t>
+      </w:r>
+      <w:r>
+        <w:rPr>
+          <w:rFonts w:ascii="Book Antiqua" w:hAnsi="Book Antiqua"/>
+          <w:sz w:val="24"/>
+        </w:rPr>
+        <w:t xml:space="preserve"> The player opens up the character flow of the app. The character is able to create or update information on their character. </w:t>
+      </w:r>
+    </w:p>
+    <w:p>
+      <w:pPr>
+        <w:pStyle w:val="NoSpacing"/>
+        <w:ind w:left="720"/>
+        <w:rPr>
+          <w:rFonts w:ascii="Book Antiqua" w:hAnsi="Book Antiqua"/>
+          <w:sz w:val="24"/>
+        </w:rPr>
+      </w:pPr>
+    </w:p>
+    <w:p>
+      <w:pPr>
+        <w:pStyle w:val="NoSpacing"/>
+        <w:rPr>
+          <w:rFonts w:ascii="Book Antiqua" w:hAnsi="Book Antiqua"/>
+          <w:sz w:val="24"/>
+        </w:rPr>
+      </w:pPr>
+      <w:r>
+        <w:rPr>
+          <w:rFonts w:ascii="Book Antiqua" w:hAnsi="Book Antiqua"/>
+          <w:sz w:val="24"/>
+        </w:rPr>
+        <w:t>5.</w:t>
+      </w:r>
+      <w:r>
+        <w:rPr>
+          <w:rFonts w:ascii="Book Antiqua" w:hAnsi="Book Antiqua"/>
+          <w:sz w:val="24"/>
+        </w:rPr>
+        <w:t xml:space="preserve"> </w:t>
+      </w:r>
+      <w:r>
+        <w:rPr>
+          <w:rFonts w:ascii="Book Antiqua" w:hAnsi="Book Antiqua"/>
+          <w:b/>
+          <w:sz w:val="24"/>
+        </w:rPr>
+        <w:t>Use Case:</w:t>
+      </w:r>
+      <w:r>
+        <w:rPr>
+          <w:rFonts w:ascii="Book Antiqua" w:hAnsi="Book Antiqua"/>
+          <w:sz w:val="24"/>
+        </w:rPr>
+        <w:t xml:space="preserve"> Rule Book</w:t>
+      </w:r>
+    </w:p>
+    <w:p>
+      <w:pPr>
+        <w:pStyle w:val="NoSpacing"/>
+        <w:rPr>
+          <w:rFonts w:ascii="Book Antiqua" w:hAnsi="Book Antiqua"/>
+          <w:sz w:val="24"/>
+        </w:rPr>
+      </w:pPr>
+      <w:r>
+        <w:rPr>
+          <w:rFonts w:ascii="Book Antiqua" w:hAnsi="Book Antiqua"/>
+          <w:sz w:val="24"/>
+        </w:rPr>
+        <w:tab/>
+      </w:r>
+      <w:r>
+        <w:rPr>
+          <w:rFonts w:ascii="Book Antiqua" w:hAnsi="Book Antiqua"/>
+          <w:b/>
+          <w:sz w:val="24"/>
+        </w:rPr>
+        <w:t>Actor:</w:t>
+      </w:r>
+      <w:r>
+        <w:rPr>
+          <w:rFonts w:ascii="Book Antiqua" w:hAnsi="Book Antiqua"/>
+          <w:sz w:val="24"/>
+        </w:rPr>
+        <w:t xml:space="preserve"> Player</w:t>
+      </w:r>
+    </w:p>
+    <w:p>
+      <w:pPr>
+        <w:pStyle w:val="NoSpacing"/>
+        <w:ind w:left="720"/>
+        <w:rPr>
+          <w:rFonts w:ascii="Book Antiqua" w:hAnsi="Book Antiqua"/>
+          <w:sz w:val="24"/>
+        </w:rPr>
+      </w:pPr>
+      <w:r>
+        <w:rPr>
+          <w:rFonts w:ascii="Book Antiqua" w:hAnsi="Book Antiqua"/>
+          <w:b/>
+          <w:sz w:val="24"/>
+        </w:rPr>
+        <w:t>Description:</w:t>
+      </w:r>
+      <w:r>
+        <w:rPr>
+          <w:rFonts w:ascii="Book Antiqua" w:hAnsi="Book Antiqua"/>
+          <w:sz w:val="24"/>
+        </w:rPr>
+        <w:t xml:space="preserve"> The player looks at the rulebook to find out how to proceed with an action.</w:t>
+      </w:r>
+    </w:p>
+    <w:p>
+      <w:pPr>
+        <w:pStyle w:val="NoSpacing"/>
+        <w:rPr>
+          <w:rFonts w:ascii="Book Antiqua" w:hAnsi="Book Antiqua"/>
+          <w:sz w:val="24"/>
+        </w:rPr>
+      </w:pPr>
+      <w:r>
+        <w:rPr>
+          <w:rFonts w:ascii="Book Antiqua" w:hAnsi="Book Antiqua"/>
+          <w:b/>
+          <w:sz w:val="24"/>
+        </w:rPr>
+        <w:tab/>
+        <w:t>Pre-Conditions:</w:t>
+      </w:r>
+      <w:r>
+        <w:rPr>
+          <w:rFonts w:ascii="Book Antiqua" w:hAnsi="Book Antiqua"/>
+          <w:sz w:val="24"/>
+        </w:rPr>
+        <w:t xml:space="preserve"> The rulebook is open.</w:t>
+      </w:r>
+    </w:p>
+    <w:p>
+      <w:pPr>
+        <w:pStyle w:val="NoSpacing"/>
+        <w:ind w:left="720"/>
+        <w:rPr>
+          <w:rFonts w:ascii="Book Antiqua" w:hAnsi="Book Antiqua"/>
+          <w:sz w:val="24"/>
+        </w:rPr>
+      </w:pPr>
+      <w:r>
+        <w:rPr>
+          <w:rFonts w:ascii="Book Antiqua" w:hAnsi="Book Antiqua"/>
+          <w:b/>
+          <w:sz w:val="24"/>
+        </w:rPr>
+        <w:t>Post-Conditions:</w:t>
+      </w:r>
+      <w:r>
+        <w:rPr>
+          <w:rFonts w:ascii="Book Antiqua" w:hAnsi="Book Antiqua"/>
+          <w:sz w:val="24"/>
+        </w:rPr>
+        <w:t xml:space="preserve"> The rulebook is open and the player found out how to interact with the current situation.</w:t>
+      </w:r>
+    </w:p>
+    <w:p>
+      <w:pPr>
+        <w:pStyle w:val="NoSpacing"/>
+        <w:ind w:left="720"/>
+        <w:rPr>
+          <w:rFonts w:ascii="Book Antiqua" w:hAnsi="Book Antiqua"/>
+          <w:sz w:val="24"/>
+        </w:rPr>
+      </w:pPr>
+      <w:r>
+        <w:rPr>
+          <w:rFonts w:ascii="Book Antiqua" w:hAnsi="Book Antiqua"/>
+          <w:b/>
           <w:sz w:val="24"/>
         </w:rPr>
         <w:lastRenderedPageBreak/>
-        <w:tab/>
-        <w:t>Actor: Player</w:t>
-      </w:r>
-    </w:p>
-    <w:p>
-      <w:pPr>
-        <w:pStyle w:val="NoSpacing"/>
-        <w:rPr>
-          <w:rFonts w:ascii="Book Antiqua" w:hAnsi="Book Antiqua"/>
-          <w:sz w:val="24"/>
-        </w:rPr>
-      </w:pPr>
-      <w:r>
-        <w:rPr>
-          <w:rFonts w:ascii="Book Antiqua" w:hAnsi="Book Antiqua"/>
-          <w:sz w:val="24"/>
-        </w:rPr>
-        <w:tab/>
-        <w:t>Description: The player hits a button and rolls a certain type of dice.</w:t>
-      </w:r>
-    </w:p>
-    <w:p>
-      <w:pPr>
-        <w:pStyle w:val="NoSpacing"/>
-        <w:rPr>
-          <w:rFonts w:ascii="Book Antiqua" w:hAnsi="Book Antiqua"/>
-          <w:sz w:val="24"/>
-        </w:rPr>
-      </w:pPr>
-      <w:r>
-        <w:rPr>
-          <w:rFonts w:ascii="Book Antiqua" w:hAnsi="Book Antiqua"/>
-          <w:sz w:val="24"/>
-        </w:rPr>
-        <w:tab/>
-        <w:t>Pre-Conditions: The app is open to dice tab.</w:t>
-      </w:r>
-    </w:p>
-    <w:p>
-      <w:pPr>
-        <w:pStyle w:val="NoSpacing"/>
-        <w:rPr>
-          <w:rFonts w:ascii="Book Antiqua" w:hAnsi="Book Antiqua"/>
-          <w:sz w:val="24"/>
-        </w:rPr>
-      </w:pPr>
-      <w:r>
-        <w:rPr>
-          <w:rFonts w:ascii="Book Antiqua" w:hAnsi="Book Antiqua"/>
-          <w:sz w:val="24"/>
-        </w:rPr>
-        <w:tab/>
-        <w:t>Post-Conditions: The player gets a result from the roll.</w:t>
-      </w:r>
-    </w:p>
-    <w:p>
-      <w:pPr>
-        <w:pStyle w:val="NoSpacing"/>
-        <w:ind w:left="720"/>
-        <w:rPr>
-          <w:rFonts w:ascii="Book Antiqua" w:hAnsi="Book Antiqua"/>
-          <w:sz w:val="24"/>
-        </w:rPr>
-      </w:pPr>
-      <w:r>
-        <w:rPr>
-          <w:rFonts w:ascii="Book Antiqua" w:hAnsi="Book Antiqua"/>
-          <w:sz w:val="24"/>
-        </w:rPr>
-        <w:t xml:space="preserve">Main Flow: The player opens the dice roller section of the app. The user selects a type of dice and how many. Then the app calculates the total and returns it to the user. </w:t>
-      </w:r>
-    </w:p>
-    <w:p>
-      <w:pPr>
-        <w:pStyle w:val="NoSpacing"/>
-        <w:rPr>
-          <w:rFonts w:ascii="Book Antiqua" w:hAnsi="Book Antiqua"/>
-          <w:sz w:val="24"/>
-        </w:rPr>
-      </w:pPr>
-      <w:r>
-        <w:rPr>
-          <w:rFonts w:ascii="Book Antiqua" w:hAnsi="Book Antiqua"/>
-          <w:sz w:val="24"/>
-        </w:rPr>
-        <w:t>2.</w:t>
+        <w:t>Main Flow:</w:t>
+      </w:r>
+      <w:r>
+        <w:rPr>
+          <w:rFonts w:ascii="Book Antiqua" w:hAnsi="Book Antiqua"/>
+          <w:sz w:val="24"/>
+        </w:rPr>
+        <w:t xml:space="preserve"> The player is confused about how to proceed with the current situation. The player opens the apps to look at the rulebook. The rule for the current situation is found and the player is appeased. </w:t>
+      </w:r>
+    </w:p>
+    <w:p>
+      <w:pPr>
+        <w:pStyle w:val="NoSpacing"/>
+        <w:rPr>
+          <w:rFonts w:ascii="Book Antiqua" w:hAnsi="Book Antiqua"/>
+          <w:sz w:val="24"/>
+        </w:rPr>
+      </w:pPr>
+    </w:p>
+    <w:p>
+      <w:pPr>
+        <w:pStyle w:val="NoSpacing"/>
+        <w:rPr>
+          <w:rFonts w:ascii="Book Antiqua" w:hAnsi="Book Antiqua"/>
+          <w:sz w:val="24"/>
+        </w:rPr>
+      </w:pPr>
+      <w:r>
+        <w:rPr>
+          <w:rFonts w:ascii="Book Antiqua" w:hAnsi="Book Antiqua"/>
+          <w:b/>
+          <w:sz w:val="24"/>
+        </w:rPr>
+        <w:t xml:space="preserve">6. </w:t>
+      </w:r>
+      <w:r>
+        <w:rPr>
+          <w:rFonts w:ascii="Book Antiqua" w:hAnsi="Book Antiqua"/>
+          <w:b/>
+          <w:sz w:val="24"/>
+        </w:rPr>
+        <w:t>Use Case:</w:t>
+      </w:r>
+      <w:r>
+        <w:rPr>
+          <w:rFonts w:ascii="Book Antiqua" w:hAnsi="Book Antiqua"/>
+          <w:sz w:val="24"/>
+        </w:rPr>
+        <w:t xml:space="preserve"> Create Character</w:t>
+      </w:r>
+    </w:p>
+    <w:p>
+      <w:pPr>
+        <w:pStyle w:val="NoSpacing"/>
+        <w:ind w:firstLine="720"/>
+        <w:rPr>
+          <w:rFonts w:ascii="Book Antiqua" w:hAnsi="Book Antiqua"/>
+          <w:sz w:val="24"/>
+        </w:rPr>
+      </w:pPr>
+      <w:r>
+        <w:rPr>
+          <w:rFonts w:ascii="Book Antiqua" w:hAnsi="Book Antiqua"/>
+          <w:b/>
+          <w:sz w:val="24"/>
+        </w:rPr>
+        <w:t>Brief Description:</w:t>
       </w:r>
       <w:r>
         <w:rPr>
@@ -1555,344 +2556,364 @@
         </w:rPr>
         <w:t xml:space="preserve"> </w:t>
       </w:r>
-      <w:r>
-        <w:rPr>
-          <w:rFonts w:ascii="Book Antiqua" w:hAnsi="Book Antiqua"/>
-          <w:sz w:val="24"/>
-        </w:rPr>
-        <w:t>Use Case: User Interface</w:t>
-      </w:r>
-    </w:p>
-    <w:p>
-      <w:pPr>
-        <w:pStyle w:val="NoSpacing"/>
-        <w:rPr>
-          <w:rFonts w:ascii="Book Antiqua" w:hAnsi="Book Antiqua"/>
-          <w:sz w:val="24"/>
-        </w:rPr>
-      </w:pPr>
-      <w:r>
-        <w:rPr>
-          <w:rFonts w:ascii="Book Antiqua" w:hAnsi="Book Antiqua"/>
-          <w:sz w:val="24"/>
-        </w:rPr>
-        <w:tab/>
-        <w:t>Actor: Player</w:t>
-      </w:r>
-    </w:p>
-    <w:p>
-      <w:pPr>
-        <w:pStyle w:val="NoSpacing"/>
-        <w:rPr>
-          <w:rFonts w:ascii="Book Antiqua" w:hAnsi="Book Antiqua"/>
-          <w:sz w:val="24"/>
-        </w:rPr>
-      </w:pPr>
-      <w:r>
-        <w:rPr>
-          <w:rFonts w:ascii="Book Antiqua" w:hAnsi="Book Antiqua"/>
-          <w:sz w:val="24"/>
-        </w:rPr>
-        <w:tab/>
-        <w:t>Description: The player interacts with the app and the different functionalities.</w:t>
-      </w:r>
-    </w:p>
-    <w:p>
-      <w:pPr>
-        <w:pStyle w:val="NoSpacing"/>
-        <w:rPr>
-          <w:rFonts w:ascii="Book Antiqua" w:hAnsi="Book Antiqua"/>
-          <w:sz w:val="24"/>
-        </w:rPr>
-      </w:pPr>
-      <w:r>
-        <w:rPr>
-          <w:rFonts w:ascii="Book Antiqua" w:hAnsi="Book Antiqua"/>
-          <w:sz w:val="24"/>
-        </w:rPr>
-        <w:tab/>
-        <w:t>Pre-Conditions: The app is open.</w:t>
-      </w:r>
-    </w:p>
-    <w:p>
-      <w:pPr>
-        <w:pStyle w:val="NoSpacing"/>
-        <w:rPr>
-          <w:rFonts w:ascii="Book Antiqua" w:hAnsi="Book Antiqua"/>
-          <w:sz w:val="24"/>
-        </w:rPr>
-      </w:pPr>
-      <w:r>
-        <w:rPr>
-          <w:rFonts w:ascii="Book Antiqua" w:hAnsi="Book Antiqua"/>
-          <w:sz w:val="24"/>
-        </w:rPr>
-        <w:tab/>
-        <w:t>Post-Conditions: The player interacts with the app.</w:t>
-      </w:r>
-    </w:p>
-    <w:p>
-      <w:pPr>
-        <w:pStyle w:val="NoSpacing"/>
-        <w:ind w:left="720"/>
-        <w:rPr>
-          <w:rFonts w:ascii="Book Antiqua" w:hAnsi="Book Antiqua"/>
-          <w:sz w:val="24"/>
-        </w:rPr>
-      </w:pPr>
-      <w:r>
-        <w:rPr>
-          <w:rFonts w:ascii="Book Antiqua" w:hAnsi="Book Antiqua"/>
-          <w:sz w:val="24"/>
-        </w:rPr>
-        <w:t xml:space="preserve">Main Flow: </w:t>
-      </w:r>
-      <w:r>
-        <w:rPr>
-          <w:rFonts w:ascii="Book Antiqua" w:hAnsi="Book Antiqua"/>
-          <w:sz w:val="24"/>
-        </w:rPr>
-        <w:t>The player interacts with the differe</w:t>
-      </w:r>
-      <w:r>
-        <w:rPr>
-          <w:rFonts w:ascii="Book Antiqua" w:hAnsi="Book Antiqua"/>
-          <w:sz w:val="24"/>
-        </w:rPr>
-        <w:t xml:space="preserve">nt sections of the app. The app’s user interface design </w:t>
-      </w:r>
-      <w:r>
-        <w:rPr>
-          <w:rFonts w:ascii="Book Antiqua" w:hAnsi="Book Antiqua"/>
-          <w:sz w:val="24"/>
-        </w:rPr>
-        <w:t xml:space="preserve">is organized </w:t>
-      </w:r>
-      <w:r>
-        <w:rPr>
-          <w:rFonts w:ascii="Book Antiqua" w:hAnsi="Book Antiqua"/>
-          <w:sz w:val="24"/>
-        </w:rPr>
-        <w:t xml:space="preserve">and responsive while being used. </w:t>
-      </w:r>
-    </w:p>
-    <w:p>
-      <w:pPr>
-        <w:pStyle w:val="NoSpacing"/>
-        <w:rPr>
-          <w:rFonts w:ascii="Book Antiqua" w:hAnsi="Book Antiqua"/>
-          <w:sz w:val="24"/>
-        </w:rPr>
-      </w:pPr>
-    </w:p>
-    <w:p>
-      <w:pPr>
-        <w:pStyle w:val="NoSpacing"/>
-        <w:rPr>
-          <w:rFonts w:ascii="Book Antiqua" w:hAnsi="Book Antiqua"/>
-          <w:sz w:val="24"/>
-        </w:rPr>
-      </w:pPr>
-      <w:r>
-        <w:rPr>
-          <w:rFonts w:ascii="Book Antiqua" w:hAnsi="Book Antiqua"/>
-          <w:sz w:val="24"/>
-        </w:rPr>
-        <w:t>3.</w:t>
-      </w:r>
-      <w:r>
-        <w:rPr>
-          <w:rFonts w:ascii="Book Antiqua" w:hAnsi="Book Antiqua"/>
-          <w:sz w:val="24"/>
-        </w:rPr>
-        <w:t xml:space="preserve"> </w:t>
-      </w:r>
-      <w:r>
-        <w:rPr>
-          <w:rFonts w:ascii="Book Antiqua" w:hAnsi="Book Antiqua"/>
-          <w:sz w:val="24"/>
-        </w:rPr>
-        <w:t>Use Case: Chat Board</w:t>
-      </w:r>
-    </w:p>
-    <w:p>
-      <w:pPr>
-        <w:pStyle w:val="NoSpacing"/>
-        <w:rPr>
-          <w:rFonts w:ascii="Book Antiqua" w:hAnsi="Book Antiqua"/>
-          <w:sz w:val="24"/>
-        </w:rPr>
-      </w:pPr>
-      <w:r>
-        <w:rPr>
-          <w:rFonts w:ascii="Book Antiqua" w:hAnsi="Book Antiqua"/>
-          <w:sz w:val="24"/>
-        </w:rPr>
-        <w:tab/>
-        <w:t>Actor: Player</w:t>
-      </w:r>
-    </w:p>
-    <w:p>
-      <w:pPr>
-        <w:pStyle w:val="NoSpacing"/>
-        <w:rPr>
-          <w:rFonts w:ascii="Book Antiqua" w:hAnsi="Book Antiqua"/>
-          <w:sz w:val="24"/>
-        </w:rPr>
-      </w:pPr>
-      <w:r>
-        <w:rPr>
-          <w:rFonts w:ascii="Book Antiqua" w:hAnsi="Book Antiqua"/>
-          <w:sz w:val="24"/>
-        </w:rPr>
-        <w:tab/>
-        <w:t>Description: The player needs to interact with a dungeon master.</w:t>
-      </w:r>
-    </w:p>
-    <w:p>
-      <w:pPr>
-        <w:pStyle w:val="NoSpacing"/>
-        <w:rPr>
-          <w:rFonts w:ascii="Book Antiqua" w:hAnsi="Book Antiqua"/>
-          <w:sz w:val="24"/>
-        </w:rPr>
-      </w:pPr>
-      <w:r>
-        <w:rPr>
-          <w:rFonts w:ascii="Book Antiqua" w:hAnsi="Book Antiqua"/>
-          <w:sz w:val="24"/>
-        </w:rPr>
-        <w:tab/>
-        <w:t>Pre-Conditions: The app open in the messages section.</w:t>
-      </w:r>
-    </w:p>
-    <w:p>
-      <w:pPr>
-        <w:pStyle w:val="NoSpacing"/>
-        <w:rPr>
-          <w:rFonts w:ascii="Book Antiqua" w:hAnsi="Book Antiqua"/>
-          <w:sz w:val="24"/>
-        </w:rPr>
-      </w:pPr>
-      <w:r>
-        <w:rPr>
-          <w:rFonts w:ascii="Book Antiqua" w:hAnsi="Book Antiqua"/>
-          <w:sz w:val="24"/>
-        </w:rPr>
-        <w:tab/>
-        <w:t>Post-Conditions: The sends a message to a dungeon master.</w:t>
-      </w:r>
-    </w:p>
-    <w:p>
-      <w:pPr>
-        <w:pStyle w:val="NoSpacing"/>
-        <w:ind w:left="720"/>
-        <w:rPr>
-          <w:rFonts w:ascii="Book Antiqua" w:hAnsi="Book Antiqua"/>
-          <w:sz w:val="24"/>
-        </w:rPr>
-      </w:pPr>
-      <w:r>
-        <w:rPr>
-          <w:rFonts w:ascii="Book Antiqua" w:hAnsi="Book Antiqua"/>
-          <w:sz w:val="24"/>
-        </w:rPr>
-        <w:t>Main Flow: The player needs to interact with the dungeon master. The player opens the app and selects the dungeon master to message. The player sends a message to the dungeon master. The dungeon master receives the message.</w:t>
-      </w:r>
-    </w:p>
-    <w:p>
-      <w:pPr>
-        <w:pStyle w:val="NoSpacing"/>
-        <w:ind w:left="720"/>
-        <w:rPr>
-          <w:rFonts w:ascii="Book Antiqua" w:hAnsi="Book Antiqua"/>
-          <w:sz w:val="24"/>
-        </w:rPr>
-      </w:pPr>
-      <w:r>
-        <w:rPr>
-          <w:rFonts w:ascii="Book Antiqua" w:hAnsi="Book Antiqua"/>
-          <w:sz w:val="24"/>
-        </w:rPr>
-        <w:t xml:space="preserve"> </w:t>
-      </w:r>
-    </w:p>
-    <w:p>
-      <w:pPr>
-        <w:pStyle w:val="NoSpacing"/>
-        <w:rPr>
-          <w:rFonts w:ascii="Book Antiqua" w:hAnsi="Book Antiqua"/>
-          <w:sz w:val="24"/>
-        </w:rPr>
-      </w:pPr>
-      <w:r>
-        <w:rPr>
-          <w:rFonts w:ascii="Book Antiqua" w:hAnsi="Book Antiqua"/>
-          <w:sz w:val="24"/>
-        </w:rPr>
-        <w:t>4.</w:t>
-      </w:r>
-      <w:r>
-        <w:rPr>
-          <w:rFonts w:ascii="Book Antiqua" w:hAnsi="Book Antiqua"/>
-          <w:sz w:val="24"/>
-        </w:rPr>
-        <w:t xml:space="preserve"> </w:t>
-      </w:r>
-      <w:r>
-        <w:rPr>
-          <w:rFonts w:ascii="Book Antiqua" w:hAnsi="Book Antiqua"/>
-          <w:sz w:val="24"/>
-        </w:rPr>
-        <w:t xml:space="preserve">Use Case: </w:t>
-      </w:r>
-      <w:r>
-        <w:rPr>
-          <w:rFonts w:ascii="Book Antiqua" w:hAnsi="Book Antiqua"/>
-          <w:sz w:val="24"/>
-        </w:rPr>
-        <w:t>Character Sheet</w:t>
-      </w:r>
-    </w:p>
-    <w:p>
-      <w:pPr>
-        <w:pStyle w:val="NoSpacing"/>
-        <w:rPr>
-          <w:rFonts w:ascii="Book Antiqua" w:hAnsi="Book Antiqua"/>
-          <w:sz w:val="24"/>
-        </w:rPr>
-      </w:pPr>
-      <w:r>
-        <w:rPr>
-          <w:rFonts w:ascii="Book Antiqua" w:hAnsi="Book Antiqua"/>
-          <w:sz w:val="24"/>
-        </w:rPr>
-        <w:tab/>
-        <w:t>Actor: Player</w:t>
-      </w:r>
-    </w:p>
-    <w:p>
-      <w:pPr>
-        <w:pStyle w:val="NoSpacing"/>
-        <w:rPr>
-          <w:rFonts w:ascii="Book Antiqua" w:hAnsi="Book Antiqua"/>
-          <w:sz w:val="24"/>
-        </w:rPr>
-      </w:pPr>
-      <w:r>
-        <w:rPr>
-          <w:rFonts w:ascii="Book Antiqua" w:hAnsi="Book Antiqua"/>
-          <w:sz w:val="24"/>
-        </w:rPr>
-        <w:tab/>
-        <w:t xml:space="preserve">Description: The player </w:t>
-      </w:r>
-      <w:r>
-        <w:rPr>
-          <w:rFonts w:ascii="Book Antiqua" w:hAnsi="Book Antiqua"/>
-          <w:sz w:val="24"/>
-        </w:rPr>
-        <w:t>needs to find/create information about their character</w:t>
+    </w:p>
+    <w:p>
+      <w:pPr>
+        <w:pStyle w:val="NoSpacing"/>
+        <w:ind w:left="720" w:firstLine="720"/>
+        <w:rPr>
+          <w:rFonts w:ascii="Book Antiqua" w:hAnsi="Book Antiqua"/>
+          <w:sz w:val="24"/>
+        </w:rPr>
+      </w:pPr>
+      <w:r>
+        <w:rPr>
+          <w:rFonts w:ascii="Book Antiqua" w:hAnsi="Book Antiqua"/>
+          <w:sz w:val="24"/>
+        </w:rPr>
+        <w:t>This use case will start the process of creating a character</w:t>
+      </w:r>
+    </w:p>
+    <w:p>
+      <w:pPr>
+        <w:pStyle w:val="NoSpacing"/>
+        <w:ind w:left="720" w:firstLine="720"/>
+        <w:rPr>
+          <w:rFonts w:ascii="Book Antiqua" w:hAnsi="Book Antiqua"/>
+          <w:sz w:val="24"/>
+        </w:rPr>
+      </w:pPr>
+      <w:r>
+        <w:rPr>
+          <w:rFonts w:ascii="Book Antiqua" w:hAnsi="Book Antiqua"/>
+          <w:sz w:val="24"/>
+        </w:rPr>
+        <w:t>for a player.</w:t>
+      </w:r>
+    </w:p>
+    <w:p>
+      <w:pPr>
+        <w:pStyle w:val="NoSpacing"/>
+        <w:ind w:firstLine="720"/>
+        <w:rPr>
+          <w:rFonts w:ascii="Book Antiqua" w:hAnsi="Book Antiqua"/>
+          <w:b/>
+          <w:sz w:val="24"/>
+        </w:rPr>
+      </w:pPr>
+      <w:r>
+        <w:rPr>
+          <w:rFonts w:ascii="Book Antiqua" w:hAnsi="Book Antiqua"/>
+          <w:b/>
+          <w:sz w:val="24"/>
+        </w:rPr>
+        <w:t xml:space="preserve">Actors: </w:t>
+      </w:r>
+    </w:p>
+    <w:p>
+      <w:pPr>
+        <w:pStyle w:val="NoSpacing"/>
+        <w:ind w:left="720" w:firstLine="720"/>
+        <w:rPr>
+          <w:rFonts w:ascii="Book Antiqua" w:hAnsi="Book Antiqua"/>
+          <w:sz w:val="24"/>
+        </w:rPr>
+      </w:pPr>
+      <w:r>
+        <w:rPr>
+          <w:rFonts w:ascii="Book Antiqua" w:hAnsi="Book Antiqua"/>
+          <w:sz w:val="24"/>
+        </w:rPr>
+        <w:t>Player: A user who want to create a new character for a D&amp;D campaign.</w:t>
+      </w:r>
+    </w:p>
+    <w:p>
+      <w:pPr>
+        <w:pStyle w:val="NoSpacing"/>
+        <w:ind w:firstLine="720"/>
+        <w:rPr>
+          <w:rFonts w:ascii="Book Antiqua" w:hAnsi="Book Antiqua"/>
+          <w:b/>
+          <w:sz w:val="24"/>
+        </w:rPr>
+      </w:pPr>
+      <w:r>
+        <w:rPr>
+          <w:rFonts w:ascii="Book Antiqua" w:hAnsi="Book Antiqua"/>
+          <w:b/>
+          <w:sz w:val="24"/>
+        </w:rPr>
+        <w:t>Preconditions:</w:t>
+      </w:r>
+    </w:p>
+    <w:p>
+      <w:pPr>
+        <w:pStyle w:val="NoSpacing"/>
+        <w:ind w:left="720" w:firstLine="720"/>
+        <w:rPr>
+          <w:rFonts w:ascii="Book Antiqua" w:hAnsi="Book Antiqua"/>
+          <w:sz w:val="24"/>
+        </w:rPr>
+      </w:pPr>
+      <w:r>
+        <w:rPr>
+          <w:rFonts w:ascii="Book Antiqua" w:hAnsi="Book Antiqua"/>
+          <w:sz w:val="24"/>
+        </w:rPr>
+        <w:t>Application must be running.</w:t>
+      </w:r>
+    </w:p>
+    <w:p>
+      <w:pPr>
+        <w:pStyle w:val="NoSpacing"/>
+        <w:ind w:firstLine="720"/>
+        <w:rPr>
+          <w:rFonts w:ascii="Book Antiqua" w:hAnsi="Book Antiqua"/>
+          <w:b/>
+          <w:sz w:val="24"/>
+        </w:rPr>
+      </w:pPr>
+      <w:r>
+        <w:rPr>
+          <w:rFonts w:ascii="Book Antiqua" w:hAnsi="Book Antiqua"/>
+          <w:b/>
+          <w:sz w:val="24"/>
+        </w:rPr>
+        <w:t>Basic Flow of Events:</w:t>
+      </w:r>
+    </w:p>
+    <w:p>
+      <w:pPr>
+        <w:pStyle w:val="NoSpacing"/>
+        <w:ind w:left="720" w:firstLine="720"/>
+        <w:rPr>
+          <w:rFonts w:ascii="Book Antiqua" w:hAnsi="Book Antiqua"/>
+          <w:sz w:val="24"/>
+        </w:rPr>
+      </w:pPr>
+      <w:r>
+        <w:rPr>
+          <w:rFonts w:ascii="Book Antiqua" w:hAnsi="Book Antiqua"/>
+          <w:sz w:val="24"/>
+        </w:rPr>
+        <w:t>1. User opens application.</w:t>
+      </w:r>
+    </w:p>
+    <w:p>
+      <w:pPr>
+        <w:pStyle w:val="NoSpacing"/>
+        <w:ind w:left="720" w:firstLine="720"/>
+        <w:rPr>
+          <w:rFonts w:ascii="Book Antiqua" w:hAnsi="Book Antiqua"/>
+          <w:sz w:val="24"/>
+        </w:rPr>
+      </w:pPr>
+      <w:r>
+        <w:rPr>
+          <w:rFonts w:ascii="Book Antiqua" w:hAnsi="Book Antiqua"/>
+          <w:sz w:val="24"/>
+        </w:rPr>
+        <w:t>2. User goes to character manager.</w:t>
+      </w:r>
+    </w:p>
+    <w:p>
+      <w:pPr>
+        <w:pStyle w:val="NoSpacing"/>
+        <w:ind w:left="720" w:firstLine="720"/>
+        <w:rPr>
+          <w:rFonts w:ascii="Book Antiqua" w:hAnsi="Book Antiqua"/>
+          <w:sz w:val="24"/>
+        </w:rPr>
+      </w:pPr>
+      <w:r>
+        <w:rPr>
+          <w:rFonts w:ascii="Book Antiqua" w:hAnsi="Book Antiqua"/>
+          <w:sz w:val="24"/>
+        </w:rPr>
+        <w:t>3. User chooses Create Character option.</w:t>
+      </w:r>
+    </w:p>
+    <w:p>
+      <w:pPr>
+        <w:pStyle w:val="NoSpacing"/>
+        <w:ind w:left="720" w:firstLine="720"/>
+        <w:rPr>
+          <w:rFonts w:ascii="Book Antiqua" w:hAnsi="Book Antiqua"/>
+          <w:sz w:val="24"/>
+        </w:rPr>
+      </w:pPr>
+      <w:r>
+        <w:rPr>
+          <w:rFonts w:ascii="Book Antiqua" w:hAnsi="Book Antiqua"/>
+          <w:sz w:val="24"/>
+        </w:rPr>
+        <w:t>4. User is taken to Ch</w:t>
+      </w:r>
+      <w:r>
+        <w:rPr>
+          <w:rFonts w:ascii="Book Antiqua" w:hAnsi="Book Antiqua"/>
+          <w:sz w:val="24"/>
+        </w:rPr>
+        <w:t>ara</w:t>
+      </w:r>
+      <w:r>
+        <w:rPr>
+          <w:rFonts w:ascii="Book Antiqua" w:hAnsi="Book Antiqua"/>
+          <w:sz w:val="24"/>
+        </w:rPr>
+        <w:t>cter Creation screen.</w:t>
+      </w:r>
+    </w:p>
+    <w:p>
+      <w:pPr>
+        <w:pStyle w:val="NoSpacing"/>
+        <w:ind w:left="720" w:firstLine="720"/>
+        <w:rPr>
+          <w:rFonts w:ascii="Book Antiqua" w:hAnsi="Book Antiqua"/>
+          <w:sz w:val="24"/>
+        </w:rPr>
+      </w:pPr>
+      <w:r>
+        <w:rPr>
+          <w:rFonts w:ascii="Book Antiqua" w:hAnsi="Book Antiqua"/>
+          <w:sz w:val="24"/>
+        </w:rPr>
+        <w:t>5. User is prompted to assign character name.</w:t>
+      </w:r>
+    </w:p>
+    <w:p>
+      <w:pPr>
+        <w:pStyle w:val="NoSpacing"/>
+        <w:ind w:left="720" w:firstLine="720"/>
+        <w:rPr>
+          <w:rFonts w:ascii="Book Antiqua" w:hAnsi="Book Antiqua"/>
+          <w:sz w:val="24"/>
+        </w:rPr>
+      </w:pPr>
+      <w:r>
+        <w:rPr>
+          <w:rFonts w:ascii="Book Antiqua" w:hAnsi="Book Antiqua"/>
+          <w:sz w:val="24"/>
+        </w:rPr>
+        <w:t>6. User selects character class.</w:t>
+      </w:r>
+    </w:p>
+    <w:p>
+      <w:pPr>
+        <w:pStyle w:val="NoSpacing"/>
+        <w:ind w:left="720" w:firstLine="720"/>
+        <w:rPr>
+          <w:rFonts w:ascii="Book Antiqua" w:hAnsi="Book Antiqua"/>
+          <w:sz w:val="24"/>
+        </w:rPr>
+      </w:pPr>
+      <w:r>
+        <w:rPr>
+          <w:rFonts w:ascii="Book Antiqua" w:hAnsi="Book Antiqua"/>
+          <w:sz w:val="24"/>
+        </w:rPr>
+        <w:t>7. User rolls for all stats as per character creation rules.</w:t>
+      </w:r>
+    </w:p>
+    <w:p>
+      <w:pPr>
+        <w:pStyle w:val="NoSpacing"/>
+        <w:ind w:left="720" w:firstLine="720"/>
+        <w:rPr>
+          <w:rFonts w:ascii="Book Antiqua" w:hAnsi="Book Antiqua"/>
+          <w:sz w:val="24"/>
+        </w:rPr>
+      </w:pPr>
+      <w:r>
+        <w:rPr>
+          <w:rFonts w:ascii="Book Antiqua" w:hAnsi="Book Antiqua"/>
+          <w:sz w:val="24"/>
+        </w:rPr>
+        <w:t>8. User can write character back story (optional).</w:t>
+      </w:r>
+    </w:p>
+    <w:p>
+      <w:pPr>
+        <w:pStyle w:val="NoSpacing"/>
+        <w:ind w:left="720" w:firstLine="720"/>
+        <w:rPr>
+          <w:rFonts w:ascii="Book Antiqua" w:hAnsi="Book Antiqua"/>
+          <w:sz w:val="24"/>
+        </w:rPr>
+      </w:pPr>
+      <w:r>
+        <w:rPr>
+          <w:rFonts w:ascii="Book Antiqua" w:hAnsi="Book Antiqua"/>
+          <w:sz w:val="24"/>
+        </w:rPr>
+        <w:t xml:space="preserve">9. User is prompted to save character. </w:t>
+      </w:r>
+    </w:p>
+    <w:p>
+      <w:pPr>
+        <w:pStyle w:val="NoSpacing"/>
+        <w:ind w:firstLine="720"/>
+        <w:rPr>
+          <w:rFonts w:ascii="Book Antiqua" w:hAnsi="Book Antiqua"/>
+          <w:b/>
+          <w:sz w:val="24"/>
+        </w:rPr>
+      </w:pPr>
+      <w:r>
+        <w:rPr>
+          <w:rFonts w:ascii="Book Antiqua" w:hAnsi="Book Antiqua"/>
+          <w:b/>
+          <w:sz w:val="24"/>
+        </w:rPr>
+        <w:t>Alternate Flows:</w:t>
+      </w:r>
+    </w:p>
+    <w:p>
+      <w:pPr>
+        <w:pStyle w:val="NoSpacing"/>
+        <w:ind w:left="720" w:firstLine="720"/>
+        <w:rPr>
+          <w:rFonts w:ascii="Book Antiqua" w:hAnsi="Book Antiqua"/>
+          <w:sz w:val="24"/>
+        </w:rPr>
+      </w:pPr>
+      <w:r>
+        <w:rPr>
+          <w:rFonts w:ascii="Book Antiqua" w:hAnsi="Book Antiqua"/>
+          <w:sz w:val="24"/>
+        </w:rPr>
+        <w:t>In step 3, User chooses to Create Random Character.</w:t>
+      </w:r>
+    </w:p>
+    <w:p>
+      <w:pPr>
+        <w:pStyle w:val="NoSpacing"/>
+        <w:ind w:left="1440" w:firstLine="720"/>
+        <w:rPr>
+          <w:rFonts w:ascii="Book Antiqua" w:hAnsi="Book Antiqua"/>
+          <w:sz w:val="24"/>
+        </w:rPr>
+      </w:pPr>
+      <w:r>
+        <w:rPr>
+          <w:rFonts w:ascii="Book Antiqua" w:hAnsi="Book Antiqua"/>
+          <w:sz w:val="24"/>
+        </w:rPr>
+        <w:t>1. User prompted for Chara</w:t>
+      </w:r>
+      <w:r>
+        <w:rPr>
+          <w:rFonts w:ascii="Book Antiqua" w:hAnsi="Book Antiqua"/>
+          <w:sz w:val="24"/>
+        </w:rPr>
+        <w:t>c</w:t>
+      </w:r>
+      <w:r>
+        <w:rPr>
+          <w:rFonts w:ascii="Book Antiqua" w:hAnsi="Book Antiqua"/>
+          <w:sz w:val="24"/>
+        </w:rPr>
+        <w:t>ter Name</w:t>
       </w:r>
       <w:r>
         <w:rPr>
@@ -1905,612 +2926,7 @@
     <w:p>
       <w:pPr>
         <w:pStyle w:val="NoSpacing"/>
-        <w:rPr>
-          <w:rFonts w:ascii="Book Antiqua" w:hAnsi="Book Antiqua"/>
-          <w:sz w:val="24"/>
-        </w:rPr>
-      </w:pPr>
-      <w:r>
-        <w:rPr>
-          <w:rFonts w:ascii="Book Antiqua" w:hAnsi="Book Antiqua"/>
-          <w:sz w:val="24"/>
-        </w:rPr>
-        <w:tab/>
-        <w:t>Pre-Conditions: The app is open on the character sheet page</w:t>
-      </w:r>
-      <w:r>
-        <w:rPr>
-          <w:rFonts w:ascii="Book Antiqua" w:hAnsi="Book Antiqua"/>
-          <w:sz w:val="24"/>
-        </w:rPr>
-        <w:t>.</w:t>
-      </w:r>
-    </w:p>
-    <w:p>
-      <w:pPr>
-        <w:pStyle w:val="NoSpacing"/>
-        <w:ind w:left="720"/>
-        <w:rPr>
-          <w:rFonts w:ascii="Book Antiqua" w:hAnsi="Book Antiqua"/>
-          <w:sz w:val="24"/>
-        </w:rPr>
-      </w:pPr>
-      <w:r>
-        <w:rPr>
-          <w:rFonts w:ascii="Book Antiqua" w:hAnsi="Book Antiqua"/>
-          <w:sz w:val="24"/>
-        </w:rPr>
-        <w:t xml:space="preserve">Post-Conditions: The </w:t>
-      </w:r>
-      <w:r>
-        <w:rPr>
-          <w:rFonts w:ascii="Book Antiqua" w:hAnsi="Book Antiqua"/>
-          <w:sz w:val="24"/>
-        </w:rPr>
-        <w:t>player interacts with the character sheet to create or find information about their character</w:t>
-      </w:r>
-      <w:r>
-        <w:rPr>
-          <w:rFonts w:ascii="Book Antiqua" w:hAnsi="Book Antiqua"/>
-          <w:sz w:val="24"/>
-        </w:rPr>
-        <w:t>.</w:t>
-      </w:r>
-    </w:p>
-    <w:p>
-      <w:pPr>
-        <w:pStyle w:val="NoSpacing"/>
-        <w:ind w:left="720"/>
-        <w:rPr>
-          <w:rFonts w:ascii="Book Antiqua" w:hAnsi="Book Antiqua"/>
-          <w:sz w:val="24"/>
-        </w:rPr>
-      </w:pPr>
-      <w:r>
-        <w:rPr>
-          <w:rFonts w:ascii="Book Antiqua" w:hAnsi="Book Antiqua"/>
-          <w:sz w:val="24"/>
-        </w:rPr>
-        <w:t xml:space="preserve">Main Flow: The player </w:t>
-      </w:r>
-      <w:r>
-        <w:rPr>
-          <w:rFonts w:ascii="Book Antiqua" w:hAnsi="Book Antiqua"/>
-          <w:sz w:val="24"/>
-        </w:rPr>
-        <w:t>needs to find out information or create their character</w:t>
-      </w:r>
-      <w:r>
-        <w:rPr>
-          <w:rFonts w:ascii="Book Antiqua" w:hAnsi="Book Antiqua"/>
-          <w:sz w:val="24"/>
-        </w:rPr>
-        <w:t>.</w:t>
-      </w:r>
-      <w:r>
-        <w:rPr>
-          <w:rFonts w:ascii="Book Antiqua" w:hAnsi="Book Antiqua"/>
-          <w:sz w:val="24"/>
-        </w:rPr>
-        <w:t xml:space="preserve"> The player opens up the character flow of the app. The character is able to create or update information on their character. </w:t>
-      </w:r>
-    </w:p>
-    <w:p>
-      <w:pPr>
-        <w:pStyle w:val="NoSpacing"/>
-        <w:ind w:left="720"/>
-        <w:rPr>
-          <w:rFonts w:ascii="Book Antiqua" w:hAnsi="Book Antiqua"/>
-          <w:sz w:val="24"/>
-        </w:rPr>
-      </w:pPr>
-    </w:p>
-    <w:p>
-      <w:pPr>
-        <w:pStyle w:val="NoSpacing"/>
-        <w:rPr>
-          <w:rFonts w:ascii="Book Antiqua" w:hAnsi="Book Antiqua"/>
-          <w:sz w:val="24"/>
-        </w:rPr>
-      </w:pPr>
-      <w:r>
-        <w:rPr>
-          <w:rFonts w:ascii="Book Antiqua" w:hAnsi="Book Antiqua"/>
-          <w:sz w:val="24"/>
-        </w:rPr>
-        <w:t>5.</w:t>
-      </w:r>
-      <w:r>
-        <w:rPr>
-          <w:rFonts w:ascii="Book Antiqua" w:hAnsi="Book Antiqua"/>
-          <w:sz w:val="24"/>
-        </w:rPr>
-        <w:t xml:space="preserve"> </w:t>
-      </w:r>
-      <w:r>
-        <w:rPr>
-          <w:rFonts w:ascii="Book Antiqua" w:hAnsi="Book Antiqua"/>
-          <w:sz w:val="24"/>
-        </w:rPr>
-        <w:t>Use Case: Rule Book</w:t>
-      </w:r>
-    </w:p>
-    <w:p>
-      <w:pPr>
-        <w:pStyle w:val="NoSpacing"/>
-        <w:rPr>
-          <w:rFonts w:ascii="Book Antiqua" w:hAnsi="Book Antiqua"/>
-          <w:sz w:val="24"/>
-        </w:rPr>
-      </w:pPr>
-      <w:r>
-        <w:rPr>
-          <w:rFonts w:ascii="Book Antiqua" w:hAnsi="Book Antiqua"/>
-          <w:sz w:val="24"/>
-        </w:rPr>
-        <w:tab/>
-        <w:t>Actor: Player</w:t>
-      </w:r>
-    </w:p>
-    <w:p>
-      <w:pPr>
-        <w:pStyle w:val="NoSpacing"/>
-        <w:ind w:left="720"/>
-        <w:rPr>
-          <w:rFonts w:ascii="Book Antiqua" w:hAnsi="Book Antiqua"/>
-          <w:sz w:val="24"/>
-        </w:rPr>
-      </w:pPr>
-      <w:r>
-        <w:rPr>
-          <w:rFonts w:ascii="Book Antiqua" w:hAnsi="Book Antiqua"/>
-          <w:sz w:val="24"/>
-        </w:rPr>
-        <w:t>Description: The player looks at the rulebook to find out how to proceed with an action.</w:t>
-      </w:r>
-    </w:p>
-    <w:p>
-      <w:pPr>
-        <w:pStyle w:val="NoSpacing"/>
-        <w:rPr>
-          <w:rFonts w:ascii="Book Antiqua" w:hAnsi="Book Antiqua"/>
-          <w:sz w:val="24"/>
-        </w:rPr>
-      </w:pPr>
-      <w:r>
-        <w:rPr>
-          <w:rFonts w:ascii="Book Antiqua" w:hAnsi="Book Antiqua"/>
-          <w:sz w:val="24"/>
-        </w:rPr>
-        <w:tab/>
-        <w:t>Pre-Conditions: The rulebook is open.</w:t>
-      </w:r>
-    </w:p>
-    <w:p>
-      <w:pPr>
-        <w:pStyle w:val="NoSpacing"/>
-        <w:ind w:left="720"/>
-        <w:rPr>
-          <w:rFonts w:ascii="Book Antiqua" w:hAnsi="Book Antiqua"/>
-          <w:sz w:val="24"/>
-        </w:rPr>
-      </w:pPr>
-      <w:r>
-        <w:rPr>
-          <w:rFonts w:ascii="Book Antiqua" w:hAnsi="Book Antiqua"/>
-          <w:sz w:val="24"/>
-        </w:rPr>
-        <w:t>Post-Conditions: The rulebook is open and the player found out how to interact with the current situation.</w:t>
-      </w:r>
-    </w:p>
-    <w:p>
-      <w:pPr>
-        <w:pStyle w:val="NoSpacing"/>
-        <w:ind w:left="720"/>
-        <w:rPr>
-          <w:rFonts w:ascii="Book Antiqua" w:hAnsi="Book Antiqua"/>
-          <w:sz w:val="24"/>
-        </w:rPr>
-      </w:pPr>
-      <w:r>
-        <w:rPr>
-          <w:rFonts w:ascii="Book Antiqua" w:hAnsi="Book Antiqua"/>
-          <w:sz w:val="24"/>
-        </w:rPr>
-        <w:t xml:space="preserve">Main Flow: The player is confused about how to proceed with the current situation. The player opens the apps to look at the rulebook. The rule for the current situation is found and the player is appeased. </w:t>
-      </w:r>
-    </w:p>
-    <w:p>
-      <w:pPr>
-        <w:pStyle w:val="NoSpacing"/>
-        <w:rPr>
-          <w:rFonts w:ascii="Book Antiqua" w:hAnsi="Book Antiqua"/>
-          <w:sz w:val="24"/>
-        </w:rPr>
-      </w:pPr>
-    </w:p>
-    <w:p>
-      <w:pPr>
-        <w:pStyle w:val="NoSpacing"/>
-        <w:rPr>
-          <w:rFonts w:ascii="Book Antiqua" w:hAnsi="Book Antiqua"/>
-          <w:sz w:val="24"/>
-        </w:rPr>
-      </w:pPr>
-      <w:r>
-        <w:rPr>
-          <w:rFonts w:ascii="Book Antiqua" w:hAnsi="Book Antiqua"/>
-          <w:b/>
-          <w:sz w:val="24"/>
-        </w:rPr>
-        <w:t>Use Case:</w:t>
-      </w:r>
-      <w:r>
-        <w:rPr>
-          <w:rFonts w:ascii="Book Antiqua" w:hAnsi="Book Antiqua"/>
-          <w:sz w:val="24"/>
-        </w:rPr>
-        <w:t xml:space="preserve"> Create Character</w:t>
-      </w:r>
-    </w:p>
-    <w:p>
-      <w:pPr>
-        <w:pStyle w:val="NoSpacing"/>
-        <w:rPr>
-          <w:rFonts w:ascii="Book Antiqua" w:hAnsi="Book Antiqua"/>
-          <w:sz w:val="24"/>
-        </w:rPr>
-      </w:pPr>
-      <w:r>
-        <w:rPr>
-          <w:rFonts w:ascii="Book Antiqua" w:hAnsi="Book Antiqua"/>
-          <w:b/>
-          <w:sz w:val="24"/>
-        </w:rPr>
-        <w:t>Brief Description:</w:t>
-      </w:r>
-      <w:r>
-        <w:rPr>
-          <w:rFonts w:ascii="Book Antiqua" w:hAnsi="Book Antiqua"/>
-          <w:sz w:val="24"/>
-        </w:rPr>
-        <w:t xml:space="preserve"> This use case will start the process of creating a character</w:t>
-      </w:r>
-    </w:p>
-    <w:p>
-      <w:pPr>
-        <w:pStyle w:val="NoSpacing"/>
-        <w:rPr>
-          <w:rFonts w:ascii="Book Antiqua" w:hAnsi="Book Antiqua"/>
-          <w:sz w:val="24"/>
-        </w:rPr>
-      </w:pPr>
-      <w:r>
-        <w:rPr>
-          <w:rFonts w:ascii="Book Antiqua" w:hAnsi="Book Antiqua"/>
-          <w:sz w:val="24"/>
-        </w:rPr>
-        <w:t>for a player.</w:t>
-      </w:r>
-    </w:p>
-    <w:p>
-      <w:pPr>
-        <w:pStyle w:val="NoSpacing"/>
-        <w:rPr>
-          <w:rFonts w:ascii="Book Antiqua" w:hAnsi="Book Antiqua"/>
-          <w:b/>
-          <w:sz w:val="24"/>
-        </w:rPr>
-      </w:pPr>
-      <w:r>
-        <w:rPr>
-          <w:rFonts w:ascii="Book Antiqua" w:hAnsi="Book Antiqua"/>
-          <w:b/>
-          <w:sz w:val="24"/>
-        </w:rPr>
-        <w:t xml:space="preserve">Actors: </w:t>
-      </w:r>
-    </w:p>
-    <w:p>
-      <w:pPr>
-        <w:pStyle w:val="NoSpacing"/>
-        <w:rPr>
-          <w:rFonts w:ascii="Book Antiqua" w:hAnsi="Book Antiqua"/>
-          <w:sz w:val="24"/>
-        </w:rPr>
-      </w:pPr>
-      <w:r>
-        <w:rPr>
-          <w:rFonts w:ascii="Book Antiqua" w:hAnsi="Book Antiqua"/>
-          <w:sz w:val="24"/>
-        </w:rPr>
-        <w:t>Player: A user who want to create a new character for a D&amp;D campaign.</w:t>
-      </w:r>
-    </w:p>
-    <w:p>
-      <w:pPr>
-        <w:pStyle w:val="NoSpacing"/>
-        <w:rPr>
-          <w:rFonts w:ascii="Book Antiqua" w:hAnsi="Book Antiqua"/>
-          <w:b/>
-          <w:sz w:val="24"/>
-        </w:rPr>
-      </w:pPr>
-      <w:r>
-        <w:rPr>
-          <w:rFonts w:ascii="Book Antiqua" w:hAnsi="Book Antiqua"/>
-          <w:b/>
-          <w:sz w:val="24"/>
-        </w:rPr>
-        <w:t>Preconditions:</w:t>
-      </w:r>
-    </w:p>
-    <w:p>
-      <w:pPr>
-        <w:pStyle w:val="NoSpacing"/>
-        <w:rPr>
-          <w:rFonts w:ascii="Book Antiqua" w:hAnsi="Book Antiqua"/>
-          <w:sz w:val="24"/>
-        </w:rPr>
-      </w:pPr>
-      <w:r>
-        <w:rPr>
-          <w:rFonts w:ascii="Book Antiqua" w:hAnsi="Book Antiqua"/>
-          <w:sz w:val="24"/>
-        </w:rPr>
-        <w:t>Application must be running.</w:t>
-      </w:r>
-    </w:p>
-    <w:p>
-      <w:pPr>
-        <w:pStyle w:val="NoSpacing"/>
-        <w:rPr>
-          <w:rFonts w:ascii="Book Antiqua" w:hAnsi="Book Antiqua"/>
-          <w:b/>
-          <w:sz w:val="24"/>
-        </w:rPr>
-      </w:pPr>
-      <w:r>
-        <w:rPr>
-          <w:rFonts w:ascii="Book Antiqua" w:hAnsi="Book Antiqua"/>
-          <w:b/>
-          <w:sz w:val="24"/>
-        </w:rPr>
-        <w:t>Basic Flow of Events:</w:t>
-      </w:r>
-    </w:p>
-    <w:p>
-      <w:pPr>
-        <w:pStyle w:val="NoSpacing"/>
-        <w:rPr>
-          <w:rFonts w:ascii="Book Antiqua" w:hAnsi="Book Antiqua"/>
-          <w:sz w:val="24"/>
-        </w:rPr>
-      </w:pPr>
-      <w:r>
-        <w:rPr>
-          <w:rFonts w:ascii="Book Antiqua" w:hAnsi="Book Antiqua"/>
-          <w:sz w:val="24"/>
-        </w:rPr>
-        <w:t>1. User opens application.</w:t>
-      </w:r>
-    </w:p>
-    <w:p>
-      <w:pPr>
-        <w:pStyle w:val="NoSpacing"/>
-        <w:rPr>
-          <w:rFonts w:ascii="Book Antiqua" w:hAnsi="Book Antiqua"/>
-          <w:sz w:val="24"/>
-        </w:rPr>
-      </w:pPr>
-      <w:r>
-        <w:rPr>
-          <w:rFonts w:ascii="Book Antiqua" w:hAnsi="Book Antiqua"/>
-          <w:sz w:val="24"/>
-        </w:rPr>
-        <w:t>2. User goes to character manager.</w:t>
-      </w:r>
-    </w:p>
-    <w:p>
-      <w:pPr>
-        <w:pStyle w:val="NoSpacing"/>
-        <w:rPr>
-          <w:rFonts w:ascii="Book Antiqua" w:hAnsi="Book Antiqua"/>
-          <w:sz w:val="24"/>
-        </w:rPr>
-      </w:pPr>
-      <w:r>
-        <w:rPr>
-          <w:rFonts w:ascii="Book Antiqua" w:hAnsi="Book Antiqua"/>
-          <w:sz w:val="24"/>
-        </w:rPr>
-        <w:t>3. User chooses Create Character option.</w:t>
-      </w:r>
-    </w:p>
-    <w:p>
-      <w:pPr>
-        <w:pStyle w:val="NoSpacing"/>
-        <w:rPr>
-          <w:rFonts w:ascii="Book Antiqua" w:hAnsi="Book Antiqua"/>
-          <w:sz w:val="24"/>
-        </w:rPr>
-      </w:pPr>
-      <w:r>
-        <w:rPr>
-          <w:rFonts w:ascii="Book Antiqua" w:hAnsi="Book Antiqua"/>
-          <w:sz w:val="24"/>
-        </w:rPr>
-        <w:t>4. User is taken to Ch</w:t>
-      </w:r>
-      <w:r>
-        <w:rPr>
-          <w:rFonts w:ascii="Book Antiqua" w:hAnsi="Book Antiqua"/>
-          <w:sz w:val="24"/>
-        </w:rPr>
-        <w:t>ara</w:t>
-      </w:r>
-      <w:r>
-        <w:rPr>
-          <w:rFonts w:ascii="Book Antiqua" w:hAnsi="Book Antiqua"/>
-          <w:sz w:val="24"/>
-        </w:rPr>
-        <w:t>cter Creation screen.</w:t>
-      </w:r>
-    </w:p>
-    <w:p>
-      <w:pPr>
-        <w:pStyle w:val="NoSpacing"/>
-        <w:rPr>
-          <w:rFonts w:ascii="Book Antiqua" w:hAnsi="Book Antiqua"/>
-          <w:sz w:val="24"/>
-        </w:rPr>
-      </w:pPr>
-      <w:r>
-        <w:rPr>
-          <w:rFonts w:ascii="Book Antiqua" w:hAnsi="Book Antiqua"/>
-          <w:sz w:val="24"/>
-        </w:rPr>
-        <w:t>5. User is prompted to assign character name.</w:t>
-      </w:r>
-    </w:p>
-    <w:p>
-      <w:pPr>
-        <w:pStyle w:val="NoSpacing"/>
-        <w:rPr>
-          <w:rFonts w:ascii="Book Antiqua" w:hAnsi="Book Antiqua"/>
-          <w:sz w:val="24"/>
-        </w:rPr>
-      </w:pPr>
-      <w:r>
-        <w:rPr>
-          <w:rFonts w:ascii="Book Antiqua" w:hAnsi="Book Antiqua"/>
-          <w:sz w:val="24"/>
-        </w:rPr>
-        <w:t>6. User selects character class.</w:t>
-      </w:r>
-    </w:p>
-    <w:p>
-      <w:pPr>
-        <w:pStyle w:val="NoSpacing"/>
-        <w:rPr>
-          <w:rFonts w:ascii="Book Antiqua" w:hAnsi="Book Antiqua"/>
-          <w:sz w:val="24"/>
-        </w:rPr>
-      </w:pPr>
-      <w:r>
-        <w:rPr>
-          <w:rFonts w:ascii="Book Antiqua" w:hAnsi="Book Antiqua"/>
-          <w:sz w:val="24"/>
-        </w:rPr>
-        <w:t>7. User rolls for all stats as per character creation rules.</w:t>
-      </w:r>
-    </w:p>
-    <w:p>
-      <w:pPr>
-        <w:pStyle w:val="NoSpacing"/>
-        <w:rPr>
-          <w:rFonts w:ascii="Book Antiqua" w:hAnsi="Book Antiqua"/>
-          <w:sz w:val="24"/>
-        </w:rPr>
-      </w:pPr>
-      <w:r>
-        <w:rPr>
-          <w:rFonts w:ascii="Book Antiqua" w:hAnsi="Book Antiqua"/>
-          <w:sz w:val="24"/>
-        </w:rPr>
-        <w:t>8. User can write character back story (optional).</w:t>
-      </w:r>
-    </w:p>
-    <w:p>
-      <w:pPr>
-        <w:pStyle w:val="NoSpacing"/>
-        <w:rPr>
-          <w:rFonts w:ascii="Book Antiqua" w:hAnsi="Book Antiqua"/>
-          <w:sz w:val="24"/>
-        </w:rPr>
-      </w:pPr>
-      <w:r>
-        <w:rPr>
-          <w:rFonts w:ascii="Book Antiqua" w:hAnsi="Book Antiqua"/>
-          <w:sz w:val="24"/>
-        </w:rPr>
-        <w:t xml:space="preserve">9. User is prompted to save character. </w:t>
-      </w:r>
-    </w:p>
-    <w:p>
-      <w:pPr>
-        <w:pStyle w:val="NoSpacing"/>
-        <w:rPr>
-          <w:rFonts w:ascii="Book Antiqua" w:hAnsi="Book Antiqua"/>
-          <w:b/>
-          <w:sz w:val="24"/>
-        </w:rPr>
-      </w:pPr>
-      <w:r>
-        <w:rPr>
-          <w:rFonts w:ascii="Book Antiqua" w:hAnsi="Book Antiqua"/>
-          <w:b/>
-          <w:sz w:val="24"/>
-        </w:rPr>
-        <w:t>Alternate Flows:</w:t>
-      </w:r>
-    </w:p>
-    <w:p>
-      <w:pPr>
-        <w:pStyle w:val="NoSpacing"/>
-        <w:rPr>
-          <w:rFonts w:ascii="Book Antiqua" w:hAnsi="Book Antiqua"/>
-          <w:sz w:val="24"/>
-        </w:rPr>
-      </w:pPr>
-      <w:r>
-        <w:rPr>
-          <w:rFonts w:ascii="Book Antiqua" w:hAnsi="Book Antiqua"/>
-          <w:sz w:val="24"/>
-        </w:rPr>
-        <w:t>In step 3, User chooses to Create Random Character.</w:t>
-      </w:r>
-    </w:p>
-    <w:p>
-      <w:pPr>
-        <w:pStyle w:val="NoSpacing"/>
-        <w:rPr>
-          <w:rFonts w:ascii="Book Antiqua" w:hAnsi="Book Antiqua"/>
-          <w:sz w:val="24"/>
-        </w:rPr>
-      </w:pPr>
-      <w:r>
-        <w:rPr>
-          <w:rFonts w:ascii="Book Antiqua" w:hAnsi="Book Antiqua"/>
-          <w:sz w:val="24"/>
-        </w:rPr>
-        <w:t>1. User prompted for Chara</w:t>
-      </w:r>
-      <w:r>
-        <w:rPr>
-          <w:rFonts w:ascii="Book Antiqua" w:hAnsi="Book Antiqua"/>
-          <w:sz w:val="24"/>
-        </w:rPr>
-        <w:t>c</w:t>
-      </w:r>
-      <w:r>
-        <w:rPr>
-          <w:rFonts w:ascii="Book Antiqua" w:hAnsi="Book Antiqua"/>
-          <w:sz w:val="24"/>
-        </w:rPr>
-        <w:t>ter Name</w:t>
-      </w:r>
-      <w:r>
-        <w:rPr>
-          <w:rFonts w:ascii="Book Antiqua" w:hAnsi="Book Antiqua"/>
-          <w:sz w:val="24"/>
-        </w:rPr>
-        <w:t>.</w:t>
-      </w:r>
-    </w:p>
-    <w:p>
-      <w:pPr>
-        <w:pStyle w:val="NoSpacing"/>
+        <w:ind w:left="1440" w:firstLine="720"/>
         <w:rPr>
           <w:rFonts w:ascii="Book Antiqua" w:hAnsi="Book Antiqua"/>
           <w:sz w:val="24"/>
@@ -2527,6 +2943,7 @@
     <w:p>
       <w:pPr>
         <w:pStyle w:val="NoSpacing"/>
+        <w:ind w:left="1440" w:firstLine="720"/>
         <w:rPr>
           <w:rFonts w:ascii="Book Antiqua" w:hAnsi="Book Antiqua"/>
           <w:sz w:val="24"/>
@@ -2543,6 +2960,7 @@
     <w:p>
       <w:pPr>
         <w:pStyle w:val="NoSpacing"/>
+        <w:ind w:left="1440" w:firstLine="720"/>
         <w:rPr>
           <w:rFonts w:ascii="Book Antiqua" w:hAnsi="Book Antiqua"/>
           <w:sz w:val="24"/>
@@ -2559,6 +2977,7 @@
     <w:p>
       <w:pPr>
         <w:pStyle w:val="NoSpacing"/>
+        <w:ind w:left="720" w:firstLine="720"/>
         <w:rPr>
           <w:rFonts w:ascii="Book Antiqua" w:hAnsi="Book Antiqua"/>
           <w:sz w:val="24"/>
@@ -2575,6 +2994,7 @@
     <w:p>
       <w:pPr>
         <w:pStyle w:val="NoSpacing"/>
+        <w:ind w:left="2160"/>
         <w:rPr>
           <w:rFonts w:ascii="Book Antiqua" w:hAnsi="Book Antiqua"/>
           <w:sz w:val="24"/>
@@ -2598,6 +3018,7 @@
     <w:p>
       <w:pPr>
         <w:pStyle w:val="NoSpacing"/>
+        <w:ind w:firstLine="720"/>
         <w:rPr>
           <w:rFonts w:ascii="Book Antiqua" w:hAnsi="Book Antiqua"/>
           <w:b/>
@@ -2616,6 +3037,7 @@
     <w:p>
       <w:pPr>
         <w:pStyle w:val="NoSpacing"/>
+        <w:ind w:left="720" w:firstLine="720"/>
         <w:rPr>
           <w:rFonts w:ascii="Book Antiqua" w:hAnsi="Book Antiqua"/>
           <w:sz w:val="24"/>
@@ -2646,6 +3068,7 @@
     <w:p>
       <w:pPr>
         <w:pStyle w:val="NoSpacing"/>
+        <w:ind w:firstLine="720"/>
         <w:rPr>
           <w:rFonts w:ascii="Book Antiqua" w:hAnsi="Book Antiqua"/>
           <w:b/>
@@ -2664,6 +3087,7 @@
     <w:p>
       <w:pPr>
         <w:pStyle w:val="NoSpacing"/>
+        <w:ind w:left="720" w:firstLine="720"/>
         <w:rPr>
           <w:rFonts w:ascii="Book Antiqua" w:hAnsi="Book Antiqua"/>
           <w:sz w:val="24"/>
@@ -2695,61 +3119,85 @@
           <w:sz w:val="24"/>
         </w:rPr>
       </w:pPr>
-      <w:r>
-        <w:rPr>
-          <w:rFonts w:ascii="Book Antiqua" w:hAnsi="Book Antiqua"/>
-          <w:b/>
-          <w:sz w:val="24"/>
-        </w:rPr>
+    </w:p>
+    <w:p>
+      <w:pPr>
+        <w:pStyle w:val="NoSpacing"/>
+        <w:rPr>
+          <w:rFonts w:ascii="Book Antiqua" w:hAnsi="Book Antiqua"/>
+          <w:b/>
+          <w:sz w:val="24"/>
+        </w:rPr>
+      </w:pPr>
+    </w:p>
+    <w:p>
+      <w:pPr>
+        <w:pStyle w:val="NoSpacing"/>
+        <w:rPr>
+          <w:rFonts w:ascii="Book Antiqua" w:hAnsi="Book Antiqua"/>
+          <w:b/>
+          <w:sz w:val="24"/>
+        </w:rPr>
+      </w:pPr>
+    </w:p>
+    <w:p>
+      <w:pPr>
+        <w:pStyle w:val="NoSpacing"/>
+        <w:rPr>
+          <w:rFonts w:ascii="Book Antiqua" w:hAnsi="Book Antiqua"/>
+          <w:b/>
+          <w:sz w:val="24"/>
+        </w:rPr>
+      </w:pPr>
+    </w:p>
+    <w:p>
+      <w:pPr>
+        <w:pStyle w:val="NoSpacing"/>
+        <w:rPr>
+          <w:rFonts w:ascii="Book Antiqua" w:hAnsi="Book Antiqua"/>
+          <w:b/>
+          <w:sz w:val="24"/>
+        </w:rPr>
+      </w:pPr>
+    </w:p>
+    <w:p>
+      <w:pPr>
+        <w:pStyle w:val="NoSpacing"/>
+        <w:rPr>
+          <w:rFonts w:ascii="Book Antiqua" w:hAnsi="Book Antiqua"/>
+          <w:b/>
+          <w:sz w:val="24"/>
+        </w:rPr>
+      </w:pPr>
+    </w:p>
+    <w:p>
+      <w:pPr>
+        <w:pStyle w:val="NoSpacing"/>
+        <w:rPr>
+          <w:rFonts w:ascii="Book Antiqua" w:hAnsi="Book Antiqua"/>
+          <w:b/>
+          <w:sz w:val="24"/>
+        </w:rPr>
+      </w:pPr>
+    </w:p>
+    <w:p>
+      <w:pPr>
+        <w:pStyle w:val="NoSpacing"/>
+        <w:rPr>
+          <w:rFonts w:ascii="Book Antiqua" w:hAnsi="Book Antiqua"/>
+          <w:b/>
+          <w:sz w:val="24"/>
+        </w:rPr>
+      </w:pPr>
+      <w:r>
+        <w:rPr>
+          <w:rFonts w:ascii="Book Antiqua" w:hAnsi="Book Antiqua"/>
+          <w:b/>
+          <w:sz w:val="24"/>
+        </w:rPr>
+        <w:lastRenderedPageBreak/>
         <w:t>7. User Stories:</w:t>
       </w:r>
-    </w:p>
-    <w:p>
-      <w:pPr>
-        <w:pStyle w:val="NoSpacing"/>
-        <w:rPr>
-          <w:rFonts w:ascii="Book Antiqua" w:hAnsi="Book Antiqua"/>
-          <w:i/>
-          <w:sz w:val="24"/>
-        </w:rPr>
-      </w:pPr>
-      <w:r>
-        <w:rPr>
-          <w:rFonts w:ascii="Book Antiqua" w:hAnsi="Book Antiqua"/>
-          <w:i/>
-          <w:sz w:val="24"/>
-        </w:rPr>
-        <w:t xml:space="preserve">&lt;Two user stories per group member: </w:t>
-      </w:r>
-      <w:r>
-        <w:rPr>
-          <w:i/>
-        </w:rPr>
-        <w:t>Adopt the following format: "As a &lt;ROLE&gt;, I want &lt;SOMETHING&gt; for that &lt;GOAL&gt;."</w:t>
-      </w:r>
-      <w:r>
-        <w:rPr>
-          <w:i/>
-        </w:rPr>
-        <w:t xml:space="preserve"> Priority, Hours to complete demand.</w:t>
-      </w:r>
-      <w:r>
-        <w:rPr>
-          <w:rFonts w:ascii="Book Antiqua" w:hAnsi="Book Antiqua"/>
-          <w:i/>
-          <w:sz w:val="24"/>
-        </w:rPr>
-        <w:t>&gt;</w:t>
-      </w:r>
-    </w:p>
-    <w:p>
-      <w:pPr>
-        <w:pStyle w:val="NoSpacing"/>
-        <w:rPr>
-          <w:rFonts w:ascii="Book Antiqua" w:hAnsi="Book Antiqua"/>
-          <w:sz w:val="24"/>
-        </w:rPr>
-      </w:pPr>
     </w:p>
     <w:p>
       <w:pPr>
@@ -2983,7 +3431,6 @@
           <w:rFonts w:ascii="Book Antiqua" w:hAnsi="Book Antiqua"/>
           <w:sz w:val="24"/>
         </w:rPr>
-        <w:lastRenderedPageBreak/>
         <w:t xml:space="preserve">As a player, I want to be able to communicate with my Game master. </w:t>
       </w:r>
       <w:r>
@@ -3254,8 +3701,6 @@
         </w:rPr>
         <w:t>Joe</w:t>
       </w:r>
-      <w:bookmarkStart w:id="0" w:name="_GoBack"/>
-      <w:bookmarkEnd w:id="0"/>
       <w:r>
         <w:rPr>
           <w:rFonts w:ascii="Book Antiqua" w:hAnsi="Book Antiqua"/>
@@ -3284,35 +3729,7 @@
           <w:rFonts w:ascii="Book Antiqua" w:hAnsi="Book Antiqua"/>
           <w:sz w:val="24"/>
         </w:rPr>
-        <w:t xml:space="preserve">As a </w:t>
-      </w:r>
-      <w:r>
-        <w:rPr>
-          <w:rFonts w:ascii="Book Antiqua" w:hAnsi="Book Antiqua"/>
-          <w:sz w:val="24"/>
-        </w:rPr>
-        <w:t>dungeon master</w:t>
-      </w:r>
-      <w:r>
-        <w:rPr>
-          <w:rFonts w:ascii="Book Antiqua" w:hAnsi="Book Antiqua"/>
-          <w:sz w:val="24"/>
-        </w:rPr>
-        <w:t xml:space="preserve">, I </w:t>
-      </w:r>
-      <w:r>
-        <w:rPr>
-          <w:rFonts w:ascii="Book Antiqua" w:hAnsi="Book Antiqua"/>
-          <w:sz w:val="24"/>
-        </w:rPr>
-        <w:t>want to be able to look up the rules for a specific situation in a quest</w:t>
-      </w:r>
-      <w:r>
-        <w:rPr>
-          <w:rFonts w:ascii="Book Antiqua" w:hAnsi="Book Antiqua"/>
-          <w:sz w:val="24"/>
-        </w:rPr>
-        <w:t xml:space="preserve">. </w:t>
+        <w:t xml:space="preserve">As a dungeon master, I want to be able to look up the rules for a specific situation in a quest. </w:t>
       </w:r>
       <w:r>
         <w:rPr>
@@ -3320,23 +3737,7 @@
           <w:i/>
           <w:sz w:val="24"/>
         </w:rPr>
-        <w:t xml:space="preserve">Priority: </w:t>
-      </w:r>
-      <w:r>
-        <w:rPr>
-          <w:rFonts w:ascii="Book Antiqua" w:hAnsi="Book Antiqua"/>
-          <w:i/>
-          <w:sz w:val="24"/>
-        </w:rPr>
-        <w:t>High</w:t>
-      </w:r>
-      <w:r>
-        <w:rPr>
-          <w:rFonts w:ascii="Book Antiqua" w:hAnsi="Book Antiqua"/>
-          <w:i/>
-          <w:sz w:val="24"/>
-        </w:rPr>
-        <w:t>, Hours to Complete: 5 hours.</w:t>
+        <w:t>Priority: High, Hours to Complete: 5 hours.</w:t>
       </w:r>
     </w:p>
     <w:p>
@@ -3359,21 +3760,7 @@
           <w:rFonts w:ascii="Book Antiqua" w:hAnsi="Book Antiqua"/>
           <w:sz w:val="24"/>
         </w:rPr>
-        <w:t xml:space="preserve">As a new player, I would like to </w:t>
-      </w:r>
-      <w:r>
-        <w:rPr>
-          <w:rFonts w:ascii="Book Antiqua" w:hAnsi="Book Antiqua"/>
-          <w:sz w:val="24"/>
-        </w:rPr>
-        <w:t xml:space="preserve">fill in or update information about my character on a character sheet </w:t>
-      </w:r>
-      <w:r>
-        <w:rPr>
-          <w:rFonts w:ascii="Book Antiqua" w:hAnsi="Book Antiqua"/>
-          <w:sz w:val="24"/>
-        </w:rPr>
-        <w:t xml:space="preserve">. </w:t>
+        <w:t xml:space="preserve">As a new player, I would like to fill in or update information about my character on a character sheet . </w:t>
       </w:r>
       <w:r>
         <w:rPr>
@@ -3417,15 +3804,136 @@
         <w:pStyle w:val="NoSpacing"/>
         <w:rPr>
           <w:rFonts w:ascii="Book Antiqua" w:hAnsi="Book Antiqua"/>
-          <w:sz w:val="24"/>
-        </w:rPr>
-      </w:pPr>
-      <w:r>
-        <w:rPr>
-          <w:rFonts w:ascii="Book Antiqua" w:hAnsi="Book Antiqua"/>
-          <w:b/>
-          <w:sz w:val="24"/>
-        </w:rPr>
+          <w:b/>
+          <w:sz w:val="24"/>
+        </w:rPr>
+      </w:pPr>
+    </w:p>
+    <w:p>
+      <w:pPr>
+        <w:pStyle w:val="NoSpacing"/>
+        <w:rPr>
+          <w:rFonts w:ascii="Book Antiqua" w:hAnsi="Book Antiqua"/>
+          <w:b/>
+          <w:sz w:val="24"/>
+        </w:rPr>
+      </w:pPr>
+    </w:p>
+    <w:p>
+      <w:pPr>
+        <w:pStyle w:val="NoSpacing"/>
+        <w:rPr>
+          <w:rFonts w:ascii="Book Antiqua" w:hAnsi="Book Antiqua"/>
+          <w:b/>
+          <w:sz w:val="24"/>
+        </w:rPr>
+      </w:pPr>
+    </w:p>
+    <w:p>
+      <w:pPr>
+        <w:pStyle w:val="NoSpacing"/>
+        <w:rPr>
+          <w:rFonts w:ascii="Book Antiqua" w:hAnsi="Book Antiqua"/>
+          <w:b/>
+          <w:sz w:val="24"/>
+        </w:rPr>
+      </w:pPr>
+    </w:p>
+    <w:p>
+      <w:pPr>
+        <w:pStyle w:val="NoSpacing"/>
+        <w:rPr>
+          <w:rFonts w:ascii="Book Antiqua" w:hAnsi="Book Antiqua"/>
+          <w:b/>
+          <w:sz w:val="24"/>
+        </w:rPr>
+      </w:pPr>
+    </w:p>
+    <w:p>
+      <w:pPr>
+        <w:pStyle w:val="NoSpacing"/>
+        <w:rPr>
+          <w:rFonts w:ascii="Book Antiqua" w:hAnsi="Book Antiqua"/>
+          <w:b/>
+          <w:sz w:val="24"/>
+        </w:rPr>
+      </w:pPr>
+    </w:p>
+    <w:p>
+      <w:pPr>
+        <w:pStyle w:val="NoSpacing"/>
+        <w:rPr>
+          <w:rFonts w:ascii="Book Antiqua" w:hAnsi="Book Antiqua"/>
+          <w:b/>
+          <w:sz w:val="24"/>
+        </w:rPr>
+      </w:pPr>
+    </w:p>
+    <w:p>
+      <w:pPr>
+        <w:pStyle w:val="NoSpacing"/>
+        <w:rPr>
+          <w:rFonts w:ascii="Book Antiqua" w:hAnsi="Book Antiqua"/>
+          <w:b/>
+          <w:sz w:val="24"/>
+        </w:rPr>
+      </w:pPr>
+    </w:p>
+    <w:p>
+      <w:pPr>
+        <w:pStyle w:val="NoSpacing"/>
+        <w:rPr>
+          <w:rFonts w:ascii="Book Antiqua" w:hAnsi="Book Antiqua"/>
+          <w:b/>
+          <w:sz w:val="24"/>
+        </w:rPr>
+      </w:pPr>
+    </w:p>
+    <w:p>
+      <w:pPr>
+        <w:pStyle w:val="NoSpacing"/>
+        <w:rPr>
+          <w:rFonts w:ascii="Book Antiqua" w:hAnsi="Book Antiqua"/>
+          <w:b/>
+          <w:sz w:val="24"/>
+        </w:rPr>
+      </w:pPr>
+    </w:p>
+    <w:p>
+      <w:pPr>
+        <w:pStyle w:val="NoSpacing"/>
+        <w:rPr>
+          <w:rFonts w:ascii="Book Antiqua" w:hAnsi="Book Antiqua"/>
+          <w:b/>
+          <w:sz w:val="24"/>
+        </w:rPr>
+      </w:pPr>
+    </w:p>
+    <w:p>
+      <w:pPr>
+        <w:pStyle w:val="NoSpacing"/>
+        <w:rPr>
+          <w:rFonts w:ascii="Book Antiqua" w:hAnsi="Book Antiqua"/>
+          <w:b/>
+          <w:sz w:val="24"/>
+        </w:rPr>
+      </w:pPr>
+    </w:p>
+    <w:p>
+      <w:pPr>
+        <w:pStyle w:val="NoSpacing"/>
+        <w:rPr>
+          <w:rFonts w:ascii="Book Antiqua" w:hAnsi="Book Antiqua"/>
+          <w:sz w:val="24"/>
+        </w:rPr>
+      </w:pPr>
+      <w:r>
+        <w:rPr>
+          <w:rFonts w:ascii="Book Antiqua" w:hAnsi="Book Antiqua"/>
+          <w:b/>
+          <w:sz w:val="24"/>
+        </w:rPr>
+        <w:lastRenderedPageBreak/>
         <w:t>8. Trello:</w:t>
       </w:r>
     </w:p>
@@ -3453,6 +3961,70 @@
           <w:sz w:val="24"/>
         </w:rPr>
       </w:pPr>
+      <w:r>
+        <w:rPr>
+          <w:rFonts w:ascii="Book Antiqua" w:hAnsi="Book Antiqua"/>
+          <w:noProof/>
+          <w:sz w:val="24"/>
+        </w:rPr>
+        <w:drawing>
+          <wp:inline distT="0" distB="0" distL="0" distR="0" wp14:anchorId="66392E79" wp14:editId="3AB8BF49">
+            <wp:extent cx="5924550" cy="3333750"/>
+            <wp:effectExtent l="0" t="0" r="0" b="0"/>
+            <wp:docPr id="2" name="Picture 2"/>
+            <wp:cNvGraphicFramePr>
+              <a:graphicFrameLocks xmlns:a="http://schemas.openxmlformats.org/drawingml/2006/main" noChangeAspect="1"/>
+            </wp:cNvGraphicFramePr>
+            <a:graphic xmlns:a="http://schemas.openxmlformats.org/drawingml/2006/main">
+              <a:graphicData uri="http://schemas.openxmlformats.org/drawingml/2006/picture">
+                <pic:pic xmlns:pic="http://schemas.openxmlformats.org/drawingml/2006/picture">
+                  <pic:nvPicPr>
+                    <pic:cNvPr id="0" name="Picture 1"/>
+                    <pic:cNvPicPr>
+                      <a:picLocks noChangeAspect="1" noChangeArrowheads="1"/>
+                    </pic:cNvPicPr>
+                  </pic:nvPicPr>
+                  <pic:blipFill>
+                    <a:blip r:embed="rId9">
+                      <a:extLst>
+                        <a:ext uri="{28A0092B-C50C-407E-A947-70E740481C1C}">
+                          <a14:useLocalDpi xmlns:a14="http://schemas.microsoft.com/office/drawing/2010/main" val="0"/>
+                        </a:ext>
+                      </a:extLst>
+                    </a:blip>
+                    <a:srcRect/>
+                    <a:stretch>
+                      <a:fillRect/>
+                    </a:stretch>
+                  </pic:blipFill>
+                  <pic:spPr bwMode="auto">
+                    <a:xfrm>
+                      <a:off x="0" y="0"/>
+                      <a:ext cx="5924550" cy="3333750"/>
+                    </a:xfrm>
+                    <a:prstGeom prst="rect">
+                      <a:avLst/>
+                    </a:prstGeom>
+                    <a:noFill/>
+                    <a:ln>
+                      <a:noFill/>
+                    </a:ln>
+                  </pic:spPr>
+                </pic:pic>
+              </a:graphicData>
+            </a:graphic>
+          </wp:inline>
+        </w:drawing>
+      </w:r>
+    </w:p>
+    <w:p>
+      <w:pPr>
+        <w:pStyle w:val="NoSpacing"/>
+        <w:rPr>
+          <w:rFonts w:ascii="Book Antiqua" w:hAnsi="Book Antiqua"/>
+          <w:sz w:val="24"/>
+        </w:rPr>
+      </w:pPr>
     </w:p>
     <w:p>
       <w:pPr>
@@ -3477,88 +4049,6 @@
         <w:pStyle w:val="NoSpacing"/>
         <w:rPr>
           <w:rFonts w:ascii="Book Antiqua" w:hAnsi="Book Antiqua"/>
-          <w:i/>
-          <w:sz w:val="24"/>
-        </w:rPr>
-      </w:pPr>
-      <w:r>
-        <w:rPr>
-          <w:rFonts w:ascii="Book Antiqua" w:hAnsi="Book Antiqua"/>
-          <w:i/>
-          <w:sz w:val="24"/>
-        </w:rPr>
-        <w:t xml:space="preserve">&lt; </w:t>
-      </w:r>
-      <w:r>
-        <w:rPr>
-          <w:rFonts w:ascii="Book Antiqua" w:hAnsi="Book Antiqua"/>
-          <w:i/>
-          <w:sz w:val="24"/>
-        </w:rPr>
-        <w:t xml:space="preserve">Example: Justin Shaner: </w:t>
-      </w:r>
-      <w:r>
-        <w:rPr>
-          <w:rFonts w:ascii="Book Antiqua" w:hAnsi="Book Antiqua"/>
-          <w:i/>
-          <w:sz w:val="24"/>
-        </w:rPr>
-        <w:t>In one sentence, desc</w:t>
-      </w:r>
-      <w:r>
-        <w:rPr>
-          <w:rFonts w:ascii="Book Antiqua" w:hAnsi="Book Antiqua"/>
-          <w:i/>
-          <w:sz w:val="24"/>
-        </w:rPr>
-        <w:t>ribe stuff done for this deliverable</w:t>
-      </w:r>
-      <w:r>
-        <w:rPr>
-          <w:rFonts w:ascii="Book Antiqua" w:hAnsi="Book Antiqua"/>
-          <w:i/>
-          <w:sz w:val="24"/>
-        </w:rPr>
-        <w:t>.</w:t>
-      </w:r>
-      <w:r>
-        <w:rPr>
-          <w:rFonts w:ascii="Book Antiqua" w:hAnsi="Book Antiqua"/>
-          <w:i/>
-          <w:sz w:val="24"/>
-        </w:rPr>
-        <w:t xml:space="preserve"> (</w:t>
-      </w:r>
-      <w:r>
-        <w:rPr>
-          <w:rFonts w:ascii="Book Antiqua" w:hAnsi="Book Antiqua"/>
-          <w:i/>
-          <w:sz w:val="24"/>
-        </w:rPr>
-        <w:t>20%</w:t>
-      </w:r>
-      <w:r>
-        <w:rPr>
-          <w:rFonts w:ascii="Book Antiqua" w:hAnsi="Book Antiqua"/>
-          <w:i/>
-          <w:sz w:val="24"/>
-        </w:rPr>
-        <w:t>)</w:t>
-      </w:r>
-      <w:r>
-        <w:rPr>
-          <w:rFonts w:ascii="Book Antiqua" w:hAnsi="Book Antiqua"/>
-          <w:i/>
-          <w:sz w:val="24"/>
-        </w:rPr>
-        <w:t xml:space="preserve"> &gt;</w:t>
-      </w:r>
-    </w:p>
-    <w:p>
-      <w:pPr>
-        <w:pStyle w:val="NoSpacing"/>
-        <w:rPr>
-          <w:rFonts w:ascii="Book Antiqua" w:hAnsi="Book Antiqua"/>
           <w:sz w:val="24"/>
         </w:rPr>
       </w:pPr>
@@ -3576,6 +4066,13 @@
         </w:rPr>
         <w:t xml:space="preserve"> </w:t>
       </w:r>
+      <w:r>
+        <w:rPr>
+          <w:rFonts w:ascii="Book Antiqua" w:hAnsi="Book Antiqua"/>
+          <w:sz w:val="24"/>
+        </w:rPr>
+        <w:t>Included two user stories and use case description. (20%)</w:t>
+      </w:r>
     </w:p>
     <w:p>
       <w:pPr>
@@ -3652,6 +4149,13 @@
         </w:rPr>
         <w:t>Jacob Lemon:</w:t>
       </w:r>
+      <w:r>
+        <w:rPr>
+          <w:rFonts w:ascii="Book Antiqua" w:hAnsi="Book Antiqua"/>
+          <w:sz w:val="24"/>
+        </w:rPr>
+        <w:t xml:space="preserve"> Included two user stories and use case description. (20%)</w:t>
+      </w:r>
     </w:p>
     <w:p>
       <w:pPr>
@@ -3673,7 +4177,21 @@
           <w:rFonts w:ascii="Book Antiqua" w:hAnsi="Book Antiqua"/>
           <w:sz w:val="24"/>
         </w:rPr>
-        <w:t xml:space="preserve"> Updated Use Case Diagram, included two user stories and a Use Case description. (20%)</w:t>
+        <w:t xml:space="preserve"> Updated Use Case Diagram, included two user stories and a </w:t>
+      </w:r>
+      <w:r>
+        <w:rPr>
+          <w:rFonts w:ascii="Book Antiqua" w:hAnsi="Book Antiqua"/>
+          <w:sz w:val="24"/>
+        </w:rPr>
+        <w:t xml:space="preserve">use case </w:t>
+      </w:r>
+      <w:r>
+        <w:rPr>
+          <w:rFonts w:ascii="Book Antiqua" w:hAnsi="Book Antiqua"/>
+          <w:sz w:val="24"/>
+        </w:rPr>
+        <w:t>description. (20%)</w:t>
       </w:r>
     </w:p>
     <w:p>
@@ -3696,7 +4214,7 @@
 </file>
 
 <file path=word/endnotes.xml><?xml version="1.0" encoding="utf-8"?>
-<w:endnotes xmlns:wpc="http://schemas.microsoft.com/office/word/2010/wordprocessingCanvas" xmlns:mo="http://schemas.microsoft.com/office/mac/office/2008/main" xmlns:mc="http://schemas.openxmlformats.org/markup-compatibility/2006" xmlns:mv="urn:schemas-microsoft-com:mac:vml" xmlns:o="urn:schemas-microsoft-com:office:office" xmlns:r="http://schemas.openxmlformats.org/officeDocument/2006/relationships" xmlns:m="http://schemas.openxmlformats.org/officeDocument/2006/math" xmlns:v="urn:schemas-microsoft-com:vml" xmlns:wp14="http://schemas.microsoft.com/office/word/2010/wordprocessingDrawing" xmlns:wp="http://schemas.openxmlformats.org/drawingml/2006/wordprocessingDrawing" xmlns:w10="urn:schemas-microsoft-com:office:word" xmlns:w="http://schemas.openxmlformats.org/wordprocessingml/2006/main" xmlns:w14="http://schemas.microsoft.com/office/word/2010/wordml" xmlns:wpg="http://schemas.microsoft.com/office/word/2010/wordprocessingGroup" xmlns:wpi="http://schemas.microsoft.com/office/word/2010/wordprocessingInk" xmlns:wne="http://schemas.microsoft.com/office/word/2006/wordml" xmlns:wps="http://schemas.microsoft.com/office/word/2010/wordprocessingShape" mc:Ignorable="w14 wp14">
+<w:endnotes xmlns:wpc="http://schemas.microsoft.com/office/word/2010/wordprocessingCanvas" xmlns:cx="http://schemas.microsoft.com/office/drawing/2014/chartex" xmlns:cx1="http://schemas.microsoft.com/office/drawing/2015/9/8/chartex" xmlns:cx2="http://schemas.microsoft.com/office/drawing/2015/10/21/chartex" xmlns:cx3="http://schemas.microsoft.com/office/drawing/2016/5/9/chartex" xmlns:cx4="http://schemas.microsoft.com/office/drawing/2016/5/10/chartex" xmlns:cx5="http://schemas.microsoft.com/office/drawing/2016/5/11/chartex" xmlns:cx6="http://schemas.microsoft.com/office/drawing/2016/5/12/chartex" xmlns:cx7="http://schemas.microsoft.com/office/drawing/2016/5/13/chartex" xmlns:cx8="http://schemas.microsoft.com/office/drawing/2016/5/14/chartex" xmlns:mc="http://schemas.openxmlformats.org/markup-compatibility/2006" xmlns:aink="http://schemas.microsoft.com/office/drawing/2016/ink" xmlns:am3d="http://schemas.microsoft.com/office/drawing/2017/model3d" xmlns:o="urn:schemas-microsoft-com:office:office" xmlns:r="http://schemas.openxmlformats.org/officeDocument/2006/relationships" xmlns:m="http://schemas.openxmlformats.org/officeDocument/2006/math" xmlns:v="urn:schemas-microsoft-com:vml" xmlns:wp14="http://schemas.microsoft.com/office/word/2010/wordprocessingDrawing" xmlns:wp="http://schemas.openxmlformats.org/drawingml/2006/wordprocessingDrawing" xmlns:w10="urn:schemas-microsoft-com:office:word" xmlns:w="http://schemas.openxmlformats.org/wordprocessingml/2006/main" xmlns:w14="http://schemas.microsoft.com/office/word/2010/wordml" xmlns:w15="http://schemas.microsoft.com/office/word/2012/wordml" xmlns:w16cid="http://schemas.microsoft.com/office/word/2016/wordml/cid" xmlns:w16se="http://schemas.microsoft.com/office/word/2015/wordml/symex" xmlns:wpg="http://schemas.microsoft.com/office/word/2010/wordprocessingGroup" xmlns:wpi="http://schemas.microsoft.com/office/word/2010/wordprocessingInk" xmlns:wne="http://schemas.microsoft.com/office/word/2006/wordml" xmlns:wps="http://schemas.microsoft.com/office/word/2010/wordprocessingShape" mc:Ignorable="w14 w15 w16se w16cid wp14">
   <w:endnote w:type="separator" w:id="-1">
     <w:p>
       <w:pPr>
@@ -3721,7 +4239,7 @@
 </file>
 
 <file path=word/footnotes.xml><?xml version="1.0" encoding="utf-8"?>
-<w:footnotes xmlns:wpc="http://schemas.microsoft.com/office/word/2010/wordprocessingCanvas" xmlns:mo="http://schemas.microsoft.com/office/mac/office/2008/main" xmlns:mc="http://schemas.openxmlformats.org/markup-compatibility/2006" xmlns:mv="urn:schemas-microsoft-com:mac:vml" xmlns:o="urn:schemas-microsoft-com:office:office" xmlns:r="http://schemas.openxmlformats.org/officeDocument/2006/relationships" xmlns:m="http://schemas.openxmlformats.org/officeDocument/2006/math" xmlns:v="urn:schemas-microsoft-com:vml" xmlns:wp14="http://schemas.microsoft.com/office/word/2010/wordprocessingDrawing" xmlns:wp="http://schemas.openxmlformats.org/drawingml/2006/wordprocessingDrawing" xmlns:w10="urn:schemas-microsoft-com:office:word" xmlns:w="http://schemas.openxmlformats.org/wordprocessingml/2006/main" xmlns:w14="http://schemas.microsoft.com/office/word/2010/wordml" xmlns:wpg="http://schemas.microsoft.com/office/word/2010/wordprocessingGroup" xmlns:wpi="http://schemas.microsoft.com/office/word/2010/wordprocessingInk" xmlns:wne="http://schemas.microsoft.com/office/word/2006/wordml" xmlns:wps="http://schemas.microsoft.com/office/word/2010/wordprocessingShape" mc:Ignorable="w14 wp14">
+<w:footnotes xmlns:wpc="http://schemas.microsoft.com/office/word/2010/wordprocessingCanvas" xmlns:cx="http://schemas.microsoft.com/office/drawing/2014/chartex" xmlns:cx1="http://schemas.microsoft.com/office/drawing/2015/9/8/chartex" xmlns:cx2="http://schemas.microsoft.com/office/drawing/2015/10/21/chartex" xmlns:cx3="http://schemas.microsoft.com/office/drawing/2016/5/9/chartex" xmlns:cx4="http://schemas.microsoft.com/office/drawing/2016/5/10/chartex" xmlns:cx5="http://schemas.microsoft.com/office/drawing/2016/5/11/chartex" xmlns:cx6="http://schemas.microsoft.com/office/drawing/2016/5/12/chartex" xmlns:cx7="http://schemas.microsoft.com/office/drawing/2016/5/13/chartex" xmlns:cx8="http://schemas.microsoft.com/office/drawing/2016/5/14/chartex" xmlns:mc="http://schemas.openxmlformats.org/markup-compatibility/2006" xmlns:aink="http://schemas.microsoft.com/office/drawing/2016/ink" xmlns:am3d="http://schemas.microsoft.com/office/drawing/2017/model3d" xmlns:o="urn:schemas-microsoft-com:office:office" xmlns:r="http://schemas.openxmlformats.org/officeDocument/2006/relationships" xmlns:m="http://schemas.openxmlformats.org/officeDocument/2006/math" xmlns:v="urn:schemas-microsoft-com:vml" xmlns:wp14="http://schemas.microsoft.com/office/word/2010/wordprocessingDrawing" xmlns:wp="http://schemas.openxmlformats.org/drawingml/2006/wordprocessingDrawing" xmlns:w10="urn:schemas-microsoft-com:office:word" xmlns:w="http://schemas.openxmlformats.org/wordprocessingml/2006/main" xmlns:w14="http://schemas.microsoft.com/office/word/2010/wordml" xmlns:w15="http://schemas.microsoft.com/office/word/2012/wordml" xmlns:w16cid="http://schemas.microsoft.com/office/word/2016/wordml/cid" xmlns:w16se="http://schemas.microsoft.com/office/word/2015/wordml/symex" xmlns:wpg="http://schemas.microsoft.com/office/word/2010/wordprocessingGroup" xmlns:wpi="http://schemas.microsoft.com/office/word/2010/wordprocessingInk" xmlns:wne="http://schemas.microsoft.com/office/word/2006/wordml" xmlns:wps="http://schemas.microsoft.com/office/word/2010/wordprocessingShape" mc:Ignorable="w14 w15 w16se w16cid wp14">
   <w:footnote w:type="separator" w:id="-1">
     <w:p>
       <w:pPr>
@@ -3746,8 +4264,8 @@
 </file>
 
 <file path=word/numbering.xml><?xml version="1.0" encoding="utf-8"?>
-<w:numbering xmlns:wpc="http://schemas.microsoft.com/office/word/2010/wordprocessingCanvas" xmlns:mo="http://schemas.microsoft.com/office/mac/office/2008/main" xmlns:mc="http://schemas.openxmlformats.org/markup-compatibility/2006" xmlns:mv="urn:schemas-microsoft-com:mac:vml" xmlns:o="urn:schemas-microsoft-com:office:office" xmlns:r="http://schemas.openxmlformats.org/officeDocument/2006/relationships" xmlns:m="http://schemas.openxmlformats.org/officeDocument/2006/math" xmlns:v="urn:schemas-microsoft-com:vml" xmlns:wp14="http://schemas.microsoft.com/office/word/2010/wordprocessingDrawing" xmlns:wp="http://schemas.openxmlformats.org/drawingml/2006/wordprocessingDrawing" xmlns:w10="urn:schemas-microsoft-com:office:word" xmlns:w="http://schemas.openxmlformats.org/wordprocessingml/2006/main" xmlns:w14="http://schemas.microsoft.com/office/word/2010/wordml" xmlns:wpg="http://schemas.microsoft.com/office/word/2010/wordprocessingGroup" xmlns:wpi="http://schemas.microsoft.com/office/word/2010/wordprocessingInk" xmlns:wne="http://schemas.microsoft.com/office/word/2006/wordml" xmlns:wps="http://schemas.microsoft.com/office/word/2010/wordprocessingShape" mc:Ignorable="w14 wp14">
-  <w:abstractNum w:abstractNumId="0">
+<w:numbering xmlns:wpc="http://schemas.microsoft.com/office/word/2010/wordprocessingCanvas" xmlns:cx="http://schemas.microsoft.com/office/drawing/2014/chartex" xmlns:cx1="http://schemas.microsoft.com/office/drawing/2015/9/8/chartex" xmlns:cx2="http://schemas.microsoft.com/office/drawing/2015/10/21/chartex" xmlns:cx3="http://schemas.microsoft.com/office/drawing/2016/5/9/chartex" xmlns:cx4="http://schemas.microsoft.com/office/drawing/2016/5/10/chartex" xmlns:cx5="http://schemas.microsoft.com/office/drawing/2016/5/11/chartex" xmlns:cx6="http://schemas.microsoft.com/office/drawing/2016/5/12/chartex" xmlns:cx7="http://schemas.microsoft.com/office/drawing/2016/5/13/chartex" xmlns:cx8="http://schemas.microsoft.com/office/drawing/2016/5/14/chartex" xmlns:mc="http://schemas.openxmlformats.org/markup-compatibility/2006" xmlns:aink="http://schemas.microsoft.com/office/drawing/2016/ink" xmlns:am3d="http://schemas.microsoft.com/office/drawing/2017/model3d" xmlns:o="urn:schemas-microsoft-com:office:office" xmlns:r="http://schemas.openxmlformats.org/officeDocument/2006/relationships" xmlns:m="http://schemas.openxmlformats.org/officeDocument/2006/math" xmlns:v="urn:schemas-microsoft-com:vml" xmlns:wp14="http://schemas.microsoft.com/office/word/2010/wordprocessingDrawing" xmlns:wp="http://schemas.openxmlformats.org/drawingml/2006/wordprocessingDrawing" xmlns:w10="urn:schemas-microsoft-com:office:word" xmlns:w="http://schemas.openxmlformats.org/wordprocessingml/2006/main" xmlns:w14="http://schemas.microsoft.com/office/word/2010/wordml" xmlns:w15="http://schemas.microsoft.com/office/word/2012/wordml" xmlns:w16cid="http://schemas.microsoft.com/office/word/2016/wordml/cid" xmlns:w16se="http://schemas.microsoft.com/office/word/2015/wordml/symex" xmlns:wpg="http://schemas.microsoft.com/office/word/2010/wordprocessingGroup" xmlns:wpi="http://schemas.microsoft.com/office/word/2010/wordprocessingInk" xmlns:wne="http://schemas.microsoft.com/office/word/2006/wordml" xmlns:wps="http://schemas.microsoft.com/office/word/2010/wordprocessingShape" mc:Ignorable="w14 w15 w16se w16cid wp14">
+  <w:abstractNum w:abstractNumId="0" w15:restartNumberingAfterBreak="0">
     <w:nsid w:val="07A31A7A"/>
     <w:multiLevelType w:val="hybridMultilevel"/>
     <w:tmpl w:val="E2CC285E"/>
@@ -3860,7 +4378,7 @@
       </w:rPr>
     </w:lvl>
   </w:abstractNum>
-  <w:abstractNum w:abstractNumId="1">
+  <w:abstractNum w:abstractNumId="1" w15:restartNumberingAfterBreak="0">
     <w:nsid w:val="0DB214C3"/>
     <w:multiLevelType w:val="hybridMultilevel"/>
     <w:tmpl w:val="725A6452"/>
@@ -3973,7 +4491,7 @@
       </w:rPr>
     </w:lvl>
   </w:abstractNum>
-  <w:abstractNum w:abstractNumId="2">
+  <w:abstractNum w:abstractNumId="2" w15:restartNumberingAfterBreak="0">
     <w:nsid w:val="2F5333E0"/>
     <w:multiLevelType w:val="hybridMultilevel"/>
     <w:tmpl w:val="1DB894C2"/>
@@ -4062,7 +4580,7 @@
       </w:pPr>
     </w:lvl>
   </w:abstractNum>
-  <w:abstractNum w:abstractNumId="3">
+  <w:abstractNum w:abstractNumId="3" w15:restartNumberingAfterBreak="0">
     <w:nsid w:val="2F632631"/>
     <w:multiLevelType w:val="hybridMultilevel"/>
     <w:tmpl w:val="B26EBE88"/>
@@ -4148,7 +4666,7 @@
       </w:pPr>
     </w:lvl>
   </w:abstractNum>
-  <w:abstractNum w:abstractNumId="4">
+  <w:abstractNum w:abstractNumId="4" w15:restartNumberingAfterBreak="0">
     <w:nsid w:val="33CA0947"/>
     <w:multiLevelType w:val="hybridMultilevel"/>
     <w:tmpl w:val="3EB0370E"/>
@@ -4261,7 +4779,7 @@
       </w:rPr>
     </w:lvl>
   </w:abstractNum>
-  <w:abstractNum w:abstractNumId="5">
+  <w:abstractNum w:abstractNumId="5" w15:restartNumberingAfterBreak="0">
     <w:nsid w:val="53E96076"/>
     <w:multiLevelType w:val="hybridMultilevel"/>
     <w:tmpl w:val="B38EFD18"/>
@@ -4277,7 +4795,7 @@
         <w:rFonts w:ascii="Symbol" w:hAnsi="Symbol" w:hint="default"/>
       </w:rPr>
     </w:lvl>
-    <w:lvl w:ilvl="1" w:tplc="04090003" w:tentative="1">
+    <w:lvl w:ilvl="1" w:tplc="04090003">
       <w:start w:val="1"/>
       <w:numFmt w:val="bullet"/>
       <w:lvlText w:val="o"/>
@@ -4374,7 +4892,7 @@
       </w:rPr>
     </w:lvl>
   </w:abstractNum>
-  <w:abstractNum w:abstractNumId="6">
+  <w:abstractNum w:abstractNumId="6" w15:restartNumberingAfterBreak="0">
     <w:nsid w:val="64711FE6"/>
     <w:multiLevelType w:val="hybridMultilevel"/>
     <w:tmpl w:val="CDFE48B6"/>
@@ -4460,7 +4978,7 @@
       </w:pPr>
     </w:lvl>
   </w:abstractNum>
-  <w:abstractNum w:abstractNumId="7">
+  <w:abstractNum w:abstractNumId="7" w15:restartNumberingAfterBreak="0">
     <w:nsid w:val="69BA6470"/>
     <w:multiLevelType w:val="hybridMultilevel"/>
     <w:tmpl w:val="B7E6887C"/>
@@ -4573,7 +5091,7 @@
       </w:rPr>
     </w:lvl>
   </w:abstractNum>
-  <w:abstractNum w:abstractNumId="8">
+  <w:abstractNum w:abstractNumId="8" w15:restartNumberingAfterBreak="0">
     <w:nsid w:val="7BCA4670"/>
     <w:multiLevelType w:val="hybridMultilevel"/>
     <w:tmpl w:val="DC2C34A6"/>
@@ -4659,7 +5177,7 @@
       </w:pPr>
     </w:lvl>
   </w:abstractNum>
-  <w:abstractNum w:abstractNumId="9">
+  <w:abstractNum w:abstractNumId="9" w15:restartNumberingAfterBreak="0">
     <w:nsid w:val="7DEB7E5C"/>
     <w:multiLevelType w:val="hybridMultilevel"/>
     <w:tmpl w:val="A68CDE9E"/>
@@ -4779,7 +5297,7 @@
 </file>
 
 <file path=word/styles.xml><?xml version="1.0" encoding="utf-8"?>
-<w:styles xmlns:mc="http://schemas.openxmlformats.org/markup-compatibility/2006" xmlns:r="http://schemas.openxmlformats.org/officeDocument/2006/relationships" xmlns:w="http://schemas.openxmlformats.org/wordprocessingml/2006/main" xmlns:w14="http://schemas.microsoft.com/office/word/2010/wordml" mc:Ignorable="w14">
+<w:styles xmlns:mc="http://schemas.openxmlformats.org/markup-compatibility/2006" xmlns:r="http://schemas.openxmlformats.org/officeDocument/2006/relationships" xmlns:w="http://schemas.openxmlformats.org/wordprocessingml/2006/main" xmlns:w14="http://schemas.microsoft.com/office/word/2010/wordml" xmlns:w15="http://schemas.microsoft.com/office/word/2012/wordml" xmlns:w16cid="http://schemas.microsoft.com/office/word/2016/wordml/cid" xmlns:w16se="http://schemas.microsoft.com/office/word/2015/wordml/symex" mc:Ignorable="w14 w15 w16se w16cid">
   <w:docDefaults>
     <w:rPrDefault>
       <w:rPr>
@@ -4795,446 +5313,373 @@
       </w:pPr>
     </w:pPrDefault>
   </w:docDefaults>
-  <w:latentStyles w:defLockedState="0" w:defUIPriority="99" w:defSemiHidden="1" w:defUnhideWhenUsed="1" w:defQFormat="0" w:count="276">
-    <w:lsdException w:name="Normal" w:semiHidden="0" w:uiPriority="0" w:unhideWhenUsed="0" w:qFormat="1"/>
-    <w:lsdException w:name="heading 1" w:semiHidden="0" w:uiPriority="9" w:unhideWhenUsed="0" w:qFormat="1"/>
-    <w:lsdException w:name="heading 2" w:uiPriority="9" w:qFormat="1"/>
-    <w:lsdException w:name="heading 3" w:uiPriority="9" w:qFormat="1"/>
-    <w:lsdException w:name="heading 4" w:uiPriority="9" w:qFormat="1"/>
-    <w:lsdException w:name="heading 5" w:uiPriority="9" w:qFormat="1"/>
-    <w:lsdException w:name="heading 6" w:uiPriority="9" w:qFormat="1"/>
-    <w:lsdException w:name="heading 7" w:uiPriority="9" w:qFormat="1"/>
-    <w:lsdException w:name="heading 8" w:uiPriority="9" w:qFormat="1"/>
-    <w:lsdException w:name="heading 9" w:uiPriority="9" w:qFormat="1"/>
-    <w:lsdException w:name="toc 1" w:uiPriority="39"/>
-    <w:lsdException w:name="toc 2" w:uiPriority="39"/>
-    <w:lsdException w:name="toc 3" w:uiPriority="39"/>
-    <w:lsdException w:name="toc 4" w:uiPriority="39"/>
-    <w:lsdException w:name="toc 5" w:uiPriority="39"/>
-    <w:lsdException w:name="toc 6" w:uiPriority="39"/>
-    <w:lsdException w:name="toc 7" w:uiPriority="39"/>
-    <w:lsdException w:name="toc 8" w:uiPriority="39"/>
-    <w:lsdException w:name="toc 9" w:uiPriority="39"/>
-    <w:lsdException w:name="caption" w:uiPriority="35" w:qFormat="1"/>
-    <w:lsdException w:name="Title" w:semiHidden="0" w:uiPriority="10" w:unhideWhenUsed="0" w:qFormat="1"/>
-    <w:lsdException w:name="Default Paragraph Font" w:uiPriority="1"/>
-    <w:lsdException w:name="Subtitle" w:semiHidden="0" w:uiPriority="11" w:unhideWhenUsed="0" w:qFormat="1"/>
-    <w:lsdException w:name="Strong" w:semiHidden="0" w:uiPriority="22" w:unhideWhenUsed="0" w:qFormat="1"/>
-    <w:lsdException w:name="Emphasis" w:semiHidden="0" w:uiPriority="20" w:unhideWhenUsed="0" w:qFormat="1"/>
-    <w:lsdException w:name="Table Grid" w:semiHidden="0" w:uiPriority="39" w:unhideWhenUsed="0"/>
-    <w:lsdException w:name="Note Level 1" w:semiHidden="0" w:unhideWhenUsed="0"/>
-    <w:lsdException w:name="Note Level 2" w:semiHidden="0" w:unhideWhenUsed="0"/>
-    <w:lsdException w:name="Note Level 3" w:semiHidden="0" w:unhideWhenUsed="0"/>
-    <w:lsdException w:name="Note Level 4" w:semiHidden="0" w:unhideWhenUsed="0"/>
-    <w:lsdException w:name="Note Level 5" w:semiHidden="0" w:unhideWhenUsed="0"/>
-    <w:lsdException w:name="Note Level 6" w:semiHidden="0" w:unhideWhenUsed="0"/>
-    <w:lsdException w:name="Note Level 7" w:semiHidden="0" w:unhideWhenUsed="0"/>
-    <w:lsdException w:name="Note Level 8" w:semiHidden="0" w:unhideWhenUsed="0"/>
-    <w:lsdException w:name="Note Level 9" w:semiHidden="0" w:unhideWhenUsed="0"/>
-    <w:lsdException w:name="Placeholder Text" w:unhideWhenUsed="0"/>
-    <w:lsdException w:name="No Spacing" w:semiHidden="0" w:uiPriority="1" w:unhideWhenUsed="0" w:qFormat="1"/>
-    <w:lsdException w:name="Light Shading" w:semiHidden="0" w:uiPriority="60" w:unhideWhenUsed="0"/>
-    <w:lsdException w:name="Light List" w:semiHidden="0" w:uiPriority="61" w:unhideWhenUsed="0"/>
-    <w:lsdException w:name="Light Grid" w:semiHidden="0" w:uiPriority="62" w:unhideWhenUsed="0"/>
-    <w:lsdException w:name="Medium Shading 1" w:semiHidden="0" w:uiPriority="63" w:unhideWhenUsed="0"/>
-    <w:lsdException w:name="Medium Shading 2" w:semiHidden="0" w:uiPriority="64" w:unhideWhenUsed="0"/>
-    <w:lsdException w:name="Medium List 1" w:semiHidden="0" w:uiPriority="65" w:unhideWhenUsed="0"/>
-    <w:lsdException w:name="Medium List 2" w:semiHidden="0" w:uiPriority="66" w:unhideWhenUsed="0"/>
-    <w:lsdException w:name="Medium Grid 1" w:semiHidden="0" w:uiPriority="67" w:unhideWhenUsed="0"/>
-    <w:lsdException w:name="Medium Grid 2" w:semiHidden="0" w:uiPriority="68" w:unhideWhenUsed="0"/>
-    <w:lsdException w:name="Medium Grid 3" w:semiHidden="0" w:uiPriority="69" w:unhideWhenUsed="0"/>
-    <w:lsdException w:name="Dark List" w:semiHidden="0" w:uiPriority="70" w:unhideWhenUsed="0"/>
-    <w:lsdException w:name="Colorful Shading" w:semiHidden="0" w:uiPriority="71" w:unhideWhenUsed="0"/>
-    <w:lsdException w:name="Colorful List" w:semiHidden="0" w:uiPriority="72" w:unhideWhenUsed="0"/>
-    <w:lsdException w:name="Colorful Grid" w:semiHidden="0" w:uiPriority="73" w:unhideWhenUsed="0"/>
-    <w:lsdException w:name="Light Shading Accent 1" w:semiHidden="0" w:uiPriority="60" w:unhideWhenUsed="0"/>
-    <w:lsdException w:name="Light List Accent 1" w:semiHidden="0" w:uiPriority="61" w:unhideWhenUsed="0"/>
-    <w:lsdException w:name="Light Grid Accent 1" w:semiHidden="0" w:uiPriority="62" w:unhideWhenUsed="0"/>
-    <w:lsdException w:name="Medium Shading 1 Accent 1" w:semiHidden="0" w:uiPriority="63" w:unhideWhenUsed="0"/>
-    <w:lsdException w:name="Medium Shading 2 Accent 1" w:semiHidden="0" w:uiPriority="64" w:unhideWhenUsed="0"/>
-    <w:lsdException w:name="Medium List 1 Accent 1" w:semiHidden="0" w:uiPriority="65" w:unhideWhenUsed="0"/>
-    <w:lsdException w:name="Revision" w:unhideWhenUsed="0"/>
-    <w:lsdException w:name="List Paragraph" w:semiHidden="0" w:uiPriority="34" w:unhideWhenUsed="0" w:qFormat="1"/>
-    <w:lsdException w:name="Quote" w:semiHidden="0" w:uiPriority="29" w:unhideWhenUsed="0" w:qFormat="1"/>
-    <w:lsdException w:name="Intense Quote" w:semiHidden="0" w:uiPriority="30" w:unhideWhenUsed="0" w:qFormat="1"/>
-    <w:lsdException w:name="Medium List 2 Accent 1" w:semiHidden="0" w:uiPriority="66" w:unhideWhenUsed="0"/>
-    <w:lsdException w:name="Medium Grid 1 Accent 1" w:semiHidden="0" w:uiPriority="67" w:unhideWhenUsed="0"/>
-    <w:lsdException w:name="Medium Grid 2 Accent 1" w:semiHidden="0" w:uiPriority="68" w:unhideWhenUsed="0"/>
-    <w:lsdException w:name="Medium Grid 3 Accent 1" w:semiHidden="0" w:uiPriority="69" w:unhideWhenUsed="0"/>
-    <w:lsdException w:name="Dark List Accent 1" w:semiHidden="0" w:uiPriority="70" w:unhideWhenUsed="0"/>
-    <w:lsdException w:name="Colorful Shading Accent 1" w:semiHidden="0" w:uiPriority="71" w:unhideWhenUsed="0"/>
-    <w:lsdException w:name="Colorful List Accent 1" w:semiHidden="0" w:uiPriority="72" w:unhideWhenUsed="0"/>
-    <w:lsdException w:name="Colorful Grid Accent 1" w:semiHidden="0" w:uiPriority="73" w:unhideWhenUsed="0"/>
-    <w:lsdException w:name="Light Shading Accent 2" w:semiHidden="0" w:uiPriority="60" w:unhideWhenUsed="0"/>
-    <w:lsdException w:name="Light List Accent 2" w:semiHidden="0" w:uiPriority="61" w:unhideWhenUsed="0"/>
-    <w:lsdException w:name="Light Grid Accent 2" w:semiHidden="0" w:uiPriority="62" w:unhideWhenUsed="0"/>
-    <w:lsdException w:name="Medium Shading 1 Accent 2" w:semiHidden="0" w:uiPriority="63" w:unhideWhenUsed="0"/>
-    <w:lsdException w:name="Medium Shading 2 Accent 2" w:semiHidden="0" w:uiPriority="64" w:unhideWhenUsed="0"/>
-    <w:lsdException w:name="Medium List 1 Accent 2" w:semiHidden="0" w:uiPriority="65" w:unhideWhenUsed="0"/>
-    <w:lsdException w:name="Medium List 2 Accent 2" w:semiHidden="0" w:uiPriority="66" w:unhideWhenUsed="0"/>
-    <w:lsdException w:name="Medium Grid 1 Accent 2" w:semiHidden="0" w:uiPriority="67" w:unhideWhenUsed="0"/>
-    <w:lsdException w:name="Medium Grid 2 Accent 2" w:semiHidden="0" w:uiPriority="68" w:unhideWhenUsed="0"/>
-    <w:lsdException w:name="Medium Grid 3 Accent 2" w:semiHidden="0" w:uiPriority="69" w:unhideWhenUsed="0"/>
-    <w:lsdException w:name="Dark List Accent 2" w:semiHidden="0" w:uiPriority="70" w:unhideWhenUsed="0"/>
-    <w:lsdException w:name="Colorful Shading Accent 2" w:semiHidden="0" w:uiPriority="71" w:unhideWhenUsed="0"/>
-    <w:lsdException w:name="Colorful List Accent 2" w:semiHidden="0" w:uiPriority="72" w:unhideWhenUsed="0"/>
-    <w:lsdException w:name="Colorful Grid Accent 2" w:semiHidden="0" w:uiPriority="73" w:unhideWhenUsed="0"/>
-    <w:lsdException w:name="Light Shading Accent 3" w:semiHidden="0" w:uiPriority="60" w:unhideWhenUsed="0"/>
-    <w:lsdException w:name="Light List Accent 3" w:semiHidden="0" w:uiPriority="61" w:unhideWhenUsed="0"/>
-    <w:lsdException w:name="Light Grid Accent 3" w:semiHidden="0" w:uiPriority="62" w:unhideWhenUsed="0"/>
-    <w:lsdException w:name="Medium Shading 1 Accent 3" w:semiHidden="0" w:uiPriority="63" w:unhideWhenUsed="0"/>
-    <w:lsdException w:name="Medium Shading 2 Accent 3" w:semiHidden="0" w:uiPriority="64" w:unhideWhenUsed="0"/>
-    <w:lsdException w:name="Medium List 1 Accent 3" w:semiHidden="0" w:uiPriority="65" w:unhideWhenUsed="0"/>
-    <w:lsdException w:name="Medium List 2 Accent 3" w:semiHidden="0" w:uiPriority="66" w:unhideWhenUsed="0"/>
-    <w:lsdException w:name="Medium Grid 1 Accent 3" w:semiHidden="0" w:uiPriority="67" w:unhideWhenUsed="0"/>
-    <w:lsdException w:name="Medium Grid 2 Accent 3" w:semiHidden="0" w:uiPriority="68" w:unhideWhenUsed="0"/>
-    <w:lsdException w:name="Medium Grid 3 Accent 3" w:semiHidden="0" w:uiPriority="69" w:unhideWhenUsed="0"/>
-    <w:lsdException w:name="Dark List Accent 3" w:semiHidden="0" w:uiPriority="70" w:unhideWhenUsed="0"/>
-    <w:lsdException w:name="Colorful Shading Accent 3" w:semiHidden="0" w:uiPriority="71" w:unhideWhenUsed="0"/>
-    <w:lsdException w:name="Colorful List Accent 3" w:semiHidden="0" w:uiPriority="72" w:unhideWhenUsed="0"/>
-    <w:lsdException w:name="Colorful Grid Accent 3" w:semiHidden="0" w:uiPriority="73" w:unhideWhenUsed="0"/>
-    <w:lsdException w:name="Light Shading Accent 4" w:semiHidden="0" w:uiPriority="60" w:unhideWhenUsed="0"/>
-    <w:lsdException w:name="Light List Accent 4" w:semiHidden="0" w:uiPriority="61" w:unhideWhenUsed="0"/>
-    <w:lsdException w:name="Light Grid Accent 4" w:semiHidden="0" w:uiPriority="62" w:unhideWhenUsed="0"/>
-    <w:lsdException w:name="Medium Shading 1 Accent 4" w:semiHidden="0" w:uiPriority="63" w:unhideWhenUsed="0"/>
-    <w:lsdException w:name="Medium Shading 2 Accent 4" w:semiHidden="0" w:uiPriority="64" w:unhideWhenUsed="0"/>
-    <w:lsdException w:name="Medium List 1 Accent 4" w:semiHidden="0" w:uiPriority="65" w:unhideWhenUsed="0"/>
-    <w:lsdException w:name="Medium List 2 Accent 4" w:semiHidden="0" w:uiPriority="66" w:unhideWhenUsed="0"/>
-    <w:lsdException w:name="Medium Grid 1 Accent 4" w:semiHidden="0" w:uiPriority="67" w:unhideWhenUsed="0"/>
-    <w:lsdException w:name="Medium Grid 2 Accent 4" w:semiHidden="0" w:uiPriority="68" w:unhideWhenUsed="0"/>
-    <w:lsdException w:name="Medium Grid 3 Accent 4" w:semiHidden="0" w:uiPriority="69" w:unhideWhenUsed="0"/>
-    <w:lsdException w:name="Dark List Accent 4" w:semiHidden="0" w:uiPriority="70" w:unhideWhenUsed="0"/>
-    <w:lsdException w:name="Colorful Shading Accent 4" w:semiHidden="0" w:uiPriority="71" w:unhideWhenUsed="0"/>
-    <w:lsdException w:name="Colorful List Accent 4" w:semiHidden="0" w:uiPriority="72" w:unhideWhenUsed="0"/>
-    <w:lsdException w:name="Colorful Grid Accent 4" w:semiHidden="0" w:uiPriority="73" w:unhideWhenUsed="0"/>
-    <w:lsdException w:name="Light Shading Accent 5" w:semiHidden="0" w:uiPriority="60" w:unhideWhenUsed="0"/>
-    <w:lsdException w:name="Light List Accent 5" w:semiHidden="0" w:uiPriority="61" w:unhideWhenUsed="0"/>
-    <w:lsdException w:name="Light Grid Accent 5" w:semiHidden="0" w:uiPriority="62" w:unhideWhenUsed="0"/>
-    <w:lsdException w:name="Medium Shading 1 Accent 5" w:semiHidden="0" w:uiPriority="63" w:unhideWhenUsed="0"/>
-    <w:lsdException w:name="Medium Shading 2 Accent 5" w:semiHidden="0" w:uiPriority="64" w:unhideWhenUsed="0"/>
-    <w:lsdException w:name="Medium List 1 Accent 5" w:semiHidden="0" w:uiPriority="65" w:unhideWhenUsed="0"/>
-    <w:lsdException w:name="Medium List 2 Accent 5" w:semiHidden="0" w:uiPriority="66" w:unhideWhenUsed="0"/>
-    <w:lsdException w:name="Medium Grid 1 Accent 5" w:semiHidden="0" w:uiPriority="67" w:unhideWhenUsed="0"/>
-    <w:lsdException w:name="Medium Grid 2 Accent 5" w:semiHidden="0" w:uiPriority="68" w:unhideWhenUsed="0"/>
-    <w:lsdException w:name="Medium Grid 3 Accent 5" w:semiHidden="0" w:uiPriority="69" w:unhideWhenUsed="0"/>
-    <w:lsdException w:name="Dark List Accent 5" w:semiHidden="0" w:uiPriority="70" w:unhideWhenUsed="0"/>
-    <w:lsdException w:name="Colorful Shading Accent 5" w:semiHidden="0" w:uiPriority="71" w:unhideWhenUsed="0"/>
-    <w:lsdException w:name="Colorful List Accent 5" w:semiHidden="0" w:uiPriority="72" w:unhideWhenUsed="0"/>
-    <w:lsdException w:name="Colorful Grid Accent 5" w:semiHidden="0" w:uiPriority="73" w:unhideWhenUsed="0"/>
-    <w:lsdException w:name="Light Shading Accent 6" w:semiHidden="0" w:uiPriority="60" w:unhideWhenUsed="0"/>
-    <w:lsdException w:name="Light List Accent 6" w:semiHidden="0" w:uiPriority="61" w:unhideWhenUsed="0"/>
-    <w:lsdException w:name="Light Grid Accent 6" w:semiHidden="0" w:uiPriority="62" w:unhideWhenUsed="0"/>
-    <w:lsdException w:name="Medium Shading 1 Accent 6" w:semiHidden="0" w:uiPriority="63" w:unhideWhenUsed="0"/>
-    <w:lsdException w:name="Medium Shading 2 Accent 6" w:semiHidden="0" w:uiPriority="64" w:unhideWhenUsed="0"/>
-    <w:lsdException w:name="Medium List 1 Accent 6" w:semiHidden="0" w:uiPriority="65" w:unhideWhenUsed="0"/>
-    <w:lsdException w:name="Medium List 2 Accent 6" w:semiHidden="0" w:uiPriority="66" w:unhideWhenUsed="0"/>
-    <w:lsdException w:name="Medium Grid 1 Accent 6" w:semiHidden="0" w:uiPriority="67" w:unhideWhenUsed="0"/>
-    <w:lsdException w:name="Medium Grid 2 Accent 6" w:semiHidden="0" w:uiPriority="68" w:unhideWhenUsed="0"/>
-    <w:lsdException w:name="Medium Grid 3 Accent 6" w:semiHidden="0" w:uiPriority="69" w:unhideWhenUsed="0"/>
-    <w:lsdException w:name="Dark List Accent 6" w:semiHidden="0" w:uiPriority="70" w:unhideWhenUsed="0"/>
-    <w:lsdException w:name="Colorful Shading Accent 6" w:semiHidden="0" w:uiPriority="71" w:unhideWhenUsed="0"/>
-    <w:lsdException w:name="Colorful List Accent 6" w:semiHidden="0" w:uiPriority="72" w:unhideWhenUsed="0"/>
-    <w:lsdException w:name="Colorful Grid Accent 6" w:semiHidden="0" w:uiPriority="73" w:unhideWhenUsed="0"/>
-    <w:lsdException w:name="Subtle Emphasis" w:semiHidden="0" w:uiPriority="19" w:unhideWhenUsed="0" w:qFormat="1"/>
-    <w:lsdException w:name="Intense Emphasis" w:semiHidden="0" w:uiPriority="21" w:unhideWhenUsed="0" w:qFormat="1"/>
-    <w:lsdException w:name="Subtle Reference" w:semiHidden="0" w:uiPriority="31" w:unhideWhenUsed="0" w:qFormat="1"/>
-    <w:lsdException w:name="Intense Reference" w:semiHidden="0" w:uiPriority="32" w:unhideWhenUsed="0" w:qFormat="1"/>
-    <w:lsdException w:name="Book Title" w:semiHidden="0" w:uiPriority="33" w:unhideWhenUsed="0" w:qFormat="1"/>
-    <w:lsdException w:name="Bibliography" w:uiPriority="37"/>
-    <w:lsdException w:name="TOC Heading" w:uiPriority="39" w:qFormat="1"/>
-  </w:latentStyles>
-  <w:style w:type="paragraph" w:default="1" w:styleId="Normal">
-    <w:name w:val="Normal"/>
-    <w:qFormat/>
-  </w:style>
-  <w:style w:type="character" w:default="1" w:styleId="DefaultParagraphFont">
-    <w:name w:val="Default Paragraph Font"/>
-    <w:uiPriority w:val="1"/>
-    <w:semiHidden/>
-    <w:unhideWhenUsed/>
-  </w:style>
-  <w:style w:type="table" w:default="1" w:styleId="TableNormal">
-    <w:name w:val="Normal Table"/>
-    <w:uiPriority w:val="99"/>
-    <w:semiHidden/>
-    <w:unhideWhenUsed/>
-    <w:tblPr>
-      <w:tblInd w:w="0" w:type="dxa"/>
-      <w:tblCellMar>
-        <w:top w:w="0" w:type="dxa"/>
-        <w:left w:w="108" w:type="dxa"/>
-        <w:bottom w:w="0" w:type="dxa"/>
-        <w:right w:w="108" w:type="dxa"/>
-      </w:tblCellMar>
-    </w:tblPr>
-  </w:style>
-  <w:style w:type="numbering" w:default="1" w:styleId="NoList">
-    <w:name w:val="No List"/>
-    <w:uiPriority w:val="99"/>
-    <w:semiHidden/>
-    <w:unhideWhenUsed/>
-  </w:style>
-  <w:style w:type="paragraph" w:styleId="Header">
-    <w:name w:val="header"/>
-    <w:basedOn w:val="Normal"/>
-    <w:link w:val="HeaderChar"/>
-    <w:uiPriority w:val="99"/>
-    <w:unhideWhenUsed/>
-    <w:rsid w:val="0094335A"/>
-    <w:pPr>
-      <w:tabs>
-        <w:tab w:val="center" w:pos="4680"/>
-        <w:tab w:val="right" w:pos="9360"/>
-      </w:tabs>
-      <w:spacing w:after="0" w:line="240" w:lineRule="auto"/>
-    </w:pPr>
-  </w:style>
-  <w:style w:type="character" w:customStyle="1" w:styleId="HeaderChar">
-    <w:name w:val="Header Char"/>
-    <w:basedOn w:val="DefaultParagraphFont"/>
-    <w:link w:val="Header"/>
-    <w:uiPriority w:val="99"/>
-    <w:rsid w:val="0094335A"/>
-  </w:style>
-  <w:style w:type="paragraph" w:styleId="Footer">
-    <w:name w:val="footer"/>
-    <w:basedOn w:val="Normal"/>
-    <w:link w:val="FooterChar"/>
-    <w:uiPriority w:val="99"/>
-    <w:unhideWhenUsed/>
-    <w:rsid w:val="0094335A"/>
-    <w:pPr>
-      <w:tabs>
-        <w:tab w:val="center" w:pos="4680"/>
-        <w:tab w:val="right" w:pos="9360"/>
-      </w:tabs>
-      <w:spacing w:after="0" w:line="240" w:lineRule="auto"/>
-    </w:pPr>
-  </w:style>
-  <w:style w:type="character" w:customStyle="1" w:styleId="FooterChar">
-    <w:name w:val="Footer Char"/>
-    <w:basedOn w:val="DefaultParagraphFont"/>
-    <w:link w:val="Footer"/>
-    <w:uiPriority w:val="99"/>
-    <w:rsid w:val="0094335A"/>
-  </w:style>
-  <w:style w:type="paragraph" w:styleId="NoSpacing">
-    <w:name w:val="No Spacing"/>
-    <w:uiPriority w:val="1"/>
-    <w:qFormat/>
-    <w:rsid w:val="0094335A"/>
-    <w:pPr>
-      <w:spacing w:after="0" w:line="240" w:lineRule="auto"/>
-    </w:pPr>
-  </w:style>
-  <w:style w:type="paragraph" w:styleId="ListParagraph">
-    <w:name w:val="List Paragraph"/>
-    <w:basedOn w:val="Normal"/>
-    <w:uiPriority w:val="34"/>
-    <w:qFormat/>
-    <w:rsid w:val="00C85EC5"/>
-    <w:pPr>
-      <w:ind w:left="720"/>
-      <w:contextualSpacing/>
-    </w:pPr>
-  </w:style>
-  <w:style w:type="paragraph" w:styleId="BalloonText">
-    <w:name w:val="Balloon Text"/>
-    <w:basedOn w:val="Normal"/>
-    <w:link w:val="BalloonTextChar"/>
-    <w:uiPriority w:val="99"/>
-    <w:semiHidden/>
-    <w:unhideWhenUsed/>
-    <w:rsid w:val="00CF3E99"/>
-    <w:pPr>
-      <w:spacing w:after="0" w:line="240" w:lineRule="auto"/>
-    </w:pPr>
-    <w:rPr>
-      <w:rFonts w:ascii="Lucida Grande" w:hAnsi="Lucida Grande"/>
-      <w:sz w:val="18"/>
-      <w:szCs w:val="18"/>
-    </w:rPr>
-  </w:style>
-  <w:style w:type="character" w:customStyle="1" w:styleId="BalloonTextChar">
-    <w:name w:val="Balloon Text Char"/>
-    <w:basedOn w:val="DefaultParagraphFont"/>
-    <w:link w:val="BalloonText"/>
-    <w:uiPriority w:val="99"/>
-    <w:semiHidden/>
-    <w:rsid w:val="00CF3E99"/>
-    <w:rPr>
-      <w:rFonts w:ascii="Lucida Grande" w:hAnsi="Lucida Grande"/>
-      <w:sz w:val="18"/>
-      <w:szCs w:val="18"/>
-    </w:rPr>
-  </w:style>
-</w:styles>
-</file>
-
-<file path=word/stylesWithEffects.xml><?xml version="1.0" encoding="utf-8"?>
-<w:styles xmlns:wpc="http://schemas.microsoft.com/office/word/2010/wordprocessingCanvas" xmlns:mo="http://schemas.microsoft.com/office/mac/office/2008/main" xmlns:mc="http://schemas.openxmlformats.org/markup-compatibility/2006" xmlns:mv="urn:schemas-microsoft-com:mac:vml" xmlns:o="urn:schemas-microsoft-com:office:office" xmlns:r="http://schemas.openxmlformats.org/officeDocument/2006/relationships" xmlns:m="http://schemas.openxmlformats.org/officeDocument/2006/math" xmlns:v="urn:schemas-microsoft-com:vml" xmlns:wp14="http://schemas.microsoft.com/office/word/2010/wordprocessingDrawing" xmlns:wp="http://schemas.openxmlformats.org/drawingml/2006/wordprocessingDrawing" xmlns:w10="urn:schemas-microsoft-com:office:word" xmlns:w="http://schemas.openxmlformats.org/wordprocessingml/2006/main" xmlns:w14="http://schemas.microsoft.com/office/word/2010/wordml" xmlns:wpg="http://schemas.microsoft.com/office/word/2010/wordprocessingGroup" xmlns:wpi="http://schemas.microsoft.com/office/word/2010/wordprocessingInk" xmlns:wne="http://schemas.microsoft.com/office/word/2006/wordml" xmlns:wps="http://schemas.microsoft.com/office/word/2010/wordprocessingShape" mc:Ignorable="w14 wp14">
-  <w:docDefaults>
-    <w:rPrDefault>
-      <w:rPr>
-        <w:rFonts w:asciiTheme="minorHAnsi" w:eastAsiaTheme="minorHAnsi" w:hAnsiTheme="minorHAnsi" w:cstheme="minorBidi"/>
-        <w:sz w:val="22"/>
-        <w:szCs w:val="22"/>
-        <w:lang w:val="en-US" w:eastAsia="en-US" w:bidi="ar-SA"/>
-      </w:rPr>
-    </w:rPrDefault>
-    <w:pPrDefault>
-      <w:pPr>
-        <w:spacing w:after="160" w:line="259" w:lineRule="auto"/>
-      </w:pPr>
-    </w:pPrDefault>
-  </w:docDefaults>
-  <w:latentStyles w:defLockedState="0" w:defUIPriority="99" w:defSemiHidden="1" w:defUnhideWhenUsed="1" w:defQFormat="0" w:count="276">
-    <w:lsdException w:name="Normal" w:semiHidden="0" w:uiPriority="0" w:unhideWhenUsed="0" w:qFormat="1"/>
-    <w:lsdException w:name="heading 1" w:semiHidden="0" w:uiPriority="9" w:unhideWhenUsed="0" w:qFormat="1"/>
-    <w:lsdException w:name="heading 2" w:uiPriority="9" w:qFormat="1"/>
-    <w:lsdException w:name="heading 3" w:uiPriority="9" w:qFormat="1"/>
-    <w:lsdException w:name="heading 4" w:uiPriority="9" w:qFormat="1"/>
-    <w:lsdException w:name="heading 5" w:uiPriority="9" w:qFormat="1"/>
-    <w:lsdException w:name="heading 6" w:uiPriority="9" w:qFormat="1"/>
-    <w:lsdException w:name="heading 7" w:uiPriority="9" w:qFormat="1"/>
-    <w:lsdException w:name="heading 8" w:uiPriority="9" w:qFormat="1"/>
-    <w:lsdException w:name="heading 9" w:uiPriority="9" w:qFormat="1"/>
-    <w:lsdException w:name="toc 1" w:uiPriority="39"/>
-    <w:lsdException w:name="toc 2" w:uiPriority="39"/>
-    <w:lsdException w:name="toc 3" w:uiPriority="39"/>
-    <w:lsdException w:name="toc 4" w:uiPriority="39"/>
-    <w:lsdException w:name="toc 5" w:uiPriority="39"/>
-    <w:lsdException w:name="toc 6" w:uiPriority="39"/>
-    <w:lsdException w:name="toc 7" w:uiPriority="39"/>
-    <w:lsdException w:name="toc 8" w:uiPriority="39"/>
-    <w:lsdException w:name="toc 9" w:uiPriority="39"/>
-    <w:lsdException w:name="caption" w:uiPriority="35" w:qFormat="1"/>
-    <w:lsdException w:name="Title" w:semiHidden="0" w:uiPriority="10" w:unhideWhenUsed="0" w:qFormat="1"/>
-    <w:lsdException w:name="Default Paragraph Font" w:uiPriority="1"/>
-    <w:lsdException w:name="Subtitle" w:semiHidden="0" w:uiPriority="11" w:unhideWhenUsed="0" w:qFormat="1"/>
-    <w:lsdException w:name="Strong" w:semiHidden="0" w:uiPriority="22" w:unhideWhenUsed="0" w:qFormat="1"/>
-    <w:lsdException w:name="Emphasis" w:semiHidden="0" w:uiPriority="20" w:unhideWhenUsed="0" w:qFormat="1"/>
-    <w:lsdException w:name="Table Grid" w:semiHidden="0" w:uiPriority="39" w:unhideWhenUsed="0"/>
-    <w:lsdException w:name="Note Level 1" w:semiHidden="0" w:unhideWhenUsed="0"/>
-    <w:lsdException w:name="Note Level 2" w:semiHidden="0" w:unhideWhenUsed="0"/>
-    <w:lsdException w:name="Note Level 3" w:semiHidden="0" w:unhideWhenUsed="0"/>
-    <w:lsdException w:name="Note Level 4" w:semiHidden="0" w:unhideWhenUsed="0"/>
-    <w:lsdException w:name="Note Level 5" w:semiHidden="0" w:unhideWhenUsed="0"/>
-    <w:lsdException w:name="Note Level 6" w:semiHidden="0" w:unhideWhenUsed="0"/>
-    <w:lsdException w:name="Note Level 7" w:semiHidden="0" w:unhideWhenUsed="0"/>
-    <w:lsdException w:name="Note Level 8" w:semiHidden="0" w:unhideWhenUsed="0"/>
-    <w:lsdException w:name="Note Level 9" w:semiHidden="0" w:unhideWhenUsed="0"/>
-    <w:lsdException w:name="Placeholder Text" w:unhideWhenUsed="0"/>
-    <w:lsdException w:name="No Spacing" w:semiHidden="0" w:uiPriority="1" w:unhideWhenUsed="0" w:qFormat="1"/>
-    <w:lsdException w:name="Light Shading" w:semiHidden="0" w:uiPriority="60" w:unhideWhenUsed="0"/>
-    <w:lsdException w:name="Light List" w:semiHidden="0" w:uiPriority="61" w:unhideWhenUsed="0"/>
-    <w:lsdException w:name="Light Grid" w:semiHidden="0" w:uiPriority="62" w:unhideWhenUsed="0"/>
-    <w:lsdException w:name="Medium Shading 1" w:semiHidden="0" w:uiPriority="63" w:unhideWhenUsed="0"/>
-    <w:lsdException w:name="Medium Shading 2" w:semiHidden="0" w:uiPriority="64" w:unhideWhenUsed="0"/>
-    <w:lsdException w:name="Medium List 1" w:semiHidden="0" w:uiPriority="65" w:unhideWhenUsed="0"/>
-    <w:lsdException w:name="Medium List 2" w:semiHidden="0" w:uiPriority="66" w:unhideWhenUsed="0"/>
-    <w:lsdException w:name="Medium Grid 1" w:semiHidden="0" w:uiPriority="67" w:unhideWhenUsed="0"/>
-    <w:lsdException w:name="Medium Grid 2" w:semiHidden="0" w:uiPriority="68" w:unhideWhenUsed="0"/>
-    <w:lsdException w:name="Medium Grid 3" w:semiHidden="0" w:uiPriority="69" w:unhideWhenUsed="0"/>
-    <w:lsdException w:name="Dark List" w:semiHidden="0" w:uiPriority="70" w:unhideWhenUsed="0"/>
-    <w:lsdException w:name="Colorful Shading" w:semiHidden="0" w:uiPriority="71" w:unhideWhenUsed="0"/>
-    <w:lsdException w:name="Colorful List" w:semiHidden="0" w:uiPriority="72" w:unhideWhenUsed="0"/>
-    <w:lsdException w:name="Colorful Grid" w:semiHidden="0" w:uiPriority="73" w:unhideWhenUsed="0"/>
-    <w:lsdException w:name="Light Shading Accent 1" w:semiHidden="0" w:uiPriority="60" w:unhideWhenUsed="0"/>
-    <w:lsdException w:name="Light List Accent 1" w:semiHidden="0" w:uiPriority="61" w:unhideWhenUsed="0"/>
-    <w:lsdException w:name="Light Grid Accent 1" w:semiHidden="0" w:uiPriority="62" w:unhideWhenUsed="0"/>
-    <w:lsdException w:name="Medium Shading 1 Accent 1" w:semiHidden="0" w:uiPriority="63" w:unhideWhenUsed="0"/>
-    <w:lsdException w:name="Medium Shading 2 Accent 1" w:semiHidden="0" w:uiPriority="64" w:unhideWhenUsed="0"/>
-    <w:lsdException w:name="Medium List 1 Accent 1" w:semiHidden="0" w:uiPriority="65" w:unhideWhenUsed="0"/>
-    <w:lsdException w:name="Revision" w:unhideWhenUsed="0"/>
-    <w:lsdException w:name="List Paragraph" w:semiHidden="0" w:uiPriority="34" w:unhideWhenUsed="0" w:qFormat="1"/>
-    <w:lsdException w:name="Quote" w:semiHidden="0" w:uiPriority="29" w:unhideWhenUsed="0" w:qFormat="1"/>
-    <w:lsdException w:name="Intense Quote" w:semiHidden="0" w:uiPriority="30" w:unhideWhenUsed="0" w:qFormat="1"/>
-    <w:lsdException w:name="Medium List 2 Accent 1" w:semiHidden="0" w:uiPriority="66" w:unhideWhenUsed="0"/>
-    <w:lsdException w:name="Medium Grid 1 Accent 1" w:semiHidden="0" w:uiPriority="67" w:unhideWhenUsed="0"/>
-    <w:lsdException w:name="Medium Grid 2 Accent 1" w:semiHidden="0" w:uiPriority="68" w:unhideWhenUsed="0"/>
-    <w:lsdException w:name="Medium Grid 3 Accent 1" w:semiHidden="0" w:uiPriority="69" w:unhideWhenUsed="0"/>
-    <w:lsdException w:name="Dark List Accent 1" w:semiHidden="0" w:uiPriority="70" w:unhideWhenUsed="0"/>
-    <w:lsdException w:name="Colorful Shading Accent 1" w:semiHidden="0" w:uiPriority="71" w:unhideWhenUsed="0"/>
-    <w:lsdException w:name="Colorful List Accent 1" w:semiHidden="0" w:uiPriority="72" w:unhideWhenUsed="0"/>
-    <w:lsdException w:name="Colorful Grid Accent 1" w:semiHidden="0" w:uiPriority="73" w:unhideWhenUsed="0"/>
-    <w:lsdException w:name="Light Shading Accent 2" w:semiHidden="0" w:uiPriority="60" w:unhideWhenUsed="0"/>
-    <w:lsdException w:name="Light List Accent 2" w:semiHidden="0" w:uiPriority="61" w:unhideWhenUsed="0"/>
-    <w:lsdException w:name="Light Grid Accent 2" w:semiHidden="0" w:uiPriority="62" w:unhideWhenUsed="0"/>
-    <w:lsdException w:name="Medium Shading 1 Accent 2" w:semiHidden="0" w:uiPriority="63" w:unhideWhenUsed="0"/>
-    <w:lsdException w:name="Medium Shading 2 Accent 2" w:semiHidden="0" w:uiPriority="64" w:unhideWhenUsed="0"/>
-    <w:lsdException w:name="Medium List 1 Accent 2" w:semiHidden="0" w:uiPriority="65" w:unhideWhenUsed="0"/>
-    <w:lsdException w:name="Medium List 2 Accent 2" w:semiHidden="0" w:uiPriority="66" w:unhideWhenUsed="0"/>
-    <w:lsdException w:name="Medium Grid 1 Accent 2" w:semiHidden="0" w:uiPriority="67" w:unhideWhenUsed="0"/>
-    <w:lsdException w:name="Medium Grid 2 Accent 2" w:semiHidden="0" w:uiPriority="68" w:unhideWhenUsed="0"/>
-    <w:lsdException w:name="Medium Grid 3 Accent 2" w:semiHidden="0" w:uiPriority="69" w:unhideWhenUsed="0"/>
-    <w:lsdException w:name="Dark List Accent 2" w:semiHidden="0" w:uiPriority="70" w:unhideWhenUsed="0"/>
-    <w:lsdException w:name="Colorful Shading Accent 2" w:semiHidden="0" w:uiPriority="71" w:unhideWhenUsed="0"/>
-    <w:lsdException w:name="Colorful List Accent 2" w:semiHidden="0" w:uiPriority="72" w:unhideWhenUsed="0"/>
-    <w:lsdException w:name="Colorful Grid Accent 2" w:semiHidden="0" w:uiPriority="73" w:unhideWhenUsed="0"/>
-    <w:lsdException w:name="Light Shading Accent 3" w:semiHidden="0" w:uiPriority="60" w:unhideWhenUsed="0"/>
-    <w:lsdException w:name="Light List Accent 3" w:semiHidden="0" w:uiPriority="61" w:unhideWhenUsed="0"/>
-    <w:lsdException w:name="Light Grid Accent 3" w:semiHidden="0" w:uiPriority="62" w:unhideWhenUsed="0"/>
-    <w:lsdException w:name="Medium Shading 1 Accent 3" w:semiHidden="0" w:uiPriority="63" w:unhideWhenUsed="0"/>
-    <w:lsdException w:name="Medium Shading 2 Accent 3" w:semiHidden="0" w:uiPriority="64" w:unhideWhenUsed="0"/>
-    <w:lsdException w:name="Medium List 1 Accent 3" w:semiHidden="0" w:uiPriority="65" w:unhideWhenUsed="0"/>
-    <w:lsdException w:name="Medium List 2 Accent 3" w:semiHidden="0" w:uiPriority="66" w:unhideWhenUsed="0"/>
-    <w:lsdException w:name="Medium Grid 1 Accent 3" w:semiHidden="0" w:uiPriority="67" w:unhideWhenUsed="0"/>
-    <w:lsdException w:name="Medium Grid 2 Accent 3" w:semiHidden="0" w:uiPriority="68" w:unhideWhenUsed="0"/>
-    <w:lsdException w:name="Medium Grid 3 Accent 3" w:semiHidden="0" w:uiPriority="69" w:unhideWhenUsed="0"/>
-    <w:lsdException w:name="Dark List Accent 3" w:semiHidden="0" w:uiPriority="70" w:unhideWhenUsed="0"/>
-    <w:lsdException w:name="Colorful Shading Accent 3" w:semiHidden="0" w:uiPriority="71" w:unhideWhenUsed="0"/>
-    <w:lsdException w:name="Colorful List Accent 3" w:semiHidden="0" w:uiPriority="72" w:unhideWhenUsed="0"/>
-    <w:lsdException w:name="Colorful Grid Accent 3" w:semiHidden="0" w:uiPriority="73" w:unhideWhenUsed="0"/>
-    <w:lsdException w:name="Light Shading Accent 4" w:semiHidden="0" w:uiPriority="60" w:unhideWhenUsed="0"/>
-    <w:lsdException w:name="Light List Accent 4" w:semiHidden="0" w:uiPriority="61" w:unhideWhenUsed="0"/>
-    <w:lsdException w:name="Light Grid Accent 4" w:semiHidden="0" w:uiPriority="62" w:unhideWhenUsed="0"/>
-    <w:lsdException w:name="Medium Shading 1 Accent 4" w:semiHidden="0" w:uiPriority="63" w:unhideWhenUsed="0"/>
-    <w:lsdException w:name="Medium Shading 2 Accent 4" w:semiHidden="0" w:uiPriority="64" w:unhideWhenUsed="0"/>
-    <w:lsdException w:name="Medium List 1 Accent 4" w:semiHidden="0" w:uiPriority="65" w:unhideWhenUsed="0"/>
-    <w:lsdException w:name="Medium List 2 Accent 4" w:semiHidden="0" w:uiPriority="66" w:unhideWhenUsed="0"/>
-    <w:lsdException w:name="Medium Grid 1 Accent 4" w:semiHidden="0" w:uiPriority="67" w:unhideWhenUsed="0"/>
-    <w:lsdException w:name="Medium Grid 2 Accent 4" w:semiHidden="0" w:uiPriority="68" w:unhideWhenUsed="0"/>
-    <w:lsdException w:name="Medium Grid 3 Accent 4" w:semiHidden="0" w:uiPriority="69" w:unhideWhenUsed="0"/>
-    <w:lsdException w:name="Dark List Accent 4" w:semiHidden="0" w:uiPriority="70" w:unhideWhenUsed="0"/>
-    <w:lsdException w:name="Colorful Shading Accent 4" w:semiHidden="0" w:uiPriority="71" w:unhideWhenUsed="0"/>
-    <w:lsdException w:name="Colorful List Accent 4" w:semiHidden="0" w:uiPriority="72" w:unhideWhenUsed="0"/>
-    <w:lsdException w:name="Colorful Grid Accent 4" w:semiHidden="0" w:uiPriority="73" w:unhideWhenUsed="0"/>
-    <w:lsdException w:name="Light Shading Accent 5" w:semiHidden="0" w:uiPriority="60" w:unhideWhenUsed="0"/>
-    <w:lsdException w:name="Light List Accent 5" w:semiHidden="0" w:uiPriority="61" w:unhideWhenUsed="0"/>
-    <w:lsdException w:name="Light Grid Accent 5" w:semiHidden="0" w:uiPriority="62" w:unhideWhenUsed="0"/>
-    <w:lsdException w:name="Medium Shading 1 Accent 5" w:semiHidden="0" w:uiPriority="63" w:unhideWhenUsed="0"/>
-    <w:lsdException w:name="Medium Shading 2 Accent 5" w:semiHidden="0" w:uiPriority="64" w:unhideWhenUsed="0"/>
-    <w:lsdException w:name="Medium List 1 Accent 5" w:semiHidden="0" w:uiPriority="65" w:unhideWhenUsed="0"/>
-    <w:lsdException w:name="Medium List 2 Accent 5" w:semiHidden="0" w:uiPriority="66" w:unhideWhenUsed="0"/>
-    <w:lsdException w:name="Medium Grid 1 Accent 5" w:semiHidden="0" w:uiPriority="67" w:unhideWhenUsed="0"/>
-    <w:lsdException w:name="Medium Grid 2 Accent 5" w:semiHidden="0" w:uiPriority="68" w:unhideWhenUsed="0"/>
-    <w:lsdException w:name="Medium Grid 3 Accent 5" w:semiHidden="0" w:uiPriority="69" w:unhideWhenUsed="0"/>
-    <w:lsdException w:name="Dark List Accent 5" w:semiHidden="0" w:uiPriority="70" w:unhideWhenUsed="0"/>
-    <w:lsdException w:name="Colorful Shading Accent 5" w:semiHidden="0" w:uiPriority="71" w:unhideWhenUsed="0"/>
-    <w:lsdException w:name="Colorful List Accent 5" w:semiHidden="0" w:uiPriority="72" w:unhideWhenUsed="0"/>
-    <w:lsdException w:name="Colorful Grid Accent 5" w:semiHidden="0" w:uiPriority="73" w:unhideWhenUsed="0"/>
-    <w:lsdException w:name="Light Shading Accent 6" w:semiHidden="0" w:uiPriority="60" w:unhideWhenUsed="0"/>
-    <w:lsdException w:name="Light List Accent 6" w:semiHidden="0" w:uiPriority="61" w:unhideWhenUsed="0"/>
-    <w:lsdException w:name="Light Grid Accent 6" w:semiHidden="0" w:uiPriority="62" w:unhideWhenUsed="0"/>
-    <w:lsdException w:name="Medium Shading 1 Accent 6" w:semiHidden="0" w:uiPriority="63" w:unhideWhenUsed="0"/>
-    <w:lsdException w:name="Medium Shading 2 Accent 6" w:semiHidden="0" w:uiPriority="64" w:unhideWhenUsed="0"/>
-    <w:lsdException w:name="Medium List 1 Accent 6" w:semiHidden="0" w:uiPriority="65" w:unhideWhenUsed="0"/>
-    <w:lsdException w:name="Medium List 2 Accent 6" w:semiHidden="0" w:uiPriority="66" w:unhideWhenUsed="0"/>
-    <w:lsdException w:name="Medium Grid 1 Accent 6" w:semiHidden="0" w:uiPriority="67" w:unhideWhenUsed="0"/>
-    <w:lsdException w:name="Medium Grid 2 Accent 6" w:semiHidden="0" w:uiPriority="68" w:unhideWhenUsed="0"/>
-    <w:lsdException w:name="Medium Grid 3 Accent 6" w:semiHidden="0" w:uiPriority="69" w:unhideWhenUsed="0"/>
-    <w:lsdException w:name="Dark List Accent 6" w:semiHidden="0" w:uiPriority="70" w:unhideWhenUsed="0"/>
-    <w:lsdException w:name="Colorful Shading Accent 6" w:semiHidden="0" w:uiPriority="71" w:unhideWhenUsed="0"/>
-    <w:lsdException w:name="Colorful List Accent 6" w:semiHidden="0" w:uiPriority="72" w:unhideWhenUsed="0"/>
-    <w:lsdException w:name="Colorful Grid Accent 6" w:semiHidden="0" w:uiPriority="73" w:unhideWhenUsed="0"/>
-    <w:lsdException w:name="Subtle Emphasis" w:semiHidden="0" w:uiPriority="19" w:unhideWhenUsed="0" w:qFormat="1"/>
-    <w:lsdException w:name="Intense Emphasis" w:semiHidden="0" w:uiPriority="21" w:unhideWhenUsed="0" w:qFormat="1"/>
-    <w:lsdException w:name="Subtle Reference" w:semiHidden="0" w:uiPriority="31" w:unhideWhenUsed="0" w:qFormat="1"/>
-    <w:lsdException w:name="Intense Reference" w:semiHidden="0" w:uiPriority="32" w:unhideWhenUsed="0" w:qFormat="1"/>
-    <w:lsdException w:name="Book Title" w:semiHidden="0" w:uiPriority="33" w:unhideWhenUsed="0" w:qFormat="1"/>
-    <w:lsdException w:name="Bibliography" w:uiPriority="37"/>
-    <w:lsdException w:name="TOC Heading" w:uiPriority="39" w:qFormat="1"/>
+  <w:latentStyles w:defLockedState="0" w:defUIPriority="99" w:defSemiHidden="0" w:defUnhideWhenUsed="0" w:defQFormat="0" w:count="375">
+    <w:lsdException w:name="Normal" w:uiPriority="0" w:qFormat="1"/>
+    <w:lsdException w:name="heading 1" w:uiPriority="9" w:qFormat="1"/>
+    <w:lsdException w:name="heading 2" w:semiHidden="1" w:uiPriority="9" w:unhideWhenUsed="1" w:qFormat="1"/>
+    <w:lsdException w:name="heading 3" w:semiHidden="1" w:uiPriority="9" w:unhideWhenUsed="1" w:qFormat="1"/>
+    <w:lsdException w:name="heading 4" w:semiHidden="1" w:uiPriority="9" w:unhideWhenUsed="1" w:qFormat="1"/>
+    <w:lsdException w:name="heading 5" w:semiHidden="1" w:uiPriority="9" w:unhideWhenUsed="1" w:qFormat="1"/>
+    <w:lsdException w:name="heading 6" w:semiHidden="1" w:uiPriority="9" w:unhideWhenUsed="1" w:qFormat="1"/>
+    <w:lsdException w:name="heading 7" w:semiHidden="1" w:uiPriority="9" w:unhideWhenUsed="1" w:qFormat="1"/>
+    <w:lsdException w:name="heading 8" w:semiHidden="1" w:uiPriority="9" w:unhideWhenUsed="1" w:qFormat="1"/>
+    <w:lsdException w:name="heading 9" w:semiHidden="1" w:uiPriority="9" w:unhideWhenUsed="1" w:qFormat="1"/>
+    <w:lsdException w:name="index 1" w:semiHidden="1" w:unhideWhenUsed="1"/>
+    <w:lsdException w:name="index 2" w:semiHidden="1" w:unhideWhenUsed="1"/>
+    <w:lsdException w:name="index 3" w:semiHidden="1" w:unhideWhenUsed="1"/>
+    <w:lsdException w:name="index 4" w:semiHidden="1" w:unhideWhenUsed="1"/>
+    <w:lsdException w:name="index 5" w:semiHidden="1" w:unhideWhenUsed="1"/>
+    <w:lsdException w:name="index 6" w:semiHidden="1" w:unhideWhenUsed="1"/>
+    <w:lsdException w:name="index 7" w:semiHidden="1" w:unhideWhenUsed="1"/>
+    <w:lsdException w:name="index 8" w:semiHidden="1" w:unhideWhenUsed="1"/>
+    <w:lsdException w:name="index 9" w:semiHidden="1" w:unhideWhenUsed="1"/>
+    <w:lsdException w:name="toc 1" w:semiHidden="1" w:uiPriority="39" w:unhideWhenUsed="1"/>
+    <w:lsdException w:name="toc 2" w:semiHidden="1" w:uiPriority="39" w:unhideWhenUsed="1"/>
+    <w:lsdException w:name="toc 3" w:semiHidden="1" w:uiPriority="39" w:unhideWhenUsed="1"/>
+    <w:lsdException w:name="toc 4" w:semiHidden="1" w:uiPriority="39" w:unhideWhenUsed="1"/>
+    <w:lsdException w:name="toc 5" w:semiHidden="1" w:uiPriority="39" w:unhideWhenUsed="1"/>
+    <w:lsdException w:name="toc 6" w:semiHidden="1" w:uiPriority="39" w:unhideWhenUsed="1"/>
+    <w:lsdException w:name="toc 7" w:semiHidden="1" w:uiPriority="39" w:unhideWhenUsed="1"/>
+    <w:lsdException w:name="toc 8" w:semiHidden="1" w:uiPriority="39" w:unhideWhenUsed="1"/>
+    <w:lsdException w:name="toc 9" w:semiHidden="1" w:uiPriority="39" w:unhideWhenUsed="1"/>
+    <w:lsdException w:name="Normal Indent" w:semiHidden="1" w:unhideWhenUsed="1"/>
+    <w:lsdException w:name="footnote text" w:semiHidden="1" w:unhideWhenUsed="1"/>
+    <w:lsdException w:name="annotation text" w:semiHidden="1" w:unhideWhenUsed="1"/>
+    <w:lsdException w:name="header" w:semiHidden="1" w:unhideWhenUsed="1"/>
+    <w:lsdException w:name="footer" w:semiHidden="1" w:unhideWhenUsed="1"/>
+    <w:lsdException w:name="index heading" w:semiHidden="1" w:unhideWhenUsed="1"/>
+    <w:lsdException w:name="caption" w:semiHidden="1" w:uiPriority="35" w:unhideWhenUsed="1" w:qFormat="1"/>
+    <w:lsdException w:name="table of figures" w:semiHidden="1" w:unhideWhenUsed="1"/>
+    <w:lsdException w:name="envelope address" w:semiHidden="1" w:unhideWhenUsed="1"/>
+    <w:lsdException w:name="envelope return" w:semiHidden="1" w:unhideWhenUsed="1"/>
+    <w:lsdException w:name="footnote reference" w:semiHidden="1" w:unhideWhenUsed="1"/>
+    <w:lsdException w:name="annotation reference" w:semiHidden="1" w:unhideWhenUsed="1"/>
+    <w:lsdException w:name="line number" w:semiHidden="1" w:unhideWhenUsed="1"/>
+    <w:lsdException w:name="page number" w:semiHidden="1" w:unhideWhenUsed="1"/>
+    <w:lsdException w:name="endnote reference" w:semiHidden="1" w:unhideWhenUsed="1"/>
+    <w:lsdException w:name="endnote text" w:semiHidden="1" w:unhideWhenUsed="1"/>
+    <w:lsdException w:name="table of authorities" w:semiHidden="1" w:unhideWhenUsed="1"/>
+    <w:lsdException w:name="macro" w:semiHidden="1" w:unhideWhenUsed="1"/>
+    <w:lsdException w:name="toa heading" w:semiHidden="1" w:unhideWhenUsed="1"/>
+    <w:lsdException w:name="List" w:semiHidden="1" w:unhideWhenUsed="1"/>
+    <w:lsdException w:name="List Bullet" w:semiHidden="1" w:unhideWhenUsed="1"/>
+    <w:lsdException w:name="List Number" w:semiHidden="1" w:unhideWhenUsed="1"/>
+    <w:lsdException w:name="List 2" w:semiHidden="1" w:unhideWhenUsed="1"/>
+    <w:lsdException w:name="List 3" w:semiHidden="1" w:unhideWhenUsed="1"/>
+    <w:lsdException w:name="List 4" w:semiHidden="1" w:unhideWhenUsed="1"/>
+    <w:lsdException w:name="List 5" w:semiHidden="1" w:unhideWhenUsed="1"/>
+    <w:lsdException w:name="List Bullet 2" w:semiHidden="1" w:unhideWhenUsed="1"/>
+    <w:lsdException w:name="List Bullet 3" w:semiHidden="1" w:unhideWhenUsed="1"/>
+    <w:lsdException w:name="List Bullet 4" w:semiHidden="1" w:unhideWhenUsed="1"/>
+    <w:lsdException w:name="List Bullet 5" w:semiHidden="1" w:unhideWhenUsed="1"/>
+    <w:lsdException w:name="List Number 2" w:semiHidden="1" w:unhideWhenUsed="1"/>
+    <w:lsdException w:name="List Number 3" w:semiHidden="1" w:unhideWhenUsed="1"/>
+    <w:lsdException w:name="List Number 4" w:semiHidden="1" w:unhideWhenUsed="1"/>
+    <w:lsdException w:name="List Number 5" w:semiHidden="1" w:unhideWhenUsed="1"/>
+    <w:lsdException w:name="Title" w:uiPriority="10" w:qFormat="1"/>
+    <w:lsdException w:name="Closing" w:semiHidden="1" w:unhideWhenUsed="1"/>
+    <w:lsdException w:name="Signature" w:semiHidden="1" w:unhideWhenUsed="1"/>
+    <w:lsdException w:name="Default Paragraph Font" w:semiHidden="1" w:uiPriority="1" w:unhideWhenUsed="1"/>
+    <w:lsdException w:name="Body Text" w:semiHidden="1" w:unhideWhenUsed="1"/>
+    <w:lsdException w:name="Body Text Indent" w:semiHidden="1" w:unhideWhenUsed="1"/>
+    <w:lsdException w:name="List Continue" w:semiHidden="1" w:unhideWhenUsed="1"/>
+    <w:lsdException w:name="List Continue 2" w:semiHidden="1" w:unhideWhenUsed="1"/>
+    <w:lsdException w:name="List Continue 3" w:semiHidden="1" w:unhideWhenUsed="1"/>
+    <w:lsdException w:name="List Continue 4" w:semiHidden="1" w:unhideWhenUsed="1"/>
+    <w:lsdException w:name="List Continue 5" w:semiHidden="1" w:unhideWhenUsed="1"/>
+    <w:lsdException w:name="Message Header" w:semiHidden="1" w:unhideWhenUsed="1"/>
+    <w:lsdException w:name="Subtitle" w:uiPriority="11" w:qFormat="1"/>
+    <w:lsdException w:name="Salutation" w:semiHidden="1" w:unhideWhenUsed="1"/>
+    <w:lsdException w:name="Date" w:semiHidden="1" w:unhideWhenUsed="1"/>
+    <w:lsdException w:name="Body Text First Indent" w:semiHidden="1" w:unhideWhenUsed="1"/>
+    <w:lsdException w:name="Body Text First Indent 2" w:semiHidden="1" w:unhideWhenUsed="1"/>
+    <w:lsdException w:name="Note Heading" w:semiHidden="1" w:unhideWhenUsed="1"/>
+    <w:lsdException w:name="Body Text 2" w:semiHidden="1" w:unhideWhenUsed="1"/>
+    <w:lsdException w:name="Body Text 3" w:semiHidden="1" w:unhideWhenUsed="1"/>
+    <w:lsdException w:name="Body Text Indent 2" w:semiHidden="1" w:unhideWhenUsed="1"/>
+    <w:lsdException w:name="Body Text Indent 3" w:semiHidden="1" w:unhideWhenUsed="1"/>
+    <w:lsdException w:name="Block Text" w:semiHidden="1" w:unhideWhenUsed="1"/>
+    <w:lsdException w:name="Hyperlink" w:semiHidden="1" w:unhideWhenUsed="1"/>
+    <w:lsdException w:name="FollowedHyperlink" w:semiHidden="1" w:unhideWhenUsed="1"/>
+    <w:lsdException w:name="Strong" w:uiPriority="22" w:qFormat="1"/>
+    <w:lsdException w:name="Emphasis" w:uiPriority="20" w:qFormat="1"/>
+    <w:lsdException w:name="Document Map" w:semiHidden="1" w:unhideWhenUsed="1"/>
+    <w:lsdException w:name="Plain Text" w:semiHidden="1" w:unhideWhenUsed="1"/>
+    <w:lsdException w:name="E-mail Signature" w:semiHidden="1" w:unhideWhenUsed="1"/>
+    <w:lsdException w:name="HTML Top of Form" w:semiHidden="1" w:unhideWhenUsed="1"/>
+    <w:lsdException w:name="HTML Bottom of Form" w:semiHidden="1" w:unhideWhenUsed="1"/>
+    <w:lsdException w:name="Normal (Web)" w:semiHidden="1" w:unhideWhenUsed="1"/>
+    <w:lsdException w:name="HTML Acronym" w:semiHidden="1" w:unhideWhenUsed="1"/>
+    <w:lsdException w:name="HTML Address" w:semiHidden="1" w:unhideWhenUsed="1"/>
+    <w:lsdException w:name="HTML Cite" w:semiHidden="1" w:unhideWhenUsed="1"/>
+    <w:lsdException w:name="HTML Code" w:semiHidden="1" w:unhideWhenUsed="1"/>
+    <w:lsdException w:name="HTML Definition" w:semiHidden="1" w:unhideWhenUsed="1"/>
+    <w:lsdException w:name="HTML Keyboard" w:semiHidden="1" w:unhideWhenUsed="1"/>
+    <w:lsdException w:name="HTML Preformatted" w:semiHidden="1" w:unhideWhenUsed="1"/>
+    <w:lsdException w:name="HTML Sample" w:semiHidden="1" w:unhideWhenUsed="1"/>
+    <w:lsdException w:name="HTML Typewriter" w:semiHidden="1" w:unhideWhenUsed="1"/>
+    <w:lsdException w:name="HTML Variable" w:semiHidden="1" w:unhideWhenUsed="1"/>
+    <w:lsdException w:name="Normal Table" w:semiHidden="1" w:unhideWhenUsed="1"/>
+    <w:lsdException w:name="annotation subject" w:semiHidden="1" w:unhideWhenUsed="1"/>
+    <w:lsdException w:name="No List" w:semiHidden="1" w:unhideWhenUsed="1"/>
+    <w:lsdException w:name="Outline List 1" w:semiHidden="1" w:unhideWhenUsed="1"/>
+    <w:lsdException w:name="Outline List 2" w:semiHidden="1" w:unhideWhenUsed="1"/>
+    <w:lsdException w:name="Outline List 3" w:semiHidden="1" w:unhideWhenUsed="1"/>
+    <w:lsdException w:name="Table Simple 1" w:semiHidden="1" w:unhideWhenUsed="1"/>
+    <w:lsdException w:name="Table Simple 2" w:semiHidden="1" w:unhideWhenUsed="1"/>
+    <w:lsdException w:name="Table Simple 3" w:semiHidden="1" w:unhideWhenUsed="1"/>
+    <w:lsdException w:name="Table Classic 1" w:semiHidden="1" w:unhideWhenUsed="1"/>
+    <w:lsdException w:name="Table Classic 2" w:semiHidden="1" w:unhideWhenUsed="1"/>
+    <w:lsdException w:name="Table Classic 3" w:semiHidden="1" w:unhideWhenUsed="1"/>
+    <w:lsdException w:name="Table Classic 4" w:semiHidden="1" w:unhideWhenUsed="1"/>
+    <w:lsdException w:name="Table Colorful 1" w:semiHidden="1" w:unhideWhenUsed="1"/>
+    <w:lsdException w:name="Table Colorful 2" w:semiHidden="1" w:unhideWhenUsed="1"/>
+    <w:lsdException w:name="Table Colorful 3" w:semiHidden="1" w:unhideWhenUsed="1"/>
+    <w:lsdException w:name="Table Columns 1" w:semiHidden="1" w:unhideWhenUsed="1"/>
+    <w:lsdException w:name="Table Columns 2" w:semiHidden="1" w:unhideWhenUsed="1"/>
+    <w:lsdException w:name="Table Columns 3" w:semiHidden="1" w:unhideWhenUsed="1"/>
+    <w:lsdException w:name="Table Columns 4" w:semiHidden="1" w:unhideWhenUsed="1"/>
+    <w:lsdException w:name="Table Columns 5" w:semiHidden="1" w:unhideWhenUsed="1"/>
+    <w:lsdException w:name="Table Grid 1" w:semiHidden="1" w:unhideWhenUsed="1"/>
+    <w:lsdException w:name="Table Grid 2" w:semiHidden="1" w:unhideWhenUsed="1"/>
+    <w:lsdException w:name="Table Grid 3" w:semiHidden="1" w:unhideWhenUsed="1"/>
+    <w:lsdException w:name="Table Grid 4" w:semiHidden="1" w:unhideWhenUsed="1"/>
+    <w:lsdException w:name="Table Grid 5" w:semiHidden="1" w:unhideWhenUsed="1"/>
+    <w:lsdException w:name="Table Grid 6" w:semiHidden="1" w:unhideWhenUsed="1"/>
+    <w:lsdException w:name="Table Grid 7" w:semiHidden="1" w:unhideWhenUsed="1"/>
+    <w:lsdException w:name="Table Grid 8" w:semiHidden="1" w:unhideWhenUsed="1"/>
+    <w:lsdException w:name="Table List 1" w:semiHidden="1" w:unhideWhenUsed="1"/>
+    <w:lsdException w:name="Table List 2" w:semiHidden="1" w:unhideWhenUsed="1"/>
+    <w:lsdException w:name="Table List 3" w:semiHidden="1" w:unhideWhenUsed="1"/>
+    <w:lsdException w:name="Table List 4" w:semiHidden="1" w:unhideWhenUsed="1"/>
+    <w:lsdException w:name="Table List 5" w:semiHidden="1" w:unhideWhenUsed="1"/>
+    <w:lsdException w:name="Table List 6" w:semiHidden="1" w:unhideWhenUsed="1"/>
+    <w:lsdException w:name="Table List 7" w:semiHidden="1" w:unhideWhenUsed="1"/>
+    <w:lsdException w:name="Table List 8" w:semiHidden="1" w:unhideWhenUsed="1"/>
+    <w:lsdException w:name="Table 3D effects 1" w:semiHidden="1" w:unhideWhenUsed="1"/>
+    <w:lsdException w:name="Table 3D effects 2" w:semiHidden="1" w:unhideWhenUsed="1"/>
+    <w:lsdException w:name="Table 3D effects 3" w:semiHidden="1" w:unhideWhenUsed="1"/>
+    <w:lsdException w:name="Table Contemporary" w:semiHidden="1" w:unhideWhenUsed="1"/>
+    <w:lsdException w:name="Table Elegant" w:semiHidden="1" w:unhideWhenUsed="1"/>
+    <w:lsdException w:name="Table Professional" w:semiHidden="1" w:unhideWhenUsed="1"/>
+    <w:lsdException w:name="Table Subtle 1" w:semiHidden="1" w:unhideWhenUsed="1"/>
+    <w:lsdException w:name="Table Subtle 2" w:semiHidden="1" w:unhideWhenUsed="1"/>
+    <w:lsdException w:name="Table Web 1" w:semiHidden="1" w:unhideWhenUsed="1"/>
+    <w:lsdException w:name="Table Web 2" w:semiHidden="1" w:unhideWhenUsed="1"/>
+    <w:lsdException w:name="Table Web 3" w:semiHidden="1" w:unhideWhenUsed="1"/>
+    <w:lsdException w:name="Balloon Text" w:semiHidden="1" w:unhideWhenUsed="1"/>
+    <w:lsdException w:name="Table Grid" w:uiPriority="39"/>
+    <w:lsdException w:name="Table Theme" w:semiHidden="1" w:unhideWhenUsed="1"/>
+    <w:lsdException w:name="Placeholder Text" w:semiHidden="1"/>
+    <w:lsdException w:name="No Spacing" w:uiPriority="1" w:qFormat="1"/>
+    <w:lsdException w:name="Light Shading" w:uiPriority="60"/>
+    <w:lsdException w:name="Light List" w:uiPriority="61"/>
+    <w:lsdException w:name="Light Grid" w:uiPriority="62"/>
+    <w:lsdException w:name="Medium Shading 1" w:uiPriority="63"/>
+    <w:lsdException w:name="Medium Shading 2" w:uiPriority="64"/>
+    <w:lsdException w:name="Medium List 1" w:uiPriority="65"/>
+    <w:lsdException w:name="Medium List 2" w:uiPriority="66"/>
+    <w:lsdException w:name="Medium Grid 1" w:uiPriority="67"/>
+    <w:lsdException w:name="Medium Grid 2" w:uiPriority="68"/>
+    <w:lsdException w:name="Medium Grid 3" w:uiPriority="69"/>
+    <w:lsdException w:name="Dark List" w:uiPriority="70"/>
+    <w:lsdException w:name="Colorful Shading" w:uiPriority="71"/>
+    <w:lsdException w:name="Colorful List" w:uiPriority="72"/>
+    <w:lsdException w:name="Colorful Grid" w:uiPriority="73"/>
+    <w:lsdException w:name="Light Shading Accent 1" w:uiPriority="60"/>
+    <w:lsdException w:name="Light List Accent 1" w:uiPriority="61"/>
+    <w:lsdException w:name="Light Grid Accent 1" w:uiPriority="62"/>
+    <w:lsdException w:name="Medium Shading 1 Accent 1" w:uiPriority="63"/>
+    <w:lsdException w:name="Medium Shading 2 Accent 1" w:uiPriority="64"/>
+    <w:lsdException w:name="Medium List 1 Accent 1" w:uiPriority="65"/>
+    <w:lsdException w:name="Revision" w:semiHidden="1"/>
+    <w:lsdException w:name="List Paragraph" w:uiPriority="34" w:qFormat="1"/>
+    <w:lsdException w:name="Quote" w:uiPriority="29" w:qFormat="1"/>
+    <w:lsdException w:name="Intense Quote" w:uiPriority="30" w:qFormat="1"/>
+    <w:lsdException w:name="Medium List 2 Accent 1" w:uiPriority="66"/>
+    <w:lsdException w:name="Medium Grid 1 Accent 1" w:uiPriority="67"/>
+    <w:lsdException w:name="Medium Grid 2 Accent 1" w:uiPriority="68"/>
+    <w:lsdException w:name="Medium Grid 3 Accent 1" w:uiPriority="69"/>
+    <w:lsdException w:name="Dark List Accent 1" w:uiPriority="70"/>
+    <w:lsdException w:name="Colorful Shading Accent 1" w:uiPriority="71"/>
+    <w:lsdException w:name="Colorful List Accent 1" w:uiPriority="72"/>
+    <w:lsdException w:name="Colorful Grid Accent 1" w:uiPriority="73"/>
+    <w:lsdException w:name="Light Shading Accent 2" w:uiPriority="60"/>
+    <w:lsdException w:name="Light List Accent 2" w:uiPriority="61"/>
+    <w:lsdException w:name="Light Grid Accent 2" w:uiPriority="62"/>
+    <w:lsdException w:name="Medium Shading 1 Accent 2" w:uiPriority="63"/>
+    <w:lsdException w:name="Medium Shading 2 Accent 2" w:uiPriority="64"/>
+    <w:lsdException w:name="Medium List 1 Accent 2" w:uiPriority="65"/>
+    <w:lsdException w:name="Medium List 2 Accent 2" w:uiPriority="66"/>
+    <w:lsdException w:name="Medium Grid 1 Accent 2" w:uiPriority="67"/>
+    <w:lsdException w:name="Medium Grid 2 Accent 2" w:uiPriority="68"/>
+    <w:lsdException w:name="Medium Grid 3 Accent 2" w:uiPriority="69"/>
+    <w:lsdException w:name="Dark List Accent 2" w:uiPriority="70"/>
+    <w:lsdException w:name="Colorful Shading Accent 2" w:uiPriority="71"/>
+    <w:lsdException w:name="Colorful List Accent 2" w:uiPriority="72"/>
+    <w:lsdException w:name="Colorful Grid Accent 2" w:uiPriority="73"/>
+    <w:lsdException w:name="Light Shading Accent 3" w:uiPriority="60"/>
+    <w:lsdException w:name="Light List Accent 3" w:uiPriority="61"/>
+    <w:lsdException w:name="Light Grid Accent 3" w:uiPriority="62"/>
+    <w:lsdException w:name="Medium Shading 1 Accent 3" w:uiPriority="63"/>
+    <w:lsdException w:name="Medium Shading 2 Accent 3" w:uiPriority="64"/>
+    <w:lsdException w:name="Medium List 1 Accent 3" w:uiPriority="65"/>
+    <w:lsdException w:name="Medium List 2 Accent 3" w:uiPriority="66"/>
+    <w:lsdException w:name="Medium Grid 1 Accent 3" w:uiPriority="67"/>
+    <w:lsdException w:name="Medium Grid 2 Accent 3" w:uiPriority="68"/>
+    <w:lsdException w:name="Medium Grid 3 Accent 3" w:uiPriority="69"/>
+    <w:lsdException w:name="Dark List Accent 3" w:uiPriority="70"/>
+    <w:lsdException w:name="Colorful Shading Accent 3" w:uiPriority="71"/>
+    <w:lsdException w:name="Colorful List Accent 3" w:uiPriority="72"/>
+    <w:lsdException w:name="Colorful Grid Accent 3" w:uiPriority="73"/>
+    <w:lsdException w:name="Light Shading Accent 4" w:uiPriority="60"/>
+    <w:lsdException w:name="Light List Accent 4" w:uiPriority="61"/>
+    <w:lsdException w:name="Light Grid Accent 4" w:uiPriority="62"/>
+    <w:lsdException w:name="Medium Shading 1 Accent 4" w:uiPriority="63"/>
+    <w:lsdException w:name="Medium Shading 2 Accent 4" w:uiPriority="64"/>
+    <w:lsdException w:name="Medium List 1 Accent 4" w:uiPriority="65"/>
+    <w:lsdException w:name="Medium List 2 Accent 4" w:uiPriority="66"/>
+    <w:lsdException w:name="Medium Grid 1 Accent 4" w:uiPriority="67"/>
+    <w:lsdException w:name="Medium Grid 2 Accent 4" w:uiPriority="68"/>
+    <w:lsdException w:name="Medium Grid 3 Accent 4" w:uiPriority="69"/>
+    <w:lsdException w:name="Dark List Accent 4" w:uiPriority="70"/>
+    <w:lsdException w:name="Colorful Shading Accent 4" w:uiPriority="71"/>
+    <w:lsdException w:name="Colorful List Accent 4" w:uiPriority="72"/>
+    <w:lsdException w:name="Colorful Grid Accent 4" w:uiPriority="73"/>
+    <w:lsdException w:name="Light Shading Accent 5" w:uiPriority="60"/>
+    <w:lsdException w:name="Light List Accent 5" w:uiPriority="61"/>
+    <w:lsdException w:name="Light Grid Accent 5" w:uiPriority="62"/>
+    <w:lsdException w:name="Medium Shading 1 Accent 5" w:uiPriority="63"/>
+    <w:lsdException w:name="Medium Shading 2 Accent 5" w:uiPriority="64"/>
+    <w:lsdException w:name="Medium List 1 Accent 5" w:uiPriority="65"/>
+    <w:lsdException w:name="Medium List 2 Accent 5" w:uiPriority="66"/>
+    <w:lsdException w:name="Medium Grid 1 Accent 5" w:uiPriority="67"/>
+    <w:lsdException w:name="Medium Grid 2 Accent 5" w:uiPriority="68"/>
+    <w:lsdException w:name="Medium Grid 3 Accent 5" w:uiPriority="69"/>
+    <w:lsdException w:name="Dark List Accent 5" w:uiPriority="70"/>
+    <w:lsdException w:name="Colorful Shading Accent 5" w:uiPriority="71"/>
+    <w:lsdException w:name="Colorful List Accent 5" w:uiPriority="72"/>
+    <w:lsdException w:name="Colorful Grid Accent 5" w:uiPriority="73"/>
+    <w:lsdException w:name="Light Shading Accent 6" w:uiPriority="60"/>
+    <w:lsdException w:name="Light List Accent 6" w:uiPriority="61"/>
+    <w:lsdException w:name="Light Grid Accent 6" w:uiPriority="62"/>
+    <w:lsdException w:name="Medium Shading 1 Accent 6" w:uiPriority="63"/>
+    <w:lsdException w:name="Medium Shading 2 Accent 6" w:uiPriority="64"/>
+    <w:lsdException w:name="Medium List 1 Accent 6" w:uiPriority="65"/>
+    <w:lsdException w:name="Medium List 2 Accent 6" w:uiPriority="66"/>
+    <w:lsdException w:name="Medium Grid 1 Accent 6" w:uiPriority="67"/>
+    <w:lsdException w:name="Medium Grid 2 Accent 6" w:uiPriority="68"/>
+    <w:lsdException w:name="Medium Grid 3 Accent 6" w:uiPriority="69"/>
+    <w:lsdException w:name="Dark List Accent 6" w:uiPriority="70"/>
+    <w:lsdException w:name="Colorful Shading Accent 6" w:uiPriority="71"/>
+    <w:lsdException w:name="Colorful List Accent 6" w:uiPriority="72"/>
+    <w:lsdException w:name="Colorful Grid Accent 6" w:uiPriority="73"/>
+    <w:lsdException w:name="Subtle Emphasis" w:uiPriority="19" w:qFormat="1"/>
+    <w:lsdException w:name="Intense Emphasis" w:uiPriority="21" w:qFormat="1"/>
+    <w:lsdException w:name="Subtle Reference" w:uiPriority="31" w:qFormat="1"/>
+    <w:lsdException w:name="Intense Reference" w:uiPriority="32" w:qFormat="1"/>
+    <w:lsdException w:name="Book Title" w:uiPriority="33" w:qFormat="1"/>
+    <w:lsdException w:name="Bibliography" w:semiHidden="1" w:uiPriority="37" w:unhideWhenUsed="1"/>
+    <w:lsdException w:name="TOC Heading" w:semiHidden="1" w:uiPriority="39" w:unhideWhenUsed="1" w:qFormat="1"/>
+    <w:lsdException w:name="Grid Table 4" w:uiPriority="49"/>
+    <w:lsdException w:name="Grid Table 5 Dark" w:uiPriority="50"/>
+    <w:lsdException w:name="Grid Table 6 Colorful" w:uiPriority="51"/>
+    <w:lsdException w:name="Grid Table 7 Colorful" w:uiPriority="52"/>
+    <w:lsdException w:name="Grid Table 1 Light Accent 1" w:uiPriority="46"/>
+    <w:lsdException w:name="Grid Table 2 Accent 1" w:uiPriority="47"/>
+    <w:lsdException w:name="Grid Table 3 Accent 1" w:uiPriority="48"/>
+    <w:lsdException w:name="Grid Table 4 Accent 1" w:uiPriority="49"/>
+    <w:lsdException w:name="Grid Table 5 Dark Accent 1" w:uiPriority="50"/>
+    <w:lsdException w:name="Grid Table 6 Colorful Accent 1" w:uiPriority="51"/>
+    <w:lsdException w:name="Grid Table 7 Colorful Accent 1" w:uiPriority="52"/>
+    <w:lsdException w:name="Grid Table 1 Light Accent 2" w:uiPriority="46"/>
+    <w:lsdException w:name="Grid Table 2 Accent 2" w:uiPriority="47"/>
+    <w:lsdException w:name="Grid Table 3 Accent 2" w:uiPriority="48"/>
+    <w:lsdException w:name="Grid Table 4 Accent 2" w:uiPriority="49"/>
+    <w:lsdException w:name="Grid Table 5 Dark Accent 2" w:uiPriority="50"/>
+    <w:lsdException w:name="Grid Table 6 Colorful Accent 2" w:uiPriority="51"/>
+    <w:lsdException w:name="Grid Table 7 Colorful Accent 2" w:uiPriority="52"/>
+    <w:lsdException w:name="Grid Table 1 Light Accent 3" w:uiPriority="46"/>
+    <w:lsdException w:name="Grid Table 2 Accent 3" w:uiPriority="47"/>
+    <w:lsdException w:name="Grid Table 3 Accent 3" w:uiPriority="48"/>
+    <w:lsdException w:name="Grid Table 4 Accent 3" w:uiPriority="49"/>
+    <w:lsdException w:name="Grid Table 5 Dark Accent 3" w:uiPriority="50"/>
+    <w:lsdException w:name="Grid Table 6 Colorful Accent 3" w:uiPriority="51"/>
+    <w:lsdException w:name="Grid Table 7 Colorful Accent 3" w:uiPriority="52"/>
+    <w:lsdException w:name="Grid Table 1 Light Accent 4" w:uiPriority="46"/>
+    <w:lsdException w:name="Grid Table 2 Accent 4" w:uiPriority="47"/>
+    <w:lsdException w:name="Grid Table 3 Accent 4" w:uiPriority="48"/>
+    <w:lsdException w:name="Grid Table 4 Accent 4" w:uiPriority="49"/>
+    <w:lsdException w:name="Grid Table 5 Dark Accent 4" w:uiPriority="50"/>
+    <w:lsdException w:name="Grid Table 6 Colorful Accent 4" w:uiPriority="51"/>
+    <w:lsdException w:name="Grid Table 7 Colorful Accent 4" w:uiPriority="52"/>
+    <w:lsdException w:name="Grid Table 1 Light Accent 5" w:uiPriority="46"/>
+    <w:lsdException w:name="Grid Table 2 Accent 5" w:uiPriority="47"/>
+    <w:lsdException w:name="Grid Table 3 Accent 5" w:uiPriority="48"/>
+    <w:lsdException w:name="Grid Table 4 Accent 5" w:uiPriority="49"/>
+    <w:lsdException w:name="Grid Table 5 Dark Accent 5" w:uiPriority="50"/>
+    <w:lsdException w:name="Grid Table 6 Colorful Accent 5" w:uiPriority="51"/>
+    <w:lsdException w:name="Grid Table 7 Colorful Accent 5" w:uiPriority="52"/>
+    <w:lsdException w:name="Grid Table 1 Light Accent 6" w:uiPriority="46"/>
+    <w:lsdException w:name="Grid Table 2 Accent 6" w:uiPriority="47"/>
+    <w:lsdException w:name="Grid Table 3 Accent 6" w:uiPriority="48"/>
+    <w:lsdException w:name="Grid Table 4 Accent 6" w:uiPriority="49"/>
+    <w:lsdException w:name="Grid Table 5 Dark Accent 6" w:uiPriority="50"/>
+    <w:lsdException w:name="Grid Table 6 Colorful Accent 6" w:uiPriority="51"/>
+    <w:lsdException w:name="Grid Table 7 Colorful Accent 6" w:uiPriority="52"/>
+    <w:lsdException w:name="List Table 1 Light" w:uiPriority="46"/>
+    <w:lsdException w:name="List Table 2" w:uiPriority="47"/>
+    <w:lsdException w:name="List Table 3" w:uiPriority="48"/>
+    <w:lsdException w:name="List Table 4" w:uiPriority="49"/>
+    <w:lsdException w:name="List Table 5 Dark" w:uiPriority="50"/>
+    <w:lsdException w:name="List Table 6 Colorful" w:uiPriority="51"/>
+    <w:lsdException w:name="List Table 7 Colorful" w:uiPriority="52"/>
+    <w:lsdException w:name="List Table 1 Light Accent 1" w:uiPriority="46"/>
+    <w:lsdException w:name="List Table 2 Accent 1" w:uiPriority="47"/>
+    <w:lsdException w:name="List Table 3 Accent 1" w:uiPriority="48"/>
+    <w:lsdException w:name="List Table 4 Accent 1" w:uiPriority="49"/>
+    <w:lsdException w:name="List Table 5 Dark Accent 1" w:uiPriority="50"/>
+    <w:lsdException w:name="List Table 6 Colorful Accent 1" w:uiPriority="51"/>
+    <w:lsdException w:name="List Table 7 Colorful Accent 1" w:uiPriority="52"/>
+    <w:lsdException w:name="List Table 1 Light Accent 2" w:uiPriority="46"/>
+    <w:lsdException w:name="List Table 2 Accent 2" w:uiPriority="47"/>
+    <w:lsdException w:name="List Table 3 Accent 2" w:uiPriority="48"/>
+    <w:lsdException w:name="List Table 4 Accent 2" w:uiPriority="49"/>
+    <w:lsdException w:name="List Table 5 Dark Accent 2" w:uiPriority="50"/>
+    <w:lsdException w:name="List Table 6 Colorful Accent 2" w:uiPriority="51"/>
+    <w:lsdException w:name="List Table 7 Colorful Accent 2" w:uiPriority="52"/>
+    <w:lsdException w:name="List Table 1 Light Accent 3" w:uiPriority="46"/>
+    <w:lsdException w:name="List Table 2 Accent 3" w:uiPriority="47"/>
+    <w:lsdException w:name="List Table 3 Accent 3" w:uiPriority="48"/>
+    <w:lsdException w:name="List Table 4 Accent 3" w:uiPriority="49"/>
+    <w:lsdException w:name="List Table 5 Dark Accent 3" w:uiPriority="50"/>
+    <w:lsdException w:name="List Table 6 Colorful Accent 3" w:uiPriority="51"/>
+    <w:lsdException w:name="List Table 7 Colorful Accent 3" w:uiPriority="52"/>
+    <w:lsdException w:name="List Table 1 Light Accent 4" w:uiPriority="46"/>
+    <w:lsdException w:name="List Table 2 Accent 4" w:uiPriority="47"/>
+    <w:lsdException w:name="List Table 3 Accent 4" w:uiPriority="48"/>
+    <w:lsdException w:name="List Table 4 Accent 4" w:uiPriority="49"/>
+    <w:lsdException w:name="List Table 5 Dark Accent 4" w:uiPriority="50"/>
+    <w:lsdException w:name="List Table 6 Colorful Accent 4" w:uiPriority="51"/>
+    <w:lsdException w:name="List Table 7 Colorful Accent 4" w:uiPriority="52"/>
+    <w:lsdException w:name="List Table 1 Light Accent 5" w:uiPriority="46"/>
+    <w:lsdException w:name="List Table 2 Accent 5" w:uiPriority="47"/>
+    <w:lsdException w:name="List Table 3 Accent 5" w:uiPriority="48"/>
+    <w:lsdException w:name="List Table 4 Accent 5" w:uiPriority="49"/>
+    <w:lsdException w:name="List Table 5 Dark Accent 5" w:uiPriority="50"/>
+    <w:lsdException w:name="List Table 6 Colorful Accent 5" w:uiPriority="51"/>
+    <w:lsdException w:name="List Table 7 Colorful Accent 5" w:uiPriority="52"/>
+    <w:lsdException w:name="List Table 1 Light Accent 6" w:uiPriority="46"/>
+    <w:lsdException w:name="List Table 2 Accent 6" w:uiPriority="47"/>
+    <w:lsdException w:name="List Table 3 Accent 6" w:uiPriority="48"/>
+    <w:lsdException w:name="List Table 4 Accent 6" w:uiPriority="49"/>
+    <w:lsdException w:name="List Table 5 Dark Accent 6" w:uiPriority="50"/>
+    <w:lsdException w:name="List Table 6 Colorful Accent 6" w:uiPriority="51"/>
+    <w:lsdException w:name="List Table 7 Colorful Accent 6" w:uiPriority="52"/>
+    <w:lsdException w:name="Mention" w:semiHidden="1" w:unhideWhenUsed="1"/>
+    <w:lsdException w:name="Smart Hyperlink" w:semiHidden="1" w:unhideWhenUsed="1"/>
+    <w:lsdException w:name="Hashtag" w:semiHidden="1" w:unhideWhenUsed="1"/>
+    <w:lsdException w:name="Unresolved Mention" w:semiHidden="1" w:unhideWhenUsed="1"/>
   </w:latentStyles>
   <w:style w:type="paragraph" w:default="1" w:styleId="Normal">
     <w:name w:val="Normal"/>
@@ -5653,7 +6098,7 @@
   <a:extraClrSchemeLst/>
   <a:extLst>
     <a:ext uri="{05A4C25C-085E-4340-85A3-A5531E510DB2}">
-      <thm15:themeFamily xmlns:thm15="http://schemas.microsoft.com/office/thememl/2012/main" xmlns="" name="Office Theme" id="{62F939B6-93AF-4DB8-9C6B-D6C7DFDC589F}" vid="{4A3C46E8-61CC-4603-A589-7422A47A8E4A}"/>
+      <thm15:themeFamily xmlns:thm15="http://schemas.microsoft.com/office/thememl/2012/main" name="Office Theme" id="{62F939B6-93AF-4DB8-9C6B-D6C7DFDC589F}" vid="{4A3C46E8-61CC-4603-A589-7422A47A8E4A}"/>
     </a:ext>
   </a:extLst>
 </a:theme>

</xml_diff>